<commit_message>
Added more to homework 2 and created a ships database in Derby
</commit_message>
<xml_diff>
--- a/Homework/Homework 2/Homework 2.docx
+++ b/Homework/Homework 2/Homework 2.docx
@@ -5,39 +5,71 @@
     <w:p>
       <w:pPr>
         <w:jc w:val="center"/>
-      </w:pPr>
-      <w:r>
+        <w:rPr>
+          <w:rFonts w:ascii="Cambria" w:hAnsi="Cambria"/>
+        </w:rPr>
+      </w:pPr>
+      <w:r>
+        <w:rPr>
+          <w:rFonts w:ascii="Cambria" w:hAnsi="Cambria"/>
+        </w:rPr>
         <w:t>Homework 2</w:t>
       </w:r>
     </w:p>
     <w:p>
-      <w:r>
+      <w:pPr>
+        <w:rPr>
+          <w:rFonts w:ascii="Cambria" w:hAnsi="Cambria"/>
+        </w:rPr>
+      </w:pPr>
+      <w:r>
+        <w:rPr>
+          <w:rFonts w:ascii="Cambria" w:hAnsi="Cambria"/>
+        </w:rPr>
         <w:t>1.</w:t>
       </w:r>
     </w:p>
     <w:p>
-      <w:r>
+      <w:pPr>
+        <w:rPr>
+          <w:rFonts w:ascii="Cambria" w:hAnsi="Cambria"/>
+        </w:rPr>
+      </w:pPr>
+      <w:r>
+        <w:rPr>
+          <w:rFonts w:ascii="Cambria" w:hAnsi="Cambria"/>
+        </w:rPr>
         <w:t>2.</w:t>
       </w:r>
     </w:p>
     <w:p>
       <w:pPr>
         <w:jc w:val="center"/>
-      </w:pPr>
-      <w:r>
+        <w:rPr>
+          <w:rFonts w:ascii="Cambria" w:hAnsi="Cambria"/>
+        </w:rPr>
+      </w:pPr>
+      <w:r>
+        <w:rPr>
+          <w:rFonts w:ascii="Cambria" w:hAnsi="Cambria"/>
+        </w:rPr>
         <w:t>ShipsDB Creation Server Output</w:t>
       </w:r>
     </w:p>
     <w:p>
       <w:pPr>
         <w:jc w:val="center"/>
-      </w:pPr>
-      <w:r>
-        <w:rPr>
+        <w:rPr>
+          <w:rFonts w:ascii="Cambria" w:hAnsi="Cambria"/>
+        </w:rPr>
+      </w:pPr>
+      <w:r>
+        <w:rPr>
+          <w:rFonts w:ascii="Cambria" w:hAnsi="Cambria"/>
           <w:noProof/>
         </w:rPr>
         <w:drawing>
-          <wp:inline distT="0" distB="0" distL="0" distR="0" wp14:anchorId="09097EE0" wp14:editId="4C5507B4">
+          <wp:inline distT="0" distB="0" distL="0" distR="0" wp14:anchorId="36DE5053" wp14:editId="09BC49CF">
             <wp:extent cx="5943600" cy="1278890"/>
             <wp:effectExtent l="0" t="0" r="0" b="3810"/>
             <wp:docPr id="1" name="Picture 1"/>
@@ -82,26 +114,39 @@
     <w:p>
       <w:pPr>
         <w:jc w:val="center"/>
+        <w:rPr>
+          <w:rFonts w:ascii="Cambria" w:hAnsi="Cambria"/>
+        </w:rPr>
       </w:pPr>
     </w:p>
     <w:p>
       <w:pPr>
         <w:jc w:val="center"/>
-      </w:pPr>
-      <w:r>
+        <w:rPr>
+          <w:rFonts w:ascii="Cambria" w:hAnsi="Cambria"/>
+        </w:rPr>
+      </w:pPr>
+      <w:r>
+        <w:rPr>
+          <w:rFonts w:ascii="Cambria" w:hAnsi="Cambria"/>
+        </w:rPr>
         <w:t>ShipsDB Creation Client Output</w:t>
       </w:r>
     </w:p>
     <w:p>
       <w:pPr>
         <w:jc w:val="center"/>
-      </w:pPr>
-      <w:r>
-        <w:rPr>
+        <w:rPr>
+          <w:rFonts w:ascii="Cambria" w:hAnsi="Cambria"/>
+        </w:rPr>
+      </w:pPr>
+      <w:r>
+        <w:rPr>
+          <w:rFonts w:ascii="Cambria" w:hAnsi="Cambria"/>
           <w:noProof/>
         </w:rPr>
         <w:drawing>
-          <wp:inline distT="0" distB="0" distL="0" distR="0">
+          <wp:inline distT="0" distB="0" distL="0" distR="0" wp14:anchorId="176852E2" wp14:editId="184062EC">
             <wp:extent cx="5943600" cy="577850"/>
             <wp:effectExtent l="0" t="0" r="0" b="6350"/>
             <wp:docPr id="2" name="Picture 2"/>
@@ -143,9 +188,23 @@
         </w:drawing>
       </w:r>
     </w:p>
-    <w:p/>
-    <w:p>
-      <w:r>
+    <w:p>
+      <w:pPr>
+        <w:rPr>
+          <w:rFonts w:ascii="Cambria" w:hAnsi="Cambria"/>
+        </w:rPr>
+      </w:pPr>
+    </w:p>
+    <w:p>
+      <w:pPr>
+        <w:rPr>
+          <w:rFonts w:ascii="Cambria" w:hAnsi="Cambria"/>
+        </w:rPr>
+      </w:pPr>
+      <w:r>
+        <w:rPr>
+          <w:rFonts w:ascii="Cambria" w:hAnsi="Cambria"/>
+        </w:rPr>
         <w:t xml:space="preserve">3. </w:t>
       </w:r>
     </w:p>
@@ -157,17 +216,14 @@
           <w:numId w:val="1"/>
         </w:numPr>
         <w:rPr>
-          <w:rFonts w:ascii="TimesNewRomanPSMT" w:hAnsi="TimesNewRomanPSMT"/>
-        </w:rPr>
-      </w:pPr>
-      <w:r>
-        <w:t xml:space="preserve"> </w:t>
-      </w:r>
-      <w:r>
-        <w:rPr>
-          <w:rFonts w:ascii="TimesNewRomanPSMT" w:hAnsi="TimesNewRomanPSMT"/>
-        </w:rPr>
-        <w:t>select SId, Sname from student;</w:t>
+          <w:rFonts w:ascii="Cambria" w:hAnsi="Cambria"/>
+        </w:rPr>
+      </w:pPr>
+      <w:r>
+        <w:rPr>
+          <w:rFonts w:ascii="Cambria" w:hAnsi="Cambria"/>
+        </w:rPr>
+        <w:t xml:space="preserve"> select SId, Sname from student;</w:t>
       </w:r>
     </w:p>
     <w:p>
@@ -178,18 +234,18 @@
           <w:numId w:val="1"/>
         </w:numPr>
         <w:rPr>
-          <w:rFonts w:ascii="TimesNewRomanPSMT" w:hAnsi="TimesNewRomanPSMT"/>
-        </w:rPr>
-      </w:pPr>
-      <w:r>
-        <w:rPr>
-          <w:rFonts w:ascii="TimesNewRomanPSMT" w:hAnsi="TimesNewRomanPSMT"/>
+          <w:rFonts w:ascii="Cambria" w:hAnsi="Cambria"/>
+        </w:rPr>
+      </w:pPr>
+      <w:r>
+        <w:rPr>
+          <w:rFonts w:ascii="Cambria" w:hAnsi="Cambria"/>
         </w:rPr>
         <w:t xml:space="preserve">Gets all of the Id’s and names corresponding to them from the student table in </w:t>
       </w:r>
       <w:r>
         <w:rPr>
-          <w:rFonts w:ascii="TimesNewRomanPSMT" w:hAnsi="TimesNewRomanPSMT"/>
+          <w:rFonts w:ascii="Cambria" w:hAnsi="Cambria"/>
         </w:rPr>
         <w:t>numerical order in respect to the SId</w:t>
       </w:r>
@@ -202,12 +258,12 @@
           <w:numId w:val="1"/>
         </w:numPr>
         <w:rPr>
-          <w:rFonts w:ascii="TimesNewRomanPSMT" w:hAnsi="TimesNewRomanPSMT"/>
-        </w:rPr>
-      </w:pPr>
-      <w:r>
-        <w:rPr>
-          <w:rFonts w:ascii="TimesNewRomanPSMT" w:hAnsi="TimesNewRomanPSMT"/>
+          <w:rFonts w:ascii="Cambria" w:hAnsi="Cambria"/>
+        </w:rPr>
+      </w:pPr>
+      <w:r>
+        <w:rPr>
+          <w:rFonts w:ascii="Cambria" w:hAnsi="Cambria"/>
         </w:rPr>
         <w:t>select EId from section, enroll;</w:t>
       </w:r>
@@ -220,18 +276,18 @@
           <w:numId w:val="1"/>
         </w:numPr>
         <w:rPr>
-          <w:rFonts w:ascii="TimesNewRomanPSMT" w:hAnsi="TimesNewRomanPSMT"/>
-        </w:rPr>
-      </w:pPr>
-      <w:r>
-        <w:rPr>
-          <w:rFonts w:ascii="TimesNewRomanPSMT" w:hAnsi="TimesNewRomanPSMT"/>
+          <w:rFonts w:ascii="Cambria" w:hAnsi="Cambria"/>
+        </w:rPr>
+      </w:pPr>
+      <w:r>
+        <w:rPr>
+          <w:rFonts w:ascii="Cambria" w:hAnsi="Cambria"/>
         </w:rPr>
         <w:t>Gets all of the Eid’s from the section</w:t>
       </w:r>
       <w:r>
         <w:rPr>
-          <w:rFonts w:ascii="TimesNewRomanPSMT" w:hAnsi="TimesNewRomanPSMT"/>
+          <w:rFonts w:ascii="Cambria" w:hAnsi="Cambria"/>
         </w:rPr>
         <w:t xml:space="preserve"> and then enroll. Section is the inner loop</w:t>
       </w:r>
@@ -244,12 +300,12 @@
           <w:numId w:val="1"/>
         </w:numPr>
         <w:rPr>
-          <w:rFonts w:ascii="TimesNewRomanPSMT" w:hAnsi="TimesNewRomanPSMT"/>
-        </w:rPr>
-      </w:pPr>
-      <w:r>
-        <w:rPr>
-          <w:rFonts w:ascii="TimesNewRomanPSMT" w:hAnsi="TimesNewRomanPSMT"/>
+          <w:rFonts w:ascii="Cambria" w:hAnsi="Cambria"/>
+        </w:rPr>
+      </w:pPr>
+      <w:r>
+        <w:rPr>
+          <w:rFonts w:ascii="Cambria" w:hAnsi="Cambria"/>
         </w:rPr>
         <w:t xml:space="preserve">select EId from enroll, section; </w:t>
       </w:r>
@@ -262,12 +318,12 @@
           <w:numId w:val="1"/>
         </w:numPr>
         <w:rPr>
-          <w:rFonts w:ascii="TimesNewRomanPSMT" w:hAnsi="TimesNewRomanPSMT"/>
-        </w:rPr>
-      </w:pPr>
-      <w:r>
-        <w:rPr>
-          <w:rFonts w:ascii="TimesNewRomanPSMT" w:hAnsi="TimesNewRomanPSMT"/>
+          <w:rFonts w:ascii="Cambria" w:hAnsi="Cambria"/>
+        </w:rPr>
+      </w:pPr>
+      <w:r>
+        <w:rPr>
+          <w:rFonts w:ascii="Cambria" w:hAnsi="Cambria"/>
         </w:rPr>
         <w:t>Gets all of the Eid’s from the enroll table. Enroll is the inner loop.</w:t>
       </w:r>
@@ -279,10 +335,13 @@
           <w:ilvl w:val="0"/>
           <w:numId w:val="1"/>
         </w:numPr>
-      </w:pPr>
-      <w:r>
-        <w:rPr>
-          <w:rFonts w:ascii="TimesNewRomanPSMT" w:hAnsi="TimesNewRomanPSMT"/>
+        <w:rPr>
+          <w:rFonts w:ascii="Cambria" w:hAnsi="Cambria"/>
+        </w:rPr>
+      </w:pPr>
+      <w:r>
+        <w:rPr>
+          <w:rFonts w:ascii="Cambria" w:hAnsi="Cambria"/>
         </w:rPr>
         <w:t>select Title, SectId from course, section where CId=CourseId and Prof='turing';</w:t>
       </w:r>
@@ -295,12 +354,12 @@
           <w:numId w:val="1"/>
         </w:numPr>
         <w:rPr>
-          <w:rFonts w:ascii="TimesNewRomanPSMT" w:hAnsi="TimesNewRomanPSMT"/>
-        </w:rPr>
-      </w:pPr>
-      <w:r>
-        <w:rPr>
-          <w:rFonts w:ascii="TimesNewRomanPSMT" w:hAnsi="TimesNewRomanPSMT"/>
+          <w:rFonts w:ascii="Cambria" w:hAnsi="Cambria"/>
+        </w:rPr>
+      </w:pPr>
+      <w:r>
+        <w:rPr>
+          <w:rFonts w:ascii="Cambria" w:hAnsi="Cambria"/>
         </w:rPr>
         <w:t>Gets the title and section Id from tables course and section where the professor is named “turing” and the course ID of the course table is equal to the course ID from the section table</w:t>
       </w:r>
@@ -312,10 +371,13 @@
           <w:ilvl w:val="0"/>
           <w:numId w:val="1"/>
         </w:numPr>
-      </w:pPr>
-      <w:r>
-        <w:rPr>
-          <w:rFonts w:ascii="TimesNewRomanPSMT" w:hAnsi="TimesNewRomanPSMT"/>
+        <w:rPr>
+          <w:rFonts w:ascii="Cambria" w:hAnsi="Cambria"/>
+        </w:rPr>
+      </w:pPr>
+      <w:r>
+        <w:rPr>
+          <w:rFonts w:ascii="Cambria" w:hAnsi="Cambria"/>
         </w:rPr>
         <w:t>select SName,GradYear from student, dept where MajorId = DId and DId=20;</w:t>
       </w:r>
@@ -328,12 +390,12 @@
           <w:numId w:val="1"/>
         </w:numPr>
         <w:rPr>
-          <w:rFonts w:ascii="TimesNewRomanPSMT" w:hAnsi="TimesNewRomanPSMT"/>
-        </w:rPr>
-      </w:pPr>
-      <w:r>
-        <w:rPr>
-          <w:rFonts w:ascii="TimesNewRomanPSMT" w:hAnsi="TimesNewRomanPSMT"/>
+          <w:rFonts w:ascii="Cambria" w:hAnsi="Cambria"/>
+        </w:rPr>
+      </w:pPr>
+      <w:r>
+        <w:rPr>
+          <w:rFonts w:ascii="Cambria" w:hAnsi="Cambria"/>
         </w:rPr>
         <w:t>Gets the graduation year and names of the students whose majorId from the  student table is equal to the department ID in the department table, and the department ID is equal to 20.</w:t>
       </w:r>
@@ -345,10 +407,13 @@
           <w:ilvl w:val="0"/>
           <w:numId w:val="1"/>
         </w:numPr>
-      </w:pPr>
-      <w:r>
-        <w:rPr>
-          <w:rFonts w:ascii="TimesNewRomanPSMT" w:hAnsi="TimesNewRomanPSMT"/>
+        <w:rPr>
+          <w:rFonts w:ascii="Cambria" w:hAnsi="Cambria"/>
+        </w:rPr>
+      </w:pPr>
+      <w:r>
+        <w:rPr>
+          <w:rFonts w:ascii="Cambria" w:hAnsi="Cambria"/>
         </w:rPr>
         <w:t xml:space="preserve">select SName,GradYear from student, dept where MajorId = 20; </w:t>
       </w:r>
@@ -361,33 +426,851 @@
           <w:numId w:val="1"/>
         </w:numPr>
         <w:rPr>
+          <w:rFonts w:ascii="Cambria" w:hAnsi="Cambria"/>
+        </w:rPr>
+      </w:pPr>
+      <w:r>
+        <w:rPr>
+          <w:rFonts w:ascii="Cambria" w:hAnsi="Cambria"/>
+        </w:rPr>
+        <w:t xml:space="preserve">The results are not the same as the query above. </w:t>
+      </w:r>
+      <w:r>
+        <w:rPr>
+          <w:rFonts w:ascii="Cambria" w:hAnsi="Cambria"/>
+        </w:rPr>
+        <w:t xml:space="preserve">Each student that showed up only once in the previous query now shows up 3 times. </w:t>
+      </w:r>
+      <w:r>
+        <w:rPr>
+          <w:rFonts w:ascii="Cambria" w:hAnsi="Cambria"/>
+        </w:rPr>
+        <w:t>This is because there is an entry in both the student and department tables with different values but the same names.</w:t>
+      </w:r>
+    </w:p>
+    <w:p>
+      <w:pPr>
+        <w:pStyle w:val="NormalWeb"/>
+        <w:rPr>
+          <w:rFonts w:ascii="Cambria" w:hAnsi="Cambria"/>
+        </w:rPr>
+      </w:pPr>
+      <w:r>
+        <w:rPr>
+          <w:rFonts w:ascii="Cambria" w:hAnsi="Cambria"/>
+        </w:rPr>
+        <w:t xml:space="preserve">4. </w:t>
+      </w:r>
+      <w:r>
+        <w:rPr>
+          <w:rFonts w:ascii="Cambria" w:hAnsi="Cambria"/>
+        </w:rPr>
+        <w:t>Work textbook exercise 2.4.3 (p.55) by the writing relational algebra using MS Word equation editor for parts b, c, and e. Also draw an expression tree for parts c and e.</w:t>
+      </w:r>
+    </w:p>
+    <w:p>
+      <w:pPr>
+        <w:pStyle w:val="NormalWeb"/>
+        <w:rPr>
+          <w:rFonts w:ascii="Cambria" w:hAnsi="Cambria"/>
+        </w:rPr>
+      </w:pPr>
+      <w:r>
+        <w:rPr>
+          <w:rFonts w:ascii="Cambria" w:hAnsi="Cambria"/>
+        </w:rPr>
+        <w:t xml:space="preserve">5. </w:t>
+      </w:r>
+      <w:r>
+        <w:rPr>
+          <w:rFonts w:ascii="Cambria" w:hAnsi="Cambria"/>
+        </w:rPr>
+        <w:t>Work textbook exercise 2.5.2 (p.63) part b.</w:t>
+      </w:r>
+    </w:p>
+    <w:p>
+      <w:pPr>
+        <w:pStyle w:val="NormalWeb"/>
+        <w:rPr>
+          <w:rFonts w:ascii="Cambria" w:hAnsi="Cambria"/>
+        </w:rPr>
+      </w:pPr>
+      <w:r>
+        <w:rPr>
+          <w:rFonts w:ascii="Cambria" w:hAnsi="Cambria"/>
+        </w:rPr>
+        <w:lastRenderedPageBreak/>
+        <w:t xml:space="preserve">6. </w:t>
+      </w:r>
+      <w:r>
+        <w:rPr>
+          <w:rFonts w:ascii="Cambria" w:hAnsi="Cambria"/>
+        </w:rPr>
+        <w:t>Write SQL statements for DERBY ij for exercise 2.4.1 (p.52) parts a, b, and c. Turn in the ij console input</w:t>
+      </w:r>
+      <w:r>
+        <w:rPr>
+          <w:rFonts w:ascii="Cambria" w:hAnsi="Cambria"/>
+        </w:rPr>
+        <w:t xml:space="preserve"> </w:t>
+      </w:r>
+      <w:r>
+        <w:rPr>
+          <w:rFonts w:ascii="Cambria" w:hAnsi="Cambria"/>
+        </w:rPr>
+        <w:t>and output showing your SQL and its output.</w:t>
+      </w:r>
+    </w:p>
+    <w:p>
+      <w:pPr>
+        <w:pStyle w:val="NormalWeb"/>
+        <w:rPr>
+          <w:rFonts w:ascii="Cambria" w:hAnsi="Cambria"/>
+        </w:rPr>
+      </w:pPr>
+      <w:r>
+        <w:rPr>
+          <w:rFonts w:ascii="Cambria" w:hAnsi="Cambria"/>
+        </w:rPr>
+        <w:t xml:space="preserve">7. </w:t>
+      </w:r>
+    </w:p>
+    <w:p>
+      <w:pPr>
+        <w:pStyle w:val="NormalWeb"/>
+        <w:jc w:val="center"/>
+        <w:rPr>
+          <w:rFonts w:ascii="Cambria" w:hAnsi="Cambria"/>
+        </w:rPr>
+      </w:pPr>
+      <w:r>
+        <w:rPr>
+          <w:rFonts w:ascii="Cambria" w:hAnsi="Cambria"/>
+        </w:rPr>
+        <w:t>ShipDB Server Output</w:t>
+      </w:r>
+    </w:p>
+    <w:p>
+      <w:pPr>
+        <w:pStyle w:val="NormalWeb"/>
+        <w:jc w:val="center"/>
+        <w:rPr>
+          <w:rFonts w:ascii="Cambria" w:hAnsi="Cambria"/>
+        </w:rPr>
+      </w:pPr>
+      <w:r>
+        <w:rPr>
+          <w:rFonts w:ascii="Cambria" w:hAnsi="Cambria"/>
+          <w:noProof/>
+        </w:rPr>
+        <w:lastRenderedPageBreak/>
+        <w:drawing>
+          <wp:inline distT="0" distB="0" distL="0" distR="0" wp14:anchorId="307B5D1A" wp14:editId="282442E4">
+            <wp:extent cx="4847590" cy="8229600"/>
+            <wp:effectExtent l="0" t="0" r="3810" b="0"/>
+            <wp:docPr id="3" name="Picture 3"/>
+            <wp:cNvGraphicFramePr>
+              <a:graphicFrameLocks xmlns:a="http://schemas.openxmlformats.org/drawingml/2006/main" noChangeAspect="1"/>
+            </wp:cNvGraphicFramePr>
+            <a:graphic xmlns:a="http://schemas.openxmlformats.org/drawingml/2006/main">
+              <a:graphicData uri="http://schemas.openxmlformats.org/drawingml/2006/picture">
+                <pic:pic xmlns:pic="http://schemas.openxmlformats.org/drawingml/2006/picture">
+                  <pic:nvPicPr>
+                    <pic:cNvPr id="3" name="ShipsDB Server Output.png"/>
+                    <pic:cNvPicPr/>
+                  </pic:nvPicPr>
+                  <pic:blipFill>
+                    <a:blip r:embed="rId9">
+                      <a:extLst>
+                        <a:ext uri="{28A0092B-C50C-407E-A947-70E740481C1C}">
+                          <a14:useLocalDpi xmlns:a14="http://schemas.microsoft.com/office/drawing/2010/main" val="0"/>
+                        </a:ext>
+                      </a:extLst>
+                    </a:blip>
+                    <a:stretch>
+                      <a:fillRect/>
+                    </a:stretch>
+                  </pic:blipFill>
+                  <pic:spPr>
+                    <a:xfrm>
+                      <a:off x="0" y="0"/>
+                      <a:ext cx="4847590" cy="8229600"/>
+                    </a:xfrm>
+                    <a:prstGeom prst="rect">
+                      <a:avLst/>
+                    </a:prstGeom>
+                  </pic:spPr>
+                </pic:pic>
+              </a:graphicData>
+            </a:graphic>
+          </wp:inline>
+        </w:drawing>
+      </w:r>
+    </w:p>
+    <w:p>
+      <w:pPr>
+        <w:jc w:val="center"/>
+        <w:rPr>
+          <w:rFonts w:ascii="Cambria" w:hAnsi="Cambria"/>
+        </w:rPr>
+      </w:pPr>
+      <w:r>
+        <w:rPr>
+          <w:rFonts w:ascii="Cambria" w:hAnsi="Cambria"/>
+        </w:rPr>
+        <w:lastRenderedPageBreak/>
+        <w:t>ShipsDB Interpreter Console Output</w:t>
+      </w:r>
+    </w:p>
+    <w:p>
+      <w:pPr>
+        <w:jc w:val="center"/>
+        <w:rPr>
+          <w:rFonts w:ascii="Cambria" w:hAnsi="Cambria"/>
+        </w:rPr>
+      </w:pPr>
+      <w:r>
+        <w:rPr>
+          <w:rFonts w:ascii="Cambria" w:hAnsi="Cambria"/>
+          <w:noProof/>
+        </w:rPr>
+        <w:drawing>
+          <wp:inline distT="0" distB="0" distL="0" distR="0" wp14:anchorId="112A98A1" wp14:editId="633E2B71">
+            <wp:extent cx="5943600" cy="3362325"/>
+            <wp:effectExtent l="0" t="0" r="0" b="3175"/>
+            <wp:docPr id="4" name="Picture 4"/>
+            <wp:cNvGraphicFramePr>
+              <a:graphicFrameLocks xmlns:a="http://schemas.openxmlformats.org/drawingml/2006/main" noChangeAspect="1"/>
+            </wp:cNvGraphicFramePr>
+            <a:graphic xmlns:a="http://schemas.openxmlformats.org/drawingml/2006/main">
+              <a:graphicData uri="http://schemas.openxmlformats.org/drawingml/2006/picture">
+                <pic:pic xmlns:pic="http://schemas.openxmlformats.org/drawingml/2006/picture">
+                  <pic:nvPicPr>
+                    <pic:cNvPr id="4" name="ShipsDB Interpreter.png"/>
+                    <pic:cNvPicPr/>
+                  </pic:nvPicPr>
+                  <pic:blipFill>
+                    <a:blip r:embed="rId10">
+                      <a:extLst>
+                        <a:ext uri="{28A0092B-C50C-407E-A947-70E740481C1C}">
+                          <a14:useLocalDpi xmlns:a14="http://schemas.microsoft.com/office/drawing/2010/main" val="0"/>
+                        </a:ext>
+                      </a:extLst>
+                    </a:blip>
+                    <a:stretch>
+                      <a:fillRect/>
+                    </a:stretch>
+                  </pic:blipFill>
+                  <pic:spPr>
+                    <a:xfrm>
+                      <a:off x="0" y="0"/>
+                      <a:ext cx="5943600" cy="3362325"/>
+                    </a:xfrm>
+                    <a:prstGeom prst="rect">
+                      <a:avLst/>
+                    </a:prstGeom>
+                  </pic:spPr>
+                </pic:pic>
+              </a:graphicData>
+            </a:graphic>
+          </wp:inline>
+        </w:drawing>
+      </w:r>
+    </w:p>
+    <w:p>
+      <w:pPr>
+        <w:jc w:val="center"/>
+        <w:rPr>
+          <w:rFonts w:ascii="Cambria" w:hAnsi="Cambria"/>
+        </w:rPr>
+      </w:pPr>
+    </w:p>
+    <w:p>
+      <w:pPr>
+        <w:rPr>
+          <w:rFonts w:ascii="Cambria" w:hAnsi="Cambria"/>
+        </w:rPr>
+      </w:pPr>
+      <w:r>
+        <w:rPr>
+          <w:rFonts w:ascii="Cambria" w:hAnsi="Cambria"/>
+        </w:rPr>
+        <w:t>8.</w:t>
+      </w:r>
+    </w:p>
+    <w:p>
+      <w:pPr>
+        <w:pStyle w:val="ListParagraph"/>
+        <w:numPr>
+          <w:ilvl w:val="0"/>
+          <w:numId w:val="7"/>
+        </w:numPr>
+        <w:rPr>
+          <w:rFonts w:ascii="Cambria" w:hAnsi="Cambria"/>
+        </w:rPr>
+      </w:pPr>
+      <w:r>
+        <w:rPr>
+          <w:rFonts w:ascii="Cambria" w:hAnsi="Cambria"/>
+        </w:rPr>
+        <w:t xml:space="preserve">Define the term </w:t>
+      </w:r>
+      <w:r>
+        <w:rPr>
+          <w:rFonts w:ascii="Cambria" w:hAnsi="Cambria"/>
+          <w:u w:val="single"/>
+        </w:rPr>
+        <w:t>Functional Dependency</w:t>
+      </w:r>
+      <w:r>
+        <w:rPr>
+          <w:rFonts w:ascii="Cambria" w:hAnsi="Cambria"/>
+        </w:rPr>
+        <w:t xml:space="preserve"> as it applies to attributes in a single table. Give an example using the ENROLL table discussed in class.</w:t>
+      </w:r>
+    </w:p>
+    <w:p>
+      <w:pPr>
+        <w:pStyle w:val="ListParagraph"/>
+        <w:numPr>
+          <w:ilvl w:val="1"/>
+          <w:numId w:val="7"/>
+        </w:numPr>
+        <w:rPr>
+          <w:rFonts w:ascii="Times New Roman" w:eastAsia="Times New Roman" w:hAnsi="Times New Roman" w:cs="Times New Roman"/>
+        </w:rPr>
+      </w:pPr>
+      <w:r>
+        <w:rPr>
+          <w:rFonts w:ascii="Cambria" w:hAnsi="Cambria"/>
+        </w:rPr>
+        <w:t xml:space="preserve">A </w:t>
+      </w:r>
+      <w:r>
+        <w:rPr>
+          <w:rFonts w:ascii="Times New Roman" w:eastAsia="Times New Roman" w:hAnsi="Times New Roman" w:cs="Times New Roman"/>
+        </w:rPr>
+        <w:t xml:space="preserve">functional dependency is a constraint that describes the relationship between attributes in a relation. </w:t>
+      </w:r>
+    </w:p>
+    <w:p>
+      <w:pPr>
+        <w:pStyle w:val="ListParagraph"/>
+        <w:numPr>
+          <w:ilvl w:val="0"/>
+          <w:numId w:val="7"/>
+        </w:numPr>
+        <w:rPr>
+          <w:rFonts w:ascii="Times New Roman" w:eastAsia="Times New Roman" w:hAnsi="Times New Roman" w:cs="Times New Roman"/>
+        </w:rPr>
+      </w:pPr>
+      <w:r>
+        <w:rPr>
+          <w:rFonts w:ascii="Times New Roman" w:eastAsia="Times New Roman" w:hAnsi="Times New Roman" w:cs="Times New Roman"/>
+        </w:rPr>
+        <w:t>What makes a functional dependency trivial?</w:t>
+      </w:r>
+    </w:p>
+    <w:p>
+      <w:pPr>
+        <w:pStyle w:val="ListParagraph"/>
+        <w:numPr>
+          <w:ilvl w:val="1"/>
+          <w:numId w:val="7"/>
+        </w:numPr>
+        <w:rPr>
+          <w:rFonts w:ascii="Times New Roman" w:eastAsia="Times New Roman" w:hAnsi="Times New Roman" w:cs="Times New Roman"/>
+        </w:rPr>
+      </w:pPr>
+      <w:r>
+        <w:rPr>
+          <w:rFonts w:ascii="Times New Roman" w:eastAsia="Times New Roman" w:hAnsi="Times New Roman" w:cs="Times New Roman"/>
+        </w:rPr>
+        <w:t xml:space="preserve">A functional dependency FD: </w:t>
+      </w:r>
+      <w:r>
+        <w:rPr>
+          <w:rFonts w:ascii="Times New Roman" w:eastAsia="Times New Roman" w:hAnsi="Times New Roman" w:cs="Times New Roman"/>
+          <w:i/>
+          <w:iCs/>
+        </w:rPr>
+        <w:t>X</w:t>
+      </w:r>
+      <w:r>
+        <w:rPr>
+          <w:rFonts w:ascii="Times New Roman" w:eastAsia="Times New Roman" w:hAnsi="Times New Roman" w:cs="Times New Roman"/>
+        </w:rPr>
+        <w:t xml:space="preserve"> → </w:t>
+      </w:r>
+      <w:r>
+        <w:rPr>
+          <w:rFonts w:ascii="Times New Roman" w:eastAsia="Times New Roman" w:hAnsi="Times New Roman" w:cs="Times New Roman"/>
+          <w:i/>
+          <w:iCs/>
+        </w:rPr>
+        <w:t>Y</w:t>
+      </w:r>
+      <w:r>
+        <w:rPr>
+          <w:rFonts w:ascii="Times New Roman" w:eastAsia="Times New Roman" w:hAnsi="Times New Roman" w:cs="Times New Roman"/>
+        </w:rPr>
+        <w:t xml:space="preserve"> is called </w:t>
+      </w:r>
+      <w:r>
+        <w:rPr>
+          <w:rFonts w:ascii="Times New Roman" w:eastAsia="Times New Roman" w:hAnsi="Times New Roman" w:cs="Times New Roman"/>
+          <w:i/>
+          <w:iCs/>
+        </w:rPr>
+        <w:t>trivial</w:t>
+      </w:r>
+      <w:r>
+        <w:rPr>
+          <w:rFonts w:ascii="Times New Roman" w:eastAsia="Times New Roman" w:hAnsi="Times New Roman" w:cs="Times New Roman"/>
+        </w:rPr>
+        <w:t xml:space="preserve"> if </w:t>
+      </w:r>
+      <w:r>
+        <w:rPr>
+          <w:rFonts w:ascii="Times New Roman" w:eastAsia="Times New Roman" w:hAnsi="Times New Roman" w:cs="Times New Roman"/>
+          <w:i/>
+          <w:iCs/>
+        </w:rPr>
+        <w:t>Y</w:t>
+      </w:r>
+      <w:r>
+        <w:rPr>
+          <w:rFonts w:ascii="Times New Roman" w:eastAsia="Times New Roman" w:hAnsi="Times New Roman" w:cs="Times New Roman"/>
+        </w:rPr>
+        <w:t xml:space="preserve"> </w:t>
+      </w:r>
+      <w:r>
+        <w:rPr>
+          <w:rFonts w:ascii="Times New Roman" w:eastAsia="Times New Roman" w:hAnsi="Times New Roman" w:cs="Times New Roman"/>
+          <w:color w:val="000000" w:themeColor="text1"/>
+        </w:rPr>
+        <w:t xml:space="preserve">is a </w:t>
+      </w:r>
+      <w:hyperlink r:id="rId11" w:tooltip="Subset" w:history="1">
+        <w:r>
+          <w:rPr>
+            <w:rFonts w:ascii="Times New Roman" w:eastAsia="Times New Roman" w:hAnsi="Times New Roman" w:cs="Times New Roman"/>
+            <w:color w:val="000000" w:themeColor="text1"/>
+          </w:rPr>
+          <w:t>subset</w:t>
+        </w:r>
+      </w:hyperlink>
+      <w:r>
+        <w:rPr>
+          <w:rFonts w:ascii="Times New Roman" w:eastAsia="Times New Roman" w:hAnsi="Times New Roman" w:cs="Times New Roman"/>
+          <w:color w:val="000000" w:themeColor="text1"/>
+        </w:rPr>
+        <w:t xml:space="preserve"> of </w:t>
+      </w:r>
+      <w:r>
+        <w:rPr>
+          <w:rFonts w:ascii="Times New Roman" w:eastAsia="Times New Roman" w:hAnsi="Times New Roman" w:cs="Times New Roman"/>
+          <w:i/>
+          <w:iCs/>
+        </w:rPr>
+        <w:t>X</w:t>
+      </w:r>
+      <w:r>
+        <w:rPr>
+          <w:rFonts w:ascii="Times New Roman" w:eastAsia="Times New Roman" w:hAnsi="Times New Roman" w:cs="Times New Roman"/>
+        </w:rPr>
+        <w:t xml:space="preserve">. </w:t>
+      </w:r>
+    </w:p>
+    <w:p>
+      <w:pPr>
+        <w:pStyle w:val="ListParagraph"/>
+        <w:numPr>
+          <w:ilvl w:val="0"/>
+          <w:numId w:val="7"/>
+        </w:numPr>
+        <w:rPr>
+          <w:rFonts w:ascii="Times New Roman" w:eastAsia="Times New Roman" w:hAnsi="Times New Roman" w:cs="Times New Roman"/>
+        </w:rPr>
+      </w:pPr>
+      <w:r>
+        <w:rPr>
+          <w:rFonts w:ascii="Times New Roman" w:eastAsia="Times New Roman" w:hAnsi="Times New Roman" w:cs="Times New Roman"/>
+        </w:rPr>
+        <w:t>Assume a relation R(A,B,C,D) with primary key AB is in the 1</w:t>
+      </w:r>
+      <w:r>
+        <w:rPr>
+          <w:rFonts w:ascii="Times New Roman" w:eastAsia="Times New Roman" w:hAnsi="Times New Roman" w:cs="Times New Roman"/>
+          <w:vertAlign w:val="superscript"/>
+        </w:rPr>
+        <w:t>st</w:t>
+      </w:r>
+      <w:r>
+        <w:rPr>
+          <w:rFonts w:ascii="Times New Roman" w:eastAsia="Times New Roman" w:hAnsi="Times New Roman" w:cs="Times New Roman"/>
+        </w:rPr>
+        <w:t xml:space="preserve"> normal form, but not 2</w:t>
+      </w:r>
+      <w:r>
+        <w:rPr>
+          <w:rFonts w:ascii="Times New Roman" w:eastAsia="Times New Roman" w:hAnsi="Times New Roman" w:cs="Times New Roman"/>
+          <w:vertAlign w:val="superscript"/>
+        </w:rPr>
+        <w:t>nd</w:t>
+      </w:r>
+      <w:r>
+        <w:rPr>
+          <w:rFonts w:ascii="Times New Roman" w:eastAsia="Times New Roman" w:hAnsi="Times New Roman" w:cs="Times New Roman"/>
+        </w:rPr>
+        <w:t xml:space="preserve"> normal form. Give at least three </w:t>
+      </w:r>
+      <w:r>
+        <w:rPr>
+          <w:rFonts w:ascii="Times New Roman" w:eastAsia="Times New Roman" w:hAnsi="Times New Roman" w:cs="Times New Roman"/>
+          <w:u w:val="single"/>
+        </w:rPr>
+        <w:t>potential</w:t>
+      </w:r>
+      <w:r>
+        <w:rPr>
+          <w:rFonts w:ascii="Times New Roman" w:eastAsia="Times New Roman" w:hAnsi="Times New Roman" w:cs="Times New Roman"/>
+        </w:rPr>
+        <w:t xml:space="preserve"> FD’s that determine only part of a row</w:t>
+      </w:r>
+    </w:p>
+    <w:p>
+      <w:pPr>
+        <w:pStyle w:val="ListParagraph"/>
+        <w:numPr>
+          <w:ilvl w:val="1"/>
+          <w:numId w:val="7"/>
+        </w:numPr>
+        <w:rPr>
+          <w:rFonts w:ascii="Times New Roman" w:eastAsia="Times New Roman" w:hAnsi="Times New Roman" w:cs="Times New Roman"/>
+        </w:rPr>
+      </w:pPr>
+      <w:r>
+        <w:rPr>
+          <w:rFonts w:ascii="Times New Roman" w:eastAsia="Times New Roman" w:hAnsi="Times New Roman" w:cs="Times New Roman"/>
+        </w:rPr>
+        <w:t>d</w:t>
+      </w:r>
+    </w:p>
+    <w:p>
+      <w:pPr>
+        <w:pStyle w:val="ListParagraph"/>
+        <w:numPr>
+          <w:ilvl w:val="0"/>
+          <w:numId w:val="7"/>
+        </w:numPr>
+        <w:rPr>
+          <w:rFonts w:ascii="Times New Roman" w:eastAsia="Times New Roman" w:hAnsi="Times New Roman" w:cs="Times New Roman"/>
+        </w:rPr>
+      </w:pPr>
+      <w:r>
+        <w:rPr>
+          <w:rFonts w:ascii="Times New Roman" w:eastAsia="Times New Roman" w:hAnsi="Times New Roman" w:cs="Times New Roman"/>
+        </w:rPr>
+        <w:t>What if R above is in 2</w:t>
+      </w:r>
+      <w:r>
+        <w:rPr>
+          <w:rFonts w:ascii="Times New Roman" w:eastAsia="Times New Roman" w:hAnsi="Times New Roman" w:cs="Times New Roman"/>
+          <w:vertAlign w:val="superscript"/>
+        </w:rPr>
+        <w:t>nd</w:t>
+      </w:r>
+      <w:r>
+        <w:rPr>
+          <w:rFonts w:ascii="Times New Roman" w:eastAsia="Times New Roman" w:hAnsi="Times New Roman" w:cs="Times New Roman"/>
+        </w:rPr>
+        <w:t xml:space="preserve"> normal form, but not 3</w:t>
+      </w:r>
+      <w:r>
+        <w:rPr>
+          <w:rFonts w:ascii="Times New Roman" w:eastAsia="Times New Roman" w:hAnsi="Times New Roman" w:cs="Times New Roman"/>
+          <w:vertAlign w:val="superscript"/>
+        </w:rPr>
+        <w:t>rd</w:t>
+      </w:r>
+      <w:r>
+        <w:rPr>
+          <w:rFonts w:ascii="Times New Roman" w:eastAsia="Times New Roman" w:hAnsi="Times New Roman" w:cs="Times New Roman"/>
+        </w:rPr>
+        <w:t xml:space="preserve"> normal form. Give an example FD that prevents R from being in 3</w:t>
+      </w:r>
+      <w:r>
+        <w:rPr>
+          <w:rFonts w:ascii="Times New Roman" w:eastAsia="Times New Roman" w:hAnsi="Times New Roman" w:cs="Times New Roman"/>
+          <w:vertAlign w:val="superscript"/>
+        </w:rPr>
+        <w:t>rd</w:t>
+      </w:r>
+      <w:r>
+        <w:rPr>
+          <w:rFonts w:ascii="Times New Roman" w:eastAsia="Times New Roman" w:hAnsi="Times New Roman" w:cs="Times New Roman"/>
+        </w:rPr>
+        <w:t xml:space="preserve"> normal form.</w:t>
+      </w:r>
+    </w:p>
+    <w:p>
+      <w:pPr>
+        <w:pStyle w:val="ListParagraph"/>
+        <w:numPr>
+          <w:ilvl w:val="1"/>
+          <w:numId w:val="7"/>
+        </w:numPr>
+        <w:rPr>
+          <w:rFonts w:ascii="Times New Roman" w:eastAsia="Times New Roman" w:hAnsi="Times New Roman" w:cs="Times New Roman"/>
+        </w:rPr>
+      </w:pPr>
+      <w:r>
+        <w:rPr>
+          <w:rFonts w:ascii="Times New Roman" w:eastAsia="Times New Roman" w:hAnsi="Times New Roman" w:cs="Times New Roman"/>
+        </w:rPr>
+        <w:t>D</w:t>
+      </w:r>
+    </w:p>
+    <w:p>
+      <w:pPr>
+        <w:pStyle w:val="ListParagraph"/>
+        <w:numPr>
+          <w:ilvl w:val="0"/>
+          <w:numId w:val="7"/>
+        </w:numPr>
+        <w:rPr>
+          <w:rFonts w:ascii="Times New Roman" w:eastAsia="Times New Roman" w:hAnsi="Times New Roman" w:cs="Times New Roman"/>
+        </w:rPr>
+      </w:pPr>
+      <w:r>
+        <w:rPr>
+          <w:rFonts w:ascii="Times New Roman" w:eastAsia="Times New Roman" w:hAnsi="Times New Roman" w:cs="Times New Roman"/>
+        </w:rPr>
+        <w:t>What if R has a key AB. What FD must be true for R to be in BCNF?</w:t>
+      </w:r>
+    </w:p>
+    <w:p>
+      <w:pPr>
+        <w:pStyle w:val="ListParagraph"/>
+        <w:numPr>
+          <w:ilvl w:val="1"/>
+          <w:numId w:val="7"/>
+        </w:numPr>
+        <w:rPr>
+          <w:rFonts w:ascii="Times New Roman" w:eastAsia="Times New Roman" w:hAnsi="Times New Roman" w:cs="Times New Roman"/>
+        </w:rPr>
+      </w:pPr>
+      <w:r>
+        <w:rPr>
+          <w:rFonts w:ascii="Times New Roman" w:eastAsia="Times New Roman" w:hAnsi="Times New Roman" w:cs="Times New Roman"/>
+        </w:rPr>
+        <w:t>D</w:t>
+      </w:r>
+      <w:r>
+        <w:rPr>
           <w:rFonts w:ascii="TimesNewRomanPSMT" w:hAnsi="TimesNewRomanPSMT"/>
         </w:rPr>
-      </w:pPr>
-      <w:r>
-        <w:rPr>
-          <w:rFonts w:ascii="TimesNewRomanPSMT" w:hAnsi="TimesNewRomanPSMT"/>
-        </w:rPr>
-        <w:t xml:space="preserve">The results are not the same as the query above. </w:t>
-      </w:r>
-      <w:r>
-        <w:rPr>
-          <w:rFonts w:ascii="TimesNewRomanPSMT" w:hAnsi="TimesNewRomanPSMT"/>
-        </w:rPr>
-        <w:t xml:space="preserve">Each student that showed up only once in the previous query now shows up 3 times. </w:t>
-      </w:r>
-      <w:r>
-        <w:rPr>
-          <w:rFonts w:ascii="TimesNewRomanPSMT" w:hAnsi="TimesNewRomanPSMT"/>
-        </w:rPr>
-        <w:t>This is because there is an entry in both the student and department tables with different values but the same names.</w:t>
+        <w:t xml:space="preserve"> </w:t>
+      </w:r>
+    </w:p>
+    <w:p>
+      <w:pPr>
+        <w:pStyle w:val="NormalWeb"/>
+        <w:numPr>
+          <w:ilvl w:val="0"/>
+          <w:numId w:val="7"/>
+        </w:numPr>
+      </w:pPr>
+      <w:r>
+        <w:t>Assume R has the FD’s: A→ ABCD and C→D, the last of which causes a violation of 3rd normal form. Decompose R into two relations R1 and R2 that are in 3NF. What attributes of R are in R1 and what attributes of R are in R2?</w:t>
+      </w:r>
+    </w:p>
+    <w:p>
+      <w:pPr>
+        <w:pStyle w:val="NormalWeb"/>
+        <w:numPr>
+          <w:ilvl w:val="1"/>
+          <w:numId w:val="7"/>
+        </w:numPr>
+      </w:pPr>
+      <w:r>
+        <w:t>D</w:t>
+      </w:r>
+    </w:p>
+    <w:p>
+      <w:pPr>
+        <w:pStyle w:val="NormalWeb"/>
+        <w:numPr>
+          <w:ilvl w:val="0"/>
+          <w:numId w:val="7"/>
+        </w:numPr>
+      </w:pPr>
+      <w:r>
+        <w:t>SQL permits arithmetic like Select A*D from R; Given that information and R1 and R2 from part F, write a select statement using JOIN that returns A*D.</w:t>
+      </w:r>
+    </w:p>
+    <w:p>
+      <w:pPr>
+        <w:pStyle w:val="NormalWeb"/>
+        <w:numPr>
+          <w:ilvl w:val="1"/>
+          <w:numId w:val="7"/>
+        </w:numPr>
+      </w:pPr>
+      <w:r>
+        <w:t>D</w:t>
+      </w:r>
+    </w:p>
+    <w:p>
+      <w:pPr>
+        <w:pStyle w:val="NormalWeb"/>
+      </w:pPr>
+      <w:r>
+        <w:t>9.</w:t>
+      </w:r>
+      <w:r>
+        <w:t xml:space="preserve"> </w:t>
+      </w:r>
+      <w:r>
+        <w:t>Exercise 3.2.2, b and c, for part i relation S(A,B,C,D), p.83</w:t>
+      </w:r>
+    </w:p>
+    <w:p>
+      <w:pPr>
+        <w:pStyle w:val="NormalWeb"/>
+      </w:pPr>
+      <w:r>
+        <w:lastRenderedPageBreak/>
+        <w:t xml:space="preserve">10. </w:t>
+      </w:r>
+      <w:r>
+        <w:t>Given R(A,B,C,D,E) and FDs: A→B, BC→E and DE→A, explain why ABCDE, ABCD and BDE are not candidate keys, and why ACD is (See p. 72).</w:t>
+      </w:r>
+    </w:p>
+    <w:p>
+      <w:pPr>
+        <w:pStyle w:val="NormalWeb"/>
+      </w:pPr>
+      <w:r>
+        <w:t xml:space="preserve">11. </w:t>
+      </w:r>
+      <w:r>
+        <w:t>Exercise 3.5.2, p. 105, is relation COURSES(C,T,H,R,S,C) in 3rd normal form? BCNF? Explain.</w:t>
+      </w:r>
+    </w:p>
+    <w:p>
+      <w:pPr>
+        <w:pStyle w:val="NormalWeb"/>
+      </w:pPr>
+      <w:r>
+        <w:t xml:space="preserve">12. </w:t>
+      </w:r>
+      <w:r>
+        <w:t>Using the SQL in #2 and #7 above, create the shipsDB using Derby. Turn in a screen shot of a side-by-side comparison of the shipsDB folder using SimpleDB vs the shipsDB folder using Derby. What’s the main take away about DBMS file storage after your inspection of the two folders?</w:t>
+      </w:r>
+    </w:p>
+    <w:p>
+      <w:pPr>
+        <w:pStyle w:val="NormalWeb"/>
+        <w:numPr>
+          <w:ilvl w:val="0"/>
+          <w:numId w:val="10"/>
+        </w:numPr>
+      </w:pPr>
+      <w:r>
+        <w:t>The picture of the 2 systems is below. Derby has a more complicated and robust file system. SimpleDB database structure is literally just the tables which contain their own rules for the tables. Derby is generally better</w:t>
+      </w:r>
+      <w:r>
+        <w:t xml:space="preserve"> and more thought out.</w:t>
       </w:r>
       <w:bookmarkStart w:id="0" w:name="_GoBack"/>
       <w:bookmarkEnd w:id="0"/>
     </w:p>
-    <w:p/>
+    <w:p>
+      <w:pPr>
+        <w:pStyle w:val="NormalWeb"/>
+        <w:numPr>
+          <w:ilvl w:val="0"/>
+          <w:numId w:val="10"/>
+        </w:numPr>
+      </w:pPr>
+      <w:r>
+        <w:rPr>
+          <w:noProof/>
+        </w:rPr>
+        <w:drawing>
+          <wp:inline distT="0" distB="0" distL="0" distR="0" wp14:anchorId="6DADD862" wp14:editId="67D89397">
+            <wp:extent cx="5943600" cy="4630420"/>
+            <wp:effectExtent l="0" t="0" r="0" b="5080"/>
+            <wp:docPr id="5" name="Picture 5"/>
+            <wp:cNvGraphicFramePr>
+              <a:graphicFrameLocks xmlns:a="http://schemas.openxmlformats.org/drawingml/2006/main" noChangeAspect="1"/>
+            </wp:cNvGraphicFramePr>
+            <a:graphic xmlns:a="http://schemas.openxmlformats.org/drawingml/2006/main">
+              <a:graphicData uri="http://schemas.openxmlformats.org/drawingml/2006/picture">
+                <pic:pic xmlns:pic="http://schemas.openxmlformats.org/drawingml/2006/picture">
+                  <pic:nvPicPr>
+                    <pic:cNvPr id="5" name="SimpleDB vs Derby.png"/>
+                    <pic:cNvPicPr/>
+                  </pic:nvPicPr>
+                  <pic:blipFill>
+                    <a:blip r:embed="rId12">
+                      <a:extLst>
+                        <a:ext uri="{28A0092B-C50C-407E-A947-70E740481C1C}">
+                          <a14:useLocalDpi xmlns:a14="http://schemas.microsoft.com/office/drawing/2010/main" val="0"/>
+                        </a:ext>
+                      </a:extLst>
+                    </a:blip>
+                    <a:stretch>
+                      <a:fillRect/>
+                    </a:stretch>
+                  </pic:blipFill>
+                  <pic:spPr>
+                    <a:xfrm>
+                      <a:off x="0" y="0"/>
+                      <a:ext cx="5943600" cy="4630420"/>
+                    </a:xfrm>
+                    <a:prstGeom prst="rect">
+                      <a:avLst/>
+                    </a:prstGeom>
+                  </pic:spPr>
+                </pic:pic>
+              </a:graphicData>
+            </a:graphic>
+          </wp:inline>
+        </w:drawing>
+      </w:r>
+    </w:p>
+    <w:p>
+      <w:pPr>
+        <w:pStyle w:val="NormalWeb"/>
+      </w:pPr>
+    </w:p>
+    <w:p>
+      <w:pPr>
+        <w:ind w:left="360"/>
+        <w:rPr>
+          <w:rFonts w:ascii="Times New Roman" w:eastAsia="Times New Roman" w:hAnsi="Times New Roman" w:cs="Times New Roman"/>
+        </w:rPr>
+      </w:pPr>
+    </w:p>
+    <w:p>
+      <w:pPr>
+        <w:rPr>
+          <w:rFonts w:ascii="Times New Roman" w:eastAsia="Times New Roman" w:hAnsi="Times New Roman" w:cs="Times New Roman"/>
+        </w:rPr>
+      </w:pPr>
+    </w:p>
+    <w:p>
+      <w:pPr>
+        <w:rPr>
+          <w:rFonts w:ascii="Cambria" w:hAnsi="Cambria"/>
+        </w:rPr>
+      </w:pPr>
+    </w:p>
     <w:sectPr>
-      <w:headerReference w:type="default" r:id="rId9"/>
+      <w:headerReference w:type="default" r:id="rId13"/>
       <w:pgSz w:w="12240" w:h="15840"/>
       <w:pgMar w:top="1440" w:right="1440" w:bottom="1440" w:left="1440" w:header="720" w:footer="720" w:gutter="0"/>
       <w:cols w:space="720"/>
@@ -479,6 +1362,205 @@
 <file path=word/numbering.xml><?xml version="1.0" encoding="utf-8"?>
 <w:numbering xmlns:wpc="http://schemas.microsoft.com/office/word/2010/wordprocessingCanvas" xmlns:cx="http://schemas.microsoft.com/office/drawing/2014/chartex" xmlns:cx1="http://schemas.microsoft.com/office/drawing/2015/9/8/chartex" xmlns:cx2="http://schemas.microsoft.com/office/drawing/2015/10/21/chartex" xmlns:cx3="http://schemas.microsoft.com/office/drawing/2016/5/9/chartex" xmlns:cx4="http://schemas.microsoft.com/office/drawing/2016/5/10/chartex" xmlns:cx5="http://schemas.microsoft.com/office/drawing/2016/5/11/chartex" xmlns:cx6="http://schemas.microsoft.com/office/drawing/2016/5/12/chartex" xmlns:cx7="http://schemas.microsoft.com/office/drawing/2016/5/13/chartex" xmlns:cx8="http://schemas.microsoft.com/office/drawing/2016/5/14/chartex" xmlns:mc="http://schemas.openxmlformats.org/markup-compatibility/2006" xmlns:aink="http://schemas.microsoft.com/office/drawing/2016/ink" xmlns:am3d="http://schemas.microsoft.com/office/drawing/2017/model3d" xmlns:o="urn:schemas-microsoft-com:office:office" xmlns:r="http://schemas.openxmlformats.org/officeDocument/2006/relationships" xmlns:m="http://schemas.openxmlformats.org/officeDocument/2006/math" xmlns:v="urn:schemas-microsoft-com:vml" xmlns:wp14="http://schemas.microsoft.com/office/word/2010/wordprocessingDrawing" xmlns:wp="http://schemas.openxmlformats.org/drawingml/2006/wordprocessingDrawing" xmlns:w10="urn:schemas-microsoft-com:office:word" xmlns:w="http://schemas.openxmlformats.org/wordprocessingml/2006/main" xmlns:w14="http://schemas.microsoft.com/office/word/2010/wordml" xmlns:w15="http://schemas.microsoft.com/office/word/2012/wordml" xmlns:w16cid="http://schemas.microsoft.com/office/word/2016/wordml/cid" xmlns:w16se="http://schemas.microsoft.com/office/word/2015/wordml/symex" xmlns:wpg="http://schemas.microsoft.com/office/word/2010/wordprocessingGroup" xmlns:wpi="http://schemas.microsoft.com/office/word/2010/wordprocessingInk" xmlns:wne="http://schemas.microsoft.com/office/word/2006/wordml" xmlns:wps="http://schemas.microsoft.com/office/word/2010/wordprocessingShape" mc:Ignorable="w14 w15 w16se w16cid wp14">
   <w:abstractNum w:abstractNumId="0" w15:restartNumberingAfterBreak="0">
+    <w:nsid w:val="00642455"/>
+    <w:multiLevelType w:val="multilevel"/>
+    <w:tmpl w:val="94F87150"/>
+    <w:lvl w:ilvl="0">
+      <w:start w:val="1"/>
+      <w:numFmt w:val="decimal"/>
+      <w:lvlText w:val="%1."/>
+      <w:lvlJc w:val="left"/>
+      <w:pPr>
+        <w:tabs>
+          <w:tab w:val="num" w:pos="720"/>
+        </w:tabs>
+        <w:ind w:left="720" w:hanging="360"/>
+      </w:pPr>
+    </w:lvl>
+    <w:lvl w:ilvl="1" w:tentative="1">
+      <w:start w:val="1"/>
+      <w:numFmt w:val="decimal"/>
+      <w:lvlText w:val="%2."/>
+      <w:lvlJc w:val="left"/>
+      <w:pPr>
+        <w:tabs>
+          <w:tab w:val="num" w:pos="1440"/>
+        </w:tabs>
+        <w:ind w:left="1440" w:hanging="360"/>
+      </w:pPr>
+    </w:lvl>
+    <w:lvl w:ilvl="2" w:tentative="1">
+      <w:start w:val="1"/>
+      <w:numFmt w:val="decimal"/>
+      <w:lvlText w:val="%3."/>
+      <w:lvlJc w:val="left"/>
+      <w:pPr>
+        <w:tabs>
+          <w:tab w:val="num" w:pos="2160"/>
+        </w:tabs>
+        <w:ind w:left="2160" w:hanging="360"/>
+      </w:pPr>
+    </w:lvl>
+    <w:lvl w:ilvl="3" w:tentative="1">
+      <w:start w:val="1"/>
+      <w:numFmt w:val="decimal"/>
+      <w:lvlText w:val="%4."/>
+      <w:lvlJc w:val="left"/>
+      <w:pPr>
+        <w:tabs>
+          <w:tab w:val="num" w:pos="2880"/>
+        </w:tabs>
+        <w:ind w:left="2880" w:hanging="360"/>
+      </w:pPr>
+    </w:lvl>
+    <w:lvl w:ilvl="4" w:tentative="1">
+      <w:start w:val="1"/>
+      <w:numFmt w:val="decimal"/>
+      <w:lvlText w:val="%5."/>
+      <w:lvlJc w:val="left"/>
+      <w:pPr>
+        <w:tabs>
+          <w:tab w:val="num" w:pos="3600"/>
+        </w:tabs>
+        <w:ind w:left="3600" w:hanging="360"/>
+      </w:pPr>
+    </w:lvl>
+    <w:lvl w:ilvl="5" w:tentative="1">
+      <w:start w:val="1"/>
+      <w:numFmt w:val="decimal"/>
+      <w:lvlText w:val="%6."/>
+      <w:lvlJc w:val="left"/>
+      <w:pPr>
+        <w:tabs>
+          <w:tab w:val="num" w:pos="4320"/>
+        </w:tabs>
+        <w:ind w:left="4320" w:hanging="360"/>
+      </w:pPr>
+    </w:lvl>
+    <w:lvl w:ilvl="6" w:tentative="1">
+      <w:start w:val="1"/>
+      <w:numFmt w:val="decimal"/>
+      <w:lvlText w:val="%7."/>
+      <w:lvlJc w:val="left"/>
+      <w:pPr>
+        <w:tabs>
+          <w:tab w:val="num" w:pos="5040"/>
+        </w:tabs>
+        <w:ind w:left="5040" w:hanging="360"/>
+      </w:pPr>
+    </w:lvl>
+    <w:lvl w:ilvl="7" w:tentative="1">
+      <w:start w:val="1"/>
+      <w:numFmt w:val="decimal"/>
+      <w:lvlText w:val="%8."/>
+      <w:lvlJc w:val="left"/>
+      <w:pPr>
+        <w:tabs>
+          <w:tab w:val="num" w:pos="5760"/>
+        </w:tabs>
+        <w:ind w:left="5760" w:hanging="360"/>
+      </w:pPr>
+    </w:lvl>
+    <w:lvl w:ilvl="8" w:tentative="1">
+      <w:start w:val="1"/>
+      <w:numFmt w:val="decimal"/>
+      <w:lvlText w:val="%9."/>
+      <w:lvlJc w:val="left"/>
+      <w:pPr>
+        <w:tabs>
+          <w:tab w:val="num" w:pos="6480"/>
+        </w:tabs>
+        <w:ind w:left="6480" w:hanging="360"/>
+      </w:pPr>
+    </w:lvl>
+  </w:abstractNum>
+  <w:abstractNum w:abstractNumId="1" w15:restartNumberingAfterBreak="0">
+    <w:nsid w:val="02BA3FE6"/>
+    <w:multiLevelType w:val="hybridMultilevel"/>
+    <w:tmpl w:val="15FA6708"/>
+    <w:lvl w:ilvl="0" w:tplc="04090015">
+      <w:start w:val="1"/>
+      <w:numFmt w:val="upperLetter"/>
+      <w:lvlText w:val="%1."/>
+      <w:lvlJc w:val="left"/>
+      <w:pPr>
+        <w:ind w:left="720" w:hanging="360"/>
+      </w:pPr>
+    </w:lvl>
+    <w:lvl w:ilvl="1" w:tplc="04090019" w:tentative="1">
+      <w:start w:val="1"/>
+      <w:numFmt w:val="lowerLetter"/>
+      <w:lvlText w:val="%2."/>
+      <w:lvlJc w:val="left"/>
+      <w:pPr>
+        <w:ind w:left="1440" w:hanging="360"/>
+      </w:pPr>
+    </w:lvl>
+    <w:lvl w:ilvl="2" w:tplc="0409001B" w:tentative="1">
+      <w:start w:val="1"/>
+      <w:numFmt w:val="lowerRoman"/>
+      <w:lvlText w:val="%3."/>
+      <w:lvlJc w:val="right"/>
+      <w:pPr>
+        <w:ind w:left="2160" w:hanging="180"/>
+      </w:pPr>
+    </w:lvl>
+    <w:lvl w:ilvl="3" w:tplc="0409000F" w:tentative="1">
+      <w:start w:val="1"/>
+      <w:numFmt w:val="decimal"/>
+      <w:lvlText w:val="%4."/>
+      <w:lvlJc w:val="left"/>
+      <w:pPr>
+        <w:ind w:left="2880" w:hanging="360"/>
+      </w:pPr>
+    </w:lvl>
+    <w:lvl w:ilvl="4" w:tplc="04090019" w:tentative="1">
+      <w:start w:val="1"/>
+      <w:numFmt w:val="lowerLetter"/>
+      <w:lvlText w:val="%5."/>
+      <w:lvlJc w:val="left"/>
+      <w:pPr>
+        <w:ind w:left="3600" w:hanging="360"/>
+      </w:pPr>
+    </w:lvl>
+    <w:lvl w:ilvl="5" w:tplc="0409001B" w:tentative="1">
+      <w:start w:val="1"/>
+      <w:numFmt w:val="lowerRoman"/>
+      <w:lvlText w:val="%6."/>
+      <w:lvlJc w:val="right"/>
+      <w:pPr>
+        <w:ind w:left="4320" w:hanging="180"/>
+      </w:pPr>
+    </w:lvl>
+    <w:lvl w:ilvl="6" w:tplc="0409000F" w:tentative="1">
+      <w:start w:val="1"/>
+      <w:numFmt w:val="decimal"/>
+      <w:lvlText w:val="%7."/>
+      <w:lvlJc w:val="left"/>
+      <w:pPr>
+        <w:ind w:left="5040" w:hanging="360"/>
+      </w:pPr>
+    </w:lvl>
+    <w:lvl w:ilvl="7" w:tplc="04090019" w:tentative="1">
+      <w:start w:val="1"/>
+      <w:numFmt w:val="lowerLetter"/>
+      <w:lvlText w:val="%8."/>
+      <w:lvlJc w:val="left"/>
+      <w:pPr>
+        <w:ind w:left="5760" w:hanging="360"/>
+      </w:pPr>
+    </w:lvl>
+    <w:lvl w:ilvl="8" w:tplc="0409001B" w:tentative="1">
+      <w:start w:val="1"/>
+      <w:numFmt w:val="lowerRoman"/>
+      <w:lvlText w:val="%9."/>
+      <w:lvlJc w:val="right"/>
+      <w:pPr>
+        <w:ind w:left="6480" w:hanging="180"/>
+      </w:pPr>
+    </w:lvl>
+  </w:abstractNum>
+  <w:abstractNum w:abstractNumId="2" w15:restartNumberingAfterBreak="0">
     <w:nsid w:val="0994179E"/>
     <w:multiLevelType w:val="multilevel"/>
     <w:tmpl w:val="7B40A59C"/>
@@ -591,7 +1673,7 @@
       </w:pPr>
     </w:lvl>
   </w:abstractNum>
-  <w:abstractNum w:abstractNumId="1" w15:restartNumberingAfterBreak="0">
+  <w:abstractNum w:abstractNumId="3" w15:restartNumberingAfterBreak="0">
     <w:nsid w:val="201E5191"/>
     <w:multiLevelType w:val="multilevel"/>
     <w:tmpl w:val="ECD0776C"/>
@@ -704,7 +1786,7 @@
       </w:pPr>
     </w:lvl>
   </w:abstractNum>
-  <w:abstractNum w:abstractNumId="2" w15:restartNumberingAfterBreak="0">
+  <w:abstractNum w:abstractNumId="4" w15:restartNumberingAfterBreak="0">
     <w:nsid w:val="2F686428"/>
     <w:multiLevelType w:val="multilevel"/>
     <w:tmpl w:val="4EA6B1BA"/>
@@ -817,7 +1899,7 @@
       </w:pPr>
     </w:lvl>
   </w:abstractNum>
-  <w:abstractNum w:abstractNumId="3" w15:restartNumberingAfterBreak="0">
+  <w:abstractNum w:abstractNumId="5" w15:restartNumberingAfterBreak="0">
     <w:nsid w:val="2FF808E4"/>
     <w:multiLevelType w:val="multilevel"/>
     <w:tmpl w:val="94F87150"/>
@@ -930,7 +2012,120 @@
       </w:pPr>
     </w:lvl>
   </w:abstractNum>
-  <w:abstractNum w:abstractNumId="4" w15:restartNumberingAfterBreak="0">
+  <w:abstractNum w:abstractNumId="6" w15:restartNumberingAfterBreak="0">
+    <w:nsid w:val="39622E66"/>
+    <w:multiLevelType w:val="multilevel"/>
+    <w:tmpl w:val="94F87150"/>
+    <w:lvl w:ilvl="0">
+      <w:start w:val="1"/>
+      <w:numFmt w:val="decimal"/>
+      <w:lvlText w:val="%1."/>
+      <w:lvlJc w:val="left"/>
+      <w:pPr>
+        <w:tabs>
+          <w:tab w:val="num" w:pos="720"/>
+        </w:tabs>
+        <w:ind w:left="720" w:hanging="360"/>
+      </w:pPr>
+    </w:lvl>
+    <w:lvl w:ilvl="1" w:tentative="1">
+      <w:start w:val="1"/>
+      <w:numFmt w:val="decimal"/>
+      <w:lvlText w:val="%2."/>
+      <w:lvlJc w:val="left"/>
+      <w:pPr>
+        <w:tabs>
+          <w:tab w:val="num" w:pos="1440"/>
+        </w:tabs>
+        <w:ind w:left="1440" w:hanging="360"/>
+      </w:pPr>
+    </w:lvl>
+    <w:lvl w:ilvl="2" w:tentative="1">
+      <w:start w:val="1"/>
+      <w:numFmt w:val="decimal"/>
+      <w:lvlText w:val="%3."/>
+      <w:lvlJc w:val="left"/>
+      <w:pPr>
+        <w:tabs>
+          <w:tab w:val="num" w:pos="2160"/>
+        </w:tabs>
+        <w:ind w:left="2160" w:hanging="360"/>
+      </w:pPr>
+    </w:lvl>
+    <w:lvl w:ilvl="3" w:tentative="1">
+      <w:start w:val="1"/>
+      <w:numFmt w:val="decimal"/>
+      <w:lvlText w:val="%4."/>
+      <w:lvlJc w:val="left"/>
+      <w:pPr>
+        <w:tabs>
+          <w:tab w:val="num" w:pos="2880"/>
+        </w:tabs>
+        <w:ind w:left="2880" w:hanging="360"/>
+      </w:pPr>
+    </w:lvl>
+    <w:lvl w:ilvl="4" w:tentative="1">
+      <w:start w:val="1"/>
+      <w:numFmt w:val="decimal"/>
+      <w:lvlText w:val="%5."/>
+      <w:lvlJc w:val="left"/>
+      <w:pPr>
+        <w:tabs>
+          <w:tab w:val="num" w:pos="3600"/>
+        </w:tabs>
+        <w:ind w:left="3600" w:hanging="360"/>
+      </w:pPr>
+    </w:lvl>
+    <w:lvl w:ilvl="5" w:tentative="1">
+      <w:start w:val="1"/>
+      <w:numFmt w:val="decimal"/>
+      <w:lvlText w:val="%6."/>
+      <w:lvlJc w:val="left"/>
+      <w:pPr>
+        <w:tabs>
+          <w:tab w:val="num" w:pos="4320"/>
+        </w:tabs>
+        <w:ind w:left="4320" w:hanging="360"/>
+      </w:pPr>
+    </w:lvl>
+    <w:lvl w:ilvl="6" w:tentative="1">
+      <w:start w:val="1"/>
+      <w:numFmt w:val="decimal"/>
+      <w:lvlText w:val="%7."/>
+      <w:lvlJc w:val="left"/>
+      <w:pPr>
+        <w:tabs>
+          <w:tab w:val="num" w:pos="5040"/>
+        </w:tabs>
+        <w:ind w:left="5040" w:hanging="360"/>
+      </w:pPr>
+    </w:lvl>
+    <w:lvl w:ilvl="7" w:tentative="1">
+      <w:start w:val="1"/>
+      <w:numFmt w:val="decimal"/>
+      <w:lvlText w:val="%8."/>
+      <w:lvlJc w:val="left"/>
+      <w:pPr>
+        <w:tabs>
+          <w:tab w:val="num" w:pos="5760"/>
+        </w:tabs>
+        <w:ind w:left="5760" w:hanging="360"/>
+      </w:pPr>
+    </w:lvl>
+    <w:lvl w:ilvl="8" w:tentative="1">
+      <w:start w:val="1"/>
+      <w:numFmt w:val="decimal"/>
+      <w:lvlText w:val="%9."/>
+      <w:lvlJc w:val="left"/>
+      <w:pPr>
+        <w:tabs>
+          <w:tab w:val="num" w:pos="6480"/>
+        </w:tabs>
+        <w:ind w:left="6480" w:hanging="360"/>
+      </w:pPr>
+    </w:lvl>
+  </w:abstractNum>
+  <w:abstractNum w:abstractNumId="7" w15:restartNumberingAfterBreak="0">
     <w:nsid w:val="50BC735E"/>
     <w:multiLevelType w:val="multilevel"/>
     <w:tmpl w:val="626417EC"/>
@@ -1043,7 +2238,93 @@
       </w:pPr>
     </w:lvl>
   </w:abstractNum>
-  <w:abstractNum w:abstractNumId="5" w15:restartNumberingAfterBreak="0">
+  <w:abstractNum w:abstractNumId="8" w15:restartNumberingAfterBreak="0">
+    <w:nsid w:val="53C26FCF"/>
+    <w:multiLevelType w:val="hybridMultilevel"/>
+    <w:tmpl w:val="4E826138"/>
+    <w:lvl w:ilvl="0" w:tplc="04090015">
+      <w:start w:val="1"/>
+      <w:numFmt w:val="upperLetter"/>
+      <w:lvlText w:val="%1."/>
+      <w:lvlJc w:val="left"/>
+      <w:pPr>
+        <w:ind w:left="720" w:hanging="360"/>
+      </w:pPr>
+    </w:lvl>
+    <w:lvl w:ilvl="1" w:tplc="04090019">
+      <w:start w:val="1"/>
+      <w:numFmt w:val="lowerLetter"/>
+      <w:lvlText w:val="%2."/>
+      <w:lvlJc w:val="left"/>
+      <w:pPr>
+        <w:ind w:left="1440" w:hanging="360"/>
+      </w:pPr>
+    </w:lvl>
+    <w:lvl w:ilvl="2" w:tplc="0409001B" w:tentative="1">
+      <w:start w:val="1"/>
+      <w:numFmt w:val="lowerRoman"/>
+      <w:lvlText w:val="%3."/>
+      <w:lvlJc w:val="right"/>
+      <w:pPr>
+        <w:ind w:left="2160" w:hanging="180"/>
+      </w:pPr>
+    </w:lvl>
+    <w:lvl w:ilvl="3" w:tplc="0409000F" w:tentative="1">
+      <w:start w:val="1"/>
+      <w:numFmt w:val="decimal"/>
+      <w:lvlText w:val="%4."/>
+      <w:lvlJc w:val="left"/>
+      <w:pPr>
+        <w:ind w:left="2880" w:hanging="360"/>
+      </w:pPr>
+    </w:lvl>
+    <w:lvl w:ilvl="4" w:tplc="04090019" w:tentative="1">
+      <w:start w:val="1"/>
+      <w:numFmt w:val="lowerLetter"/>
+      <w:lvlText w:val="%5."/>
+      <w:lvlJc w:val="left"/>
+      <w:pPr>
+        <w:ind w:left="3600" w:hanging="360"/>
+      </w:pPr>
+    </w:lvl>
+    <w:lvl w:ilvl="5" w:tplc="0409001B" w:tentative="1">
+      <w:start w:val="1"/>
+      <w:numFmt w:val="lowerRoman"/>
+      <w:lvlText w:val="%6."/>
+      <w:lvlJc w:val="right"/>
+      <w:pPr>
+        <w:ind w:left="4320" w:hanging="180"/>
+      </w:pPr>
+    </w:lvl>
+    <w:lvl w:ilvl="6" w:tplc="0409000F" w:tentative="1">
+      <w:start w:val="1"/>
+      <w:numFmt w:val="decimal"/>
+      <w:lvlText w:val="%7."/>
+      <w:lvlJc w:val="left"/>
+      <w:pPr>
+        <w:ind w:left="5040" w:hanging="360"/>
+      </w:pPr>
+    </w:lvl>
+    <w:lvl w:ilvl="7" w:tplc="04090019" w:tentative="1">
+      <w:start w:val="1"/>
+      <w:numFmt w:val="lowerLetter"/>
+      <w:lvlText w:val="%8."/>
+      <w:lvlJc w:val="left"/>
+      <w:pPr>
+        <w:ind w:left="5760" w:hanging="360"/>
+      </w:pPr>
+    </w:lvl>
+    <w:lvl w:ilvl="8" w:tplc="0409001B" w:tentative="1">
+      <w:start w:val="1"/>
+      <w:numFmt w:val="lowerRoman"/>
+      <w:lvlText w:val="%9."/>
+      <w:lvlJc w:val="right"/>
+      <w:pPr>
+        <w:ind w:left="6480" w:hanging="180"/>
+      </w:pPr>
+    </w:lvl>
+  </w:abstractNum>
+  <w:abstractNum w:abstractNumId="9" w15:restartNumberingAfterBreak="0">
     <w:nsid w:val="7C3C5D3A"/>
     <w:multiLevelType w:val="multilevel"/>
     <w:tmpl w:val="8552F912"/>
@@ -1157,22 +2438,34 @@
     </w:lvl>
   </w:abstractNum>
   <w:num w:numId="1">
+    <w:abstractNumId w:val="5"/>
+  </w:num>
+  <w:num w:numId="2">
+    <w:abstractNumId w:val="2"/>
+  </w:num>
+  <w:num w:numId="3">
     <w:abstractNumId w:val="3"/>
   </w:num>
-  <w:num w:numId="2">
+  <w:num w:numId="4">
+    <w:abstractNumId w:val="4"/>
+  </w:num>
+  <w:num w:numId="5">
+    <w:abstractNumId w:val="9"/>
+  </w:num>
+  <w:num w:numId="6">
+    <w:abstractNumId w:val="7"/>
+  </w:num>
+  <w:num w:numId="7">
+    <w:abstractNumId w:val="8"/>
+  </w:num>
+  <w:num w:numId="8">
     <w:abstractNumId w:val="0"/>
   </w:num>
-  <w:num w:numId="3">
+  <w:num w:numId="9">
+    <w:abstractNumId w:val="6"/>
+  </w:num>
+  <w:num w:numId="10">
     <w:abstractNumId w:val="1"/>
-  </w:num>
-  <w:num w:numId="4">
-    <w:abstractNumId w:val="2"/>
-  </w:num>
-  <w:num w:numId="5">
-    <w:abstractNumId w:val="5"/>
-  </w:num>
-  <w:num w:numId="6">
-    <w:abstractNumId w:val="4"/>
   </w:num>
 </w:numbering>
 </file>
@@ -1663,6 +2956,18 @@
       <w:rFonts w:ascii="Times New Roman" w:eastAsia="Times New Roman" w:hAnsi="Times New Roman" w:cs="Times New Roman"/>
     </w:rPr>
   </w:style>
+  <w:style w:type="character" w:styleId="Hyperlink">
+    <w:name w:val="Hyperlink"/>
+    <w:basedOn w:val="DefaultParagraphFont"/>
+    <w:uiPriority w:val="99"/>
+    <w:semiHidden/>
+    <w:unhideWhenUsed/>
+    <w:rsid w:val="0062794A"/>
+    <w:rPr>
+      <w:color w:val="0000FF"/>
+      <w:u w:val="single"/>
+    </w:rPr>
+  </w:style>
 </w:styles>
 </file>
 

</xml_diff>

<commit_message>
Added number 4 and 5
</commit_message>
<xml_diff>
--- a/Homework/Homework 2/Homework 2.docx
+++ b/Homework/Homework 2/Homework 2.docx
@@ -1,6 +1,6 @@
 
 <file path=word/document.xml><?xml version="1.0" encoding="utf-8"?>
-<w:document xmlns:wpc="http://schemas.microsoft.com/office/word/2010/wordprocessingCanvas" xmlns:mo="http://schemas.microsoft.com/office/mac/office/2008/main" xmlns:mc="http://schemas.openxmlformats.org/markup-compatibility/2006" xmlns:mv="urn:schemas-microsoft-com:mac:vml" xmlns:o="urn:schemas-microsoft-com:office:office" xmlns:r="http://schemas.openxmlformats.org/officeDocument/2006/relationships" xmlns:m="http://schemas.openxmlformats.org/officeDocument/2006/math" xmlns:v="urn:schemas-microsoft-com:vml" xmlns:wp14="http://schemas.microsoft.com/office/word/2010/wordprocessingDrawing" xmlns:wp="http://schemas.openxmlformats.org/drawingml/2006/wordprocessingDrawing" xmlns:w10="urn:schemas-microsoft-com:office:word" xmlns:w="http://schemas.openxmlformats.org/wordprocessingml/2006/main" xmlns:w14="http://schemas.microsoft.com/office/word/2010/wordml" xmlns:wpg="http://schemas.microsoft.com/office/word/2010/wordprocessingGroup" xmlns:wpi="http://schemas.microsoft.com/office/word/2010/wordprocessingInk" xmlns:wne="http://schemas.microsoft.com/office/word/2006/wordml" xmlns:wps="http://schemas.microsoft.com/office/word/2010/wordprocessingShape" mc:Ignorable="w14 wp14">
+<w:document xmlns:wpc="http://schemas.microsoft.com/office/word/2010/wordprocessingCanvas" xmlns:cx="http://schemas.microsoft.com/office/drawing/2014/chartex" xmlns:cx1="http://schemas.microsoft.com/office/drawing/2015/9/8/chartex" xmlns:cx2="http://schemas.microsoft.com/office/drawing/2015/10/21/chartex" xmlns:cx3="http://schemas.microsoft.com/office/drawing/2016/5/9/chartex" xmlns:cx4="http://schemas.microsoft.com/office/drawing/2016/5/10/chartex" xmlns:cx5="http://schemas.microsoft.com/office/drawing/2016/5/11/chartex" xmlns:cx6="http://schemas.microsoft.com/office/drawing/2016/5/12/chartex" xmlns:cx7="http://schemas.microsoft.com/office/drawing/2016/5/13/chartex" xmlns:cx8="http://schemas.microsoft.com/office/drawing/2016/5/14/chartex" xmlns:mc="http://schemas.openxmlformats.org/markup-compatibility/2006" xmlns:aink="http://schemas.microsoft.com/office/drawing/2016/ink" xmlns:am3d="http://schemas.microsoft.com/office/drawing/2017/model3d" xmlns:o="urn:schemas-microsoft-com:office:office" xmlns:r="http://schemas.openxmlformats.org/officeDocument/2006/relationships" xmlns:m="http://schemas.openxmlformats.org/officeDocument/2006/math" xmlns:v="urn:schemas-microsoft-com:vml" xmlns:wp14="http://schemas.microsoft.com/office/word/2010/wordprocessingDrawing" xmlns:wp="http://schemas.openxmlformats.org/drawingml/2006/wordprocessingDrawing" xmlns:w10="urn:schemas-microsoft-com:office:word" xmlns:w="http://schemas.openxmlformats.org/wordprocessingml/2006/main" xmlns:w14="http://schemas.microsoft.com/office/word/2010/wordml" xmlns:w15="http://schemas.microsoft.com/office/word/2012/wordml" xmlns:w16cid="http://schemas.microsoft.com/office/word/2016/wordml/cid" xmlns:w16se="http://schemas.microsoft.com/office/word/2015/wordml/symex" xmlns:wpg="http://schemas.microsoft.com/office/word/2010/wordprocessingGroup" xmlns:wpi="http://schemas.microsoft.com/office/word/2010/wordprocessingInk" xmlns:wne="http://schemas.microsoft.com/office/word/2006/wordml" xmlns:wps="http://schemas.microsoft.com/office/word/2010/wordprocessingShape" mc:Ignorable="w14 w15 w16se w16cid wp14">
   <w:body>
     <w:p>
       <w:pPr>
@@ -316,21 +316,7 @@
         <w:rPr>
           <w:rFonts w:ascii="Cambria" w:hAnsi="Cambria"/>
         </w:rPr>
-        <w:t>B = {tuples of maker H: (h1</w:t>
-      </w:r>
-      <w:proofErr w:type="gramStart"/>
-      <w:r>
-        <w:rPr>
-          <w:rFonts w:ascii="Cambria" w:hAnsi="Cambria"/>
-        </w:rPr>
-        <w:t>,h2</w:t>
-      </w:r>
-      <w:proofErr w:type="gramEnd"/>
-      <w:r>
-        <w:rPr>
-          <w:rFonts w:ascii="Cambria" w:hAnsi="Cambria"/>
-        </w:rPr>
-        <w:t>)}</w:t>
+        <w:t>B = {tuples of maker H: (h1,h2)}</w:t>
       </w:r>
     </w:p>
     <w:p>
@@ -417,7 +403,7 @@
                     <pic:cNvPicPr/>
                   </pic:nvPicPr>
                   <pic:blipFill>
-                    <a:blip r:embed="rId8">
+                    <a:blip r:embed="rId7">
                       <a:extLst>
                         <a:ext uri="{28A0092B-C50C-407E-A947-70E740481C1C}">
                           <a14:useLocalDpi xmlns:a14="http://schemas.microsoft.com/office/drawing/2010/main" val="0"/>
@@ -502,7 +488,7 @@
                     <pic:cNvPicPr/>
                   </pic:nvPicPr>
                   <pic:blipFill>
-                    <a:blip r:embed="rId9">
+                    <a:blip r:embed="rId8">
                       <a:extLst>
                         <a:ext uri="{28A0092B-C50C-407E-A947-70E740481C1C}">
                           <a14:useLocalDpi xmlns:a14="http://schemas.microsoft.com/office/drawing/2010/main" val="0"/>
@@ -564,21 +550,7 @@
         <w:rPr>
           <w:rFonts w:ascii="Cambria" w:hAnsi="Cambria"/>
         </w:rPr>
-        <w:t xml:space="preserve"> </w:t>
-      </w:r>
-      <w:proofErr w:type="gramStart"/>
-      <w:r>
-        <w:rPr>
-          <w:rFonts w:ascii="Cambria" w:hAnsi="Cambria"/>
-        </w:rPr>
-        <w:t>select</w:t>
-      </w:r>
-      <w:proofErr w:type="gramEnd"/>
-      <w:r>
-        <w:rPr>
-          <w:rFonts w:ascii="Cambria" w:hAnsi="Cambria"/>
-        </w:rPr>
-        <w:t xml:space="preserve"> </w:t>
+        <w:t xml:space="preserve"> select </w:t>
       </w:r>
       <w:proofErr w:type="spellStart"/>
       <w:r>
@@ -652,19 +624,11 @@
           <w:rFonts w:ascii="Cambria" w:hAnsi="Cambria"/>
         </w:rPr>
       </w:pPr>
-      <w:proofErr w:type="gramStart"/>
-      <w:r>
-        <w:rPr>
-          <w:rFonts w:ascii="Cambria" w:hAnsi="Cambria"/>
-        </w:rPr>
-        <w:t>select</w:t>
-      </w:r>
-      <w:proofErr w:type="gramEnd"/>
-      <w:r>
-        <w:rPr>
-          <w:rFonts w:ascii="Cambria" w:hAnsi="Cambria"/>
-        </w:rPr>
-        <w:t xml:space="preserve"> </w:t>
+      <w:r>
+        <w:rPr>
+          <w:rFonts w:ascii="Cambria" w:hAnsi="Cambria"/>
+        </w:rPr>
+        <w:t xml:space="preserve">select </w:t>
       </w:r>
       <w:proofErr w:type="spellStart"/>
       <w:r>
@@ -696,21 +660,7 @@
         <w:rPr>
           <w:rFonts w:ascii="Cambria" w:hAnsi="Cambria"/>
         </w:rPr>
-        <w:t xml:space="preserve">Gets all of the </w:t>
-      </w:r>
-      <w:proofErr w:type="spellStart"/>
-      <w:r>
-        <w:rPr>
-          <w:rFonts w:ascii="Cambria" w:hAnsi="Cambria"/>
-        </w:rPr>
-        <w:t>Eid’s</w:t>
-      </w:r>
-      <w:proofErr w:type="spellEnd"/>
-      <w:r>
-        <w:rPr>
-          <w:rFonts w:ascii="Cambria" w:hAnsi="Cambria"/>
-        </w:rPr>
-        <w:t xml:space="preserve"> from the section</w:t>
+        <w:t>Gets all of the Eid’s from the section</w:t>
       </w:r>
       <w:r>
         <w:rPr>
@@ -730,19 +680,11 @@
           <w:rFonts w:ascii="Cambria" w:hAnsi="Cambria"/>
         </w:rPr>
       </w:pPr>
-      <w:proofErr w:type="gramStart"/>
-      <w:r>
-        <w:rPr>
-          <w:rFonts w:ascii="Cambria" w:hAnsi="Cambria"/>
-        </w:rPr>
-        <w:t>select</w:t>
-      </w:r>
-      <w:proofErr w:type="gramEnd"/>
-      <w:r>
-        <w:rPr>
-          <w:rFonts w:ascii="Cambria" w:hAnsi="Cambria"/>
-        </w:rPr>
-        <w:t xml:space="preserve"> </w:t>
+      <w:r>
+        <w:rPr>
+          <w:rFonts w:ascii="Cambria" w:hAnsi="Cambria"/>
+        </w:rPr>
+        <w:t xml:space="preserve">select </w:t>
       </w:r>
       <w:proofErr w:type="spellStart"/>
       <w:r>
@@ -774,21 +716,7 @@
         <w:rPr>
           <w:rFonts w:ascii="Cambria" w:hAnsi="Cambria"/>
         </w:rPr>
-        <w:t xml:space="preserve">Gets all of the </w:t>
-      </w:r>
-      <w:proofErr w:type="spellStart"/>
-      <w:r>
-        <w:rPr>
-          <w:rFonts w:ascii="Cambria" w:hAnsi="Cambria"/>
-        </w:rPr>
-        <w:t>Eid’s</w:t>
-      </w:r>
-      <w:proofErr w:type="spellEnd"/>
-      <w:r>
-        <w:rPr>
-          <w:rFonts w:ascii="Cambria" w:hAnsi="Cambria"/>
-        </w:rPr>
-        <w:t xml:space="preserve"> from the enroll table. Enroll is the inner loop.</w:t>
+        <w:t>Gets all of the Eid’s from the enroll table. Enroll is the inner loop.</w:t>
       </w:r>
     </w:p>
     <w:p>
@@ -802,19 +730,11 @@
           <w:rFonts w:ascii="Cambria" w:hAnsi="Cambria"/>
         </w:rPr>
       </w:pPr>
-      <w:proofErr w:type="gramStart"/>
-      <w:r>
-        <w:rPr>
-          <w:rFonts w:ascii="Cambria" w:hAnsi="Cambria"/>
-        </w:rPr>
-        <w:t>select</w:t>
-      </w:r>
-      <w:proofErr w:type="gramEnd"/>
-      <w:r>
-        <w:rPr>
-          <w:rFonts w:ascii="Cambria" w:hAnsi="Cambria"/>
-        </w:rPr>
-        <w:t xml:space="preserve"> Title, </w:t>
+      <w:r>
+        <w:rPr>
+          <w:rFonts w:ascii="Cambria" w:hAnsi="Cambria"/>
+        </w:rPr>
+        <w:t xml:space="preserve">select Title, </w:t>
       </w:r>
       <w:proofErr w:type="spellStart"/>
       <w:r>
@@ -916,20 +836,12 @@
           <w:rFonts w:ascii="Cambria" w:hAnsi="Cambria"/>
         </w:rPr>
       </w:pPr>
-      <w:proofErr w:type="gramStart"/>
       <w:r>
         <w:rPr>
           <w:rFonts w:ascii="Cambria" w:hAnsi="Cambria"/>
         </w:rPr>
         <w:lastRenderedPageBreak/>
-        <w:t>select</w:t>
-      </w:r>
-      <w:proofErr w:type="gramEnd"/>
-      <w:r>
-        <w:rPr>
-          <w:rFonts w:ascii="Cambria" w:hAnsi="Cambria"/>
-        </w:rPr>
-        <w:t xml:space="preserve"> </w:t>
+        <w:t xml:space="preserve">select </w:t>
       </w:r>
       <w:proofErr w:type="spellStart"/>
       <w:r>
@@ -943,21 +855,7 @@
         <w:rPr>
           <w:rFonts w:ascii="Cambria" w:hAnsi="Cambria"/>
         </w:rPr>
-        <w:t xml:space="preserve"> from student, </w:t>
-      </w:r>
-      <w:proofErr w:type="spellStart"/>
-      <w:r>
-        <w:rPr>
-          <w:rFonts w:ascii="Cambria" w:hAnsi="Cambria"/>
-        </w:rPr>
-        <w:t>dept</w:t>
-      </w:r>
-      <w:proofErr w:type="spellEnd"/>
-      <w:r>
-        <w:rPr>
-          <w:rFonts w:ascii="Cambria" w:hAnsi="Cambria"/>
-        </w:rPr>
-        <w:t xml:space="preserve"> where </w:t>
+        <w:t xml:space="preserve"> from student, dept where </w:t>
       </w:r>
       <w:proofErr w:type="spellStart"/>
       <w:r>
@@ -1031,21 +929,7 @@
         <w:rPr>
           <w:rFonts w:ascii="Cambria" w:hAnsi="Cambria"/>
         </w:rPr>
-        <w:t xml:space="preserve"> from </w:t>
-      </w:r>
-      <w:proofErr w:type="gramStart"/>
-      <w:r>
-        <w:rPr>
-          <w:rFonts w:ascii="Cambria" w:hAnsi="Cambria"/>
-        </w:rPr>
-        <w:t>the  student</w:t>
-      </w:r>
-      <w:proofErr w:type="gramEnd"/>
-      <w:r>
-        <w:rPr>
-          <w:rFonts w:ascii="Cambria" w:hAnsi="Cambria"/>
-        </w:rPr>
-        <w:t xml:space="preserve"> table is equal to the department ID in the department table, and the department ID is equal to 20.</w:t>
+        <w:t xml:space="preserve"> from the  student table is equal to the department ID in the department table, and the department ID is equal to 20.</w:t>
       </w:r>
     </w:p>
     <w:p>
@@ -1059,19 +943,11 @@
           <w:rFonts w:ascii="Cambria" w:hAnsi="Cambria"/>
         </w:rPr>
       </w:pPr>
-      <w:proofErr w:type="gramStart"/>
-      <w:r>
-        <w:rPr>
-          <w:rFonts w:ascii="Cambria" w:hAnsi="Cambria"/>
-        </w:rPr>
-        <w:t>select</w:t>
-      </w:r>
-      <w:proofErr w:type="gramEnd"/>
-      <w:r>
-        <w:rPr>
-          <w:rFonts w:ascii="Cambria" w:hAnsi="Cambria"/>
-        </w:rPr>
-        <w:t xml:space="preserve"> </w:t>
+      <w:r>
+        <w:rPr>
+          <w:rFonts w:ascii="Cambria" w:hAnsi="Cambria"/>
+        </w:rPr>
+        <w:t xml:space="preserve">select </w:t>
       </w:r>
       <w:proofErr w:type="spellStart"/>
       <w:r>
@@ -1085,21 +961,7 @@
         <w:rPr>
           <w:rFonts w:ascii="Cambria" w:hAnsi="Cambria"/>
         </w:rPr>
-        <w:t xml:space="preserve"> from student, </w:t>
-      </w:r>
-      <w:proofErr w:type="spellStart"/>
-      <w:r>
-        <w:rPr>
-          <w:rFonts w:ascii="Cambria" w:hAnsi="Cambria"/>
-        </w:rPr>
-        <w:t>dept</w:t>
-      </w:r>
-      <w:proofErr w:type="spellEnd"/>
-      <w:r>
-        <w:rPr>
-          <w:rFonts w:ascii="Cambria" w:hAnsi="Cambria"/>
-        </w:rPr>
-        <w:t xml:space="preserve"> where </w:t>
+        <w:t xml:space="preserve"> from student, dept where </w:t>
       </w:r>
       <w:proofErr w:type="spellStart"/>
       <w:r>
@@ -1163,15 +1025,7 @@
         <w:rPr>
           <w:rFonts w:ascii="Cambria" w:hAnsi="Cambria"/>
         </w:rPr>
-        <w:t>Work textbook exercise 2.4.3 (p.55) by the writing relational algebra using MS Word equation editor for p</w:t>
-      </w:r>
-      <w:bookmarkStart w:id="0" w:name="_GoBack"/>
-      <w:bookmarkEnd w:id="0"/>
-      <w:r>
-        <w:rPr>
-          <w:rFonts w:ascii="Cambria" w:hAnsi="Cambria"/>
-        </w:rPr>
-        <w:t>arts b, c, and e. Also draw an expression tree for parts c and e.</w:t>
+        <w:t>Work textbook exercise 2.4.3 (p.55) by the writing relational algebra using MS Word equation editor for parts b, c, and e. Also draw an expression tree for parts c and e.</w:t>
       </w:r>
     </w:p>
     <w:p>
@@ -1187,7 +1041,6 @@
         </w:rPr>
       </w:pPr>
       <w:proofErr w:type="spellStart"/>
-      <w:proofErr w:type="gramStart"/>
       <w:r>
         <w:rPr>
           <w:rFonts w:ascii="Cambria" w:hAnsi="Cambria" w:cstheme="minorHAnsi"/>
@@ -1209,7 +1062,6 @@
         <w:t>(</w:t>
       </w:r>
       <w:proofErr w:type="spellStart"/>
-      <w:proofErr w:type="gramEnd"/>
       <w:r>
         <w:rPr>
           <w:rFonts w:ascii="Cambria" w:hAnsi="Cambria" w:cstheme="minorHAnsi"/>
@@ -1251,7 +1103,6 @@
         </w:rPr>
       </w:pPr>
       <w:proofErr w:type="spellStart"/>
-      <w:proofErr w:type="gramStart"/>
       <w:r>
         <w:rPr>
           <w:rFonts w:ascii="Cambria" w:hAnsi="Cambria" w:cstheme="minorHAnsi"/>
@@ -1273,7 +1124,6 @@
         <w:t>(</w:t>
       </w:r>
       <w:proofErr w:type="spellStart"/>
-      <w:proofErr w:type="gramEnd"/>
       <w:r>
         <w:rPr>
           <w:rFonts w:ascii="Cambria" w:hAnsi="Cambria" w:cstheme="minorHAnsi"/>
@@ -1300,6 +1150,72 @@
           <w:rFonts w:ascii="Cambria" w:hAnsi="Cambria" w:cstheme="minorHAnsi"/>
         </w:rPr>
         <w:t>(Outcomes))</w:t>
+      </w:r>
+    </w:p>
+    <w:p>
+      <w:pPr>
+        <w:numPr>
+          <w:ilvl w:val="1"/>
+          <w:numId w:val="14"/>
+        </w:numPr>
+        <w:spacing w:before="100" w:beforeAutospacing="1" w:after="100" w:afterAutospacing="1"/>
+        <w:jc w:val="center"/>
+        <w:rPr>
+          <w:rFonts w:ascii="Times New Roman" w:eastAsia="Times New Roman" w:hAnsi="Times New Roman" w:cs="Times New Roman"/>
+        </w:rPr>
+      </w:pPr>
+      <w:r>
+        <w:rPr>
+          <w:rFonts w:ascii="Calibri" w:eastAsia="Times New Roman" w:hAnsi="Calibri" w:cs="Calibri"/>
+          <w:sz w:val="22"/>
+          <w:szCs w:val="22"/>
+        </w:rPr>
+        <w:t>Project: name</w:t>
+      </w:r>
+      <w:r>
+        <w:rPr>
+          <w:rFonts w:ascii="Calibri" w:eastAsia="Times New Roman" w:hAnsi="Calibri" w:cs="Calibri"/>
+          <w:sz w:val="22"/>
+          <w:szCs w:val="22"/>
+        </w:rPr>
+        <w:br/>
+        <w:t>↓</w:t>
+      </w:r>
+      <w:r>
+        <w:rPr>
+          <w:rFonts w:ascii="Calibri" w:eastAsia="Times New Roman" w:hAnsi="Calibri" w:cs="Calibri"/>
+          <w:sz w:val="22"/>
+          <w:szCs w:val="22"/>
+        </w:rPr>
+        <w:br/>
+        <w:t xml:space="preserve">Select: battle = Denmark Strait AND result = sunk </w:t>
+      </w:r>
+    </w:p>
+    <w:p>
+      <w:pPr>
+        <w:spacing w:before="100" w:beforeAutospacing="1" w:after="100" w:afterAutospacing="1"/>
+        <w:ind w:left="1440"/>
+        <w:jc w:val="center"/>
+        <w:rPr>
+          <w:rFonts w:ascii="Times New Roman" w:eastAsia="Times New Roman" w:hAnsi="Times New Roman" w:cs="Times New Roman"/>
+        </w:rPr>
+      </w:pPr>
+      <w:r>
+        <w:rPr>
+          <w:rFonts w:ascii="Calibri" w:eastAsia="Times New Roman" w:hAnsi="Calibri" w:cs="Calibri"/>
+          <w:sz w:val="22"/>
+          <w:szCs w:val="22"/>
+        </w:rPr>
+        <w:t>↓</w:t>
+      </w:r>
+      <w:r>
+        <w:rPr>
+          <w:rFonts w:ascii="Calibri" w:eastAsia="Times New Roman" w:hAnsi="Calibri" w:cs="Calibri"/>
+          <w:sz w:val="22"/>
+          <w:szCs w:val="22"/>
+        </w:rPr>
+        <w:br/>
+        <w:t>Outcome</w:t>
       </w:r>
     </w:p>
     <w:p>
@@ -1326,18 +1242,9 @@
           <w:rFonts w:ascii="Cambria" w:hAnsi="Cambria"/>
           <w:vertAlign w:val="subscript"/>
         </w:rPr>
-        <w:t>name</w:t>
-      </w:r>
-      <w:proofErr w:type="gramStart"/>
-      <w:r>
-        <w:rPr>
-          <w:rFonts w:ascii="Cambria" w:hAnsi="Cambria"/>
-          <w:vertAlign w:val="subscript"/>
-        </w:rPr>
-        <w:t>,displacement,numGuns</w:t>
+        <w:t>name,displacement,numGuns</w:t>
       </w:r>
       <w:proofErr w:type="spellEnd"/>
-      <w:proofErr w:type="gramEnd"/>
       <w:r>
         <w:rPr>
           <w:rFonts w:ascii="Cambria" w:hAnsi="Cambria"/>
@@ -1399,14 +1306,229 @@
           <w:ilvl w:val="0"/>
           <w:numId w:val="14"/>
         </w:numPr>
-        <w:rPr>
-          <w:rFonts w:ascii="Cambria" w:hAnsi="Cambria"/>
-        </w:rPr>
-      </w:pPr>
+        <w:jc w:val="center"/>
+      </w:pPr>
+      <w:r>
+        <w:rPr>
+          <w:rFonts w:ascii="Calibri" w:hAnsi="Calibri" w:cs="Calibri"/>
+          <w:sz w:val="22"/>
+          <w:szCs w:val="22"/>
+        </w:rPr>
+        <w:t xml:space="preserve">Project: name, displacement, </w:t>
+      </w:r>
+      <w:proofErr w:type="spellStart"/>
+      <w:r>
+        <w:rPr>
+          <w:rFonts w:ascii="Calibri" w:hAnsi="Calibri" w:cs="Calibri"/>
+          <w:sz w:val="22"/>
+          <w:szCs w:val="22"/>
+        </w:rPr>
+        <w:t>numGuns</w:t>
+      </w:r>
+      <w:proofErr w:type="spellEnd"/>
+      <w:r>
+        <w:rPr>
+          <w:rFonts w:ascii="Calibri" w:hAnsi="Calibri" w:cs="Calibri"/>
+          <w:sz w:val="22"/>
+          <w:szCs w:val="22"/>
+        </w:rPr>
+        <w:t xml:space="preserve"> </w:t>
+      </w:r>
     </w:p>
     <w:p>
       <w:pPr>
         <w:pStyle w:val="NormalWeb"/>
+        <w:ind w:left="360"/>
+        <w:jc w:val="center"/>
+      </w:pPr>
+      <w:r>
+        <w:rPr>
+          <w:rFonts w:ascii="Calibri" w:hAnsi="Calibri" w:cs="Calibri"/>
+          <w:sz w:val="22"/>
+          <w:szCs w:val="22"/>
+        </w:rPr>
+        <w:t>↓</w:t>
+      </w:r>
+      <w:r>
+        <w:rPr>
+          <w:rFonts w:ascii="Calibri" w:hAnsi="Calibri" w:cs="Calibri"/>
+          <w:sz w:val="22"/>
+          <w:szCs w:val="22"/>
+        </w:rPr>
+        <w:br/>
+        <w:t>Join: Classes &amp; Ships</w:t>
+      </w:r>
+      <w:r>
+        <w:rPr>
+          <w:rFonts w:ascii="Calibri" w:hAnsi="Calibri" w:cs="Calibri"/>
+          <w:sz w:val="22"/>
+          <w:szCs w:val="22"/>
+        </w:rPr>
+        <w:br/>
+        <w:t>↓</w:t>
+      </w:r>
+      <w:r>
+        <w:rPr>
+          <w:rFonts w:ascii="Calibri" w:hAnsi="Calibri" w:cs="Calibri"/>
+          <w:sz w:val="22"/>
+          <w:szCs w:val="22"/>
+        </w:rPr>
+        <w:br/>
+        <w:t xml:space="preserve">Join: A.name = </w:t>
+      </w:r>
+      <w:proofErr w:type="spellStart"/>
+      <w:r>
+        <w:rPr>
+          <w:rFonts w:ascii="Calibri" w:hAnsi="Calibri" w:cs="Calibri"/>
+          <w:sz w:val="22"/>
+          <w:szCs w:val="22"/>
+        </w:rPr>
+        <w:t>B.ship</w:t>
+      </w:r>
+      <w:proofErr w:type="spellEnd"/>
+    </w:p>
+    <w:p>
+      <w:pPr>
+        <w:pStyle w:val="NormalWeb"/>
+        <w:ind w:left="360"/>
+        <w:jc w:val="center"/>
+      </w:pPr>
+      <w:r>
+        <w:rPr>
+          <w:rFonts w:ascii="Calibri" w:hAnsi="Calibri" w:cs="Calibri"/>
+          <w:sz w:val="22"/>
+          <w:szCs w:val="22"/>
+        </w:rPr>
+        <w:t>↓</w:t>
+      </w:r>
+      <w:r>
+        <w:rPr>
+          <w:rFonts w:ascii="Calibri" w:hAnsi="Calibri" w:cs="Calibri"/>
+          <w:sz w:val="22"/>
+          <w:szCs w:val="22"/>
+        </w:rPr>
+        <w:t xml:space="preserve">                                                           </w:t>
+      </w:r>
+      <w:r>
+        <w:rPr>
+          <w:rFonts w:ascii="Calibri" w:hAnsi="Calibri" w:cs="Calibri"/>
+          <w:sz w:val="22"/>
+          <w:szCs w:val="22"/>
+        </w:rPr>
+        <w:t>↓</w:t>
+      </w:r>
+    </w:p>
+    <w:p>
+      <w:pPr>
+        <w:pStyle w:val="NormalWeb"/>
+        <w:ind w:left="720"/>
+        <w:jc w:val="center"/>
+        <w:rPr>
+          <w:rFonts w:ascii="Calibri" w:hAnsi="Calibri" w:cs="Calibri"/>
+          <w:sz w:val="22"/>
+          <w:szCs w:val="22"/>
+        </w:rPr>
+      </w:pPr>
+      <w:r>
+        <w:rPr>
+          <w:rFonts w:ascii="Calibri" w:hAnsi="Calibri" w:cs="Calibri"/>
+          <w:sz w:val="22"/>
+          <w:szCs w:val="22"/>
+        </w:rPr>
+        <w:t>Rename: Classes &amp; Ships Join, A</w:t>
+      </w:r>
+      <w:r>
+        <w:rPr>
+          <w:rFonts w:ascii="Calibri" w:hAnsi="Calibri" w:cs="Calibri"/>
+          <w:sz w:val="22"/>
+          <w:szCs w:val="22"/>
+        </w:rPr>
+        <w:t xml:space="preserve">              </w:t>
+      </w:r>
+      <w:r>
+        <w:rPr>
+          <w:rFonts w:ascii="Calibri" w:hAnsi="Calibri" w:cs="Calibri"/>
+          <w:sz w:val="22"/>
+          <w:szCs w:val="22"/>
+        </w:rPr>
+        <w:t xml:space="preserve">Rename: Outcomes, B </w:t>
+      </w:r>
+    </w:p>
+    <w:p>
+      <w:pPr>
+        <w:pStyle w:val="NormalWeb"/>
+        <w:ind w:left="720"/>
+        <w:jc w:val="center"/>
+      </w:pPr>
+      <w:r>
+        <w:rPr>
+          <w:rFonts w:ascii="Calibri" w:hAnsi="Calibri" w:cs="Calibri"/>
+          <w:sz w:val="22"/>
+          <w:szCs w:val="22"/>
+        </w:rPr>
+        <w:t>↓</w:t>
+      </w:r>
+      <w:r>
+        <w:rPr>
+          <w:rFonts w:ascii="Calibri" w:hAnsi="Calibri" w:cs="Calibri"/>
+          <w:sz w:val="22"/>
+          <w:szCs w:val="22"/>
+        </w:rPr>
+        <w:t xml:space="preserve">                                    </w:t>
+      </w:r>
+      <w:r>
+        <w:rPr>
+          <w:rFonts w:ascii="Calibri" w:hAnsi="Calibri" w:cs="Calibri"/>
+          <w:sz w:val="22"/>
+          <w:szCs w:val="22"/>
+        </w:rPr>
+        <w:t>↓</w:t>
+      </w:r>
+    </w:p>
+    <w:p>
+      <w:pPr>
+        <w:pStyle w:val="NormalWeb"/>
+        <w:jc w:val="center"/>
+      </w:pPr>
+      <w:r>
+        <w:rPr>
+          <w:rFonts w:ascii="Calibri" w:hAnsi="Calibri" w:cs="Calibri"/>
+          <w:sz w:val="22"/>
+          <w:szCs w:val="22"/>
+        </w:rPr>
+        <w:t xml:space="preserve">Classes &amp; Ships Join </w:t>
+      </w:r>
+      <w:r>
+        <w:rPr>
+          <w:rFonts w:ascii="Calibri" w:hAnsi="Calibri" w:cs="Calibri"/>
+          <w:sz w:val="22"/>
+          <w:szCs w:val="22"/>
+        </w:rPr>
+        <w:t xml:space="preserve">            </w:t>
+      </w:r>
+      <w:r>
+        <w:rPr>
+          <w:rFonts w:ascii="Calibri" w:hAnsi="Calibri" w:cs="Calibri"/>
+          <w:sz w:val="22"/>
+          <w:szCs w:val="22"/>
+        </w:rPr>
+        <w:t>Outcomes</w:t>
+      </w:r>
+    </w:p>
+    <w:p>
+      <w:pPr>
+        <w:pStyle w:val="NormalWeb"/>
+        <w:rPr>
+          <w:rFonts w:ascii="Cambria" w:hAnsi="Cambria"/>
+        </w:rPr>
+      </w:pPr>
+    </w:p>
+    <w:p>
+      <w:pPr>
+        <w:pStyle w:val="NormalWeb"/>
+        <w:tabs>
+          <w:tab w:val="left" w:pos="5076"/>
+        </w:tabs>
         <w:rPr>
           <w:rFonts w:ascii="Cambria" w:hAnsi="Cambria"/>
         </w:rPr>
@@ -1427,14 +1549,77 @@
     <w:p>
       <w:pPr>
         <w:pStyle w:val="NormalWeb"/>
-        <w:rPr>
-          <w:rFonts w:ascii="Cambria" w:hAnsi="Cambria"/>
-        </w:rPr>
-      </w:pPr>
-      <w:r>
-        <w:rPr>
-          <w:rFonts w:ascii="Cambria" w:hAnsi="Cambria"/>
-        </w:rPr>
+        <w:numPr>
+          <w:ilvl w:val="0"/>
+          <w:numId w:val="18"/>
+        </w:numPr>
+      </w:pPr>
+      <w:r>
+        <w:rPr>
+          <w:rFonts w:ascii="Calibri" w:hAnsi="Calibri" w:cs="Calibri"/>
+          <w:position w:val="2"/>
+          <w:sz w:val="22"/>
+          <w:szCs w:val="22"/>
+        </w:rPr>
+        <w:t>Π</w:t>
+      </w:r>
+      <w:r>
+        <w:rPr>
+          <w:rFonts w:ascii="Calibri" w:hAnsi="Calibri" w:cs="Calibri"/>
+          <w:sz w:val="14"/>
+          <w:szCs w:val="14"/>
+        </w:rPr>
+        <w:t>class</w:t>
+      </w:r>
+      <w:r>
+        <w:rPr>
+          <w:rFonts w:ascii="Calibri" w:hAnsi="Calibri" w:cs="Calibri"/>
+          <w:position w:val="2"/>
+          <w:sz w:val="22"/>
+          <w:szCs w:val="22"/>
+        </w:rPr>
+        <w:t>(σ</w:t>
+      </w:r>
+      <w:proofErr w:type="spellStart"/>
+      <w:r>
+        <w:rPr>
+          <w:rFonts w:ascii="Calibri" w:hAnsi="Calibri" w:cs="Calibri"/>
+          <w:sz w:val="14"/>
+          <w:szCs w:val="14"/>
+        </w:rPr>
+        <w:t>numGuns</w:t>
+      </w:r>
+      <w:proofErr w:type="spellEnd"/>
+      <w:r>
+        <w:rPr>
+          <w:rFonts w:ascii="Calibri" w:hAnsi="Calibri" w:cs="Calibri"/>
+          <w:sz w:val="14"/>
+          <w:szCs w:val="14"/>
+        </w:rPr>
+        <w:t>&gt;9 AND bore&gt;14</w:t>
+      </w:r>
+      <w:r>
+        <w:rPr>
+          <w:rFonts w:ascii="Calibri" w:hAnsi="Calibri" w:cs="Calibri"/>
+          <w:position w:val="2"/>
+          <w:sz w:val="22"/>
+          <w:szCs w:val="22"/>
+        </w:rPr>
+        <w:t xml:space="preserve">(Classes)) = Ø </w:t>
+      </w:r>
+    </w:p>
+    <w:p>
+      <w:pPr>
+        <w:pStyle w:val="NormalWeb"/>
+        <w:rPr>
+          <w:rFonts w:ascii="Cambria" w:hAnsi="Cambria"/>
+        </w:rPr>
+      </w:pPr>
+      <w:r>
+        <w:rPr>
+          <w:rFonts w:ascii="Cambria" w:hAnsi="Cambria"/>
+        </w:rPr>
+        <w:lastRenderedPageBreak/>
         <w:t xml:space="preserve">6. </w:t>
       </w:r>
       <w:r>
@@ -1495,19 +1680,11 @@
           <w:rFonts w:ascii="Cambria" w:hAnsi="Cambria"/>
         </w:rPr>
       </w:pPr>
-      <w:proofErr w:type="gramStart"/>
-      <w:r>
-        <w:rPr>
-          <w:rFonts w:ascii="Cambria" w:hAnsi="Cambria"/>
-        </w:rPr>
-        <w:t>select</w:t>
-      </w:r>
-      <w:proofErr w:type="gramEnd"/>
-      <w:r>
-        <w:rPr>
-          <w:rFonts w:ascii="Cambria" w:hAnsi="Cambria"/>
-        </w:rPr>
-        <w:t xml:space="preserve"> model from pc where speed &gt;= 3.00;</w:t>
+      <w:r>
+        <w:rPr>
+          <w:rFonts w:ascii="Cambria" w:hAnsi="Cambria"/>
+        </w:rPr>
+        <w:t>select model from pc where speed &gt;= 3.00;</w:t>
       </w:r>
     </w:p>
     <w:p>
@@ -1521,19 +1698,11 @@
           <w:rFonts w:ascii="Cambria" w:hAnsi="Cambria"/>
         </w:rPr>
       </w:pPr>
-      <w:proofErr w:type="gramStart"/>
-      <w:r>
-        <w:rPr>
-          <w:rFonts w:ascii="Cambria" w:hAnsi="Cambria"/>
-        </w:rPr>
-        <w:t>select</w:t>
-      </w:r>
-      <w:proofErr w:type="gramEnd"/>
-      <w:r>
-        <w:rPr>
-          <w:rFonts w:ascii="Cambria" w:hAnsi="Cambria"/>
-        </w:rPr>
-        <w:t xml:space="preserve"> maker from laptop, product where </w:t>
+      <w:r>
+        <w:rPr>
+          <w:rFonts w:ascii="Cambria" w:hAnsi="Cambria"/>
+        </w:rPr>
+        <w:t xml:space="preserve">select maker from laptop, product where </w:t>
       </w:r>
       <w:proofErr w:type="spellStart"/>
       <w:r>
@@ -1603,19 +1772,11 @@
           <w:rFonts w:ascii="Cambria" w:hAnsi="Cambria"/>
         </w:rPr>
       </w:pPr>
-      <w:proofErr w:type="gramStart"/>
-      <w:r>
-        <w:rPr>
-          <w:rFonts w:ascii="Cambria" w:hAnsi="Cambria"/>
-        </w:rPr>
-        <w:t>select</w:t>
-      </w:r>
-      <w:proofErr w:type="gramEnd"/>
-      <w:r>
-        <w:rPr>
-          <w:rFonts w:ascii="Cambria" w:hAnsi="Cambria"/>
-        </w:rPr>
-        <w:t xml:space="preserve"> </w:t>
+      <w:r>
+        <w:rPr>
+          <w:rFonts w:ascii="Cambria" w:hAnsi="Cambria"/>
+        </w:rPr>
+        <w:t xml:space="preserve">select </w:t>
       </w:r>
       <w:proofErr w:type="spellStart"/>
       <w:r>
@@ -1800,7 +1961,10 @@
         </w:rPr>
         <w:t>Derby Output</w:t>
       </w:r>
-    </w:p>
+      <w:bookmarkStart w:id="0" w:name="_GoBack"/>
+      <w:bookmarkEnd w:id="0"/>
+    </w:p>
+    <w:p/>
     <w:p>
       <w:pPr>
         <w:pStyle w:val="NormalWeb"/>
@@ -1831,7 +1995,7 @@
                     <pic:cNvPicPr/>
                   </pic:nvPicPr>
                   <pic:blipFill>
-                    <a:blip r:embed="rId10">
+                    <a:blip r:embed="rId9">
                       <a:extLst>
                         <a:ext uri="{28A0092B-C50C-407E-A947-70E740481C1C}">
                           <a14:useLocalDpi xmlns:a14="http://schemas.microsoft.com/office/drawing/2010/main" val="0"/>
@@ -1935,7 +2099,7 @@
                     <pic:cNvPicPr/>
                   </pic:nvPicPr>
                   <pic:blipFill>
-                    <a:blip r:embed="rId11">
+                    <a:blip r:embed="rId10">
                       <a:extLst>
                         <a:ext uri="{28A0092B-C50C-407E-A947-70E740481C1C}">
                           <a14:useLocalDpi xmlns:a14="http://schemas.microsoft.com/office/drawing/2010/main" val="0"/>
@@ -2013,7 +2177,7 @@
                     <pic:cNvPicPr/>
                   </pic:nvPicPr>
                   <pic:blipFill>
-                    <a:blip r:embed="rId12">
+                    <a:blip r:embed="rId11">
                       <a:extLst>
                         <a:ext uri="{28A0092B-C50C-407E-A947-70E740481C1C}">
                           <a14:useLocalDpi xmlns:a14="http://schemas.microsoft.com/office/drawing/2010/main" val="0"/>
@@ -2214,7 +2378,7 @@
         </w:rPr>
         <w:t xml:space="preserve">is a </w:t>
       </w:r>
-      <w:hyperlink r:id="rId13" w:tooltip="Subset" w:history="1">
+      <w:hyperlink r:id="rId12" w:tooltip="Subset" w:history="1">
         <w:r>
           <w:rPr>
             <w:rFonts w:ascii="Cambria" w:eastAsia="Times New Roman" w:hAnsi="Cambria" w:cs="Times New Roman"/>
@@ -2260,21 +2424,7 @@
         <w:rPr>
           <w:rFonts w:ascii="Cambria" w:eastAsia="Times New Roman" w:hAnsi="Cambria" w:cs="Times New Roman"/>
         </w:rPr>
-        <w:t xml:space="preserve">Assume a relation </w:t>
-      </w:r>
-      <w:proofErr w:type="gramStart"/>
-      <w:r>
-        <w:rPr>
-          <w:rFonts w:ascii="Cambria" w:eastAsia="Times New Roman" w:hAnsi="Cambria" w:cs="Times New Roman"/>
-        </w:rPr>
-        <w:t>R(</w:t>
-      </w:r>
-      <w:proofErr w:type="gramEnd"/>
-      <w:r>
-        <w:rPr>
-          <w:rFonts w:ascii="Cambria" w:eastAsia="Times New Roman" w:hAnsi="Cambria" w:cs="Times New Roman"/>
-        </w:rPr>
-        <w:t>A,B,C,D) with primary key AB is in the 1</w:t>
+        <w:t>Assume a relation R(A,B,C,D) with primary key AB is in the 1</w:t>
       </w:r>
       <w:r>
         <w:rPr>
@@ -2375,21 +2525,7 @@
         <w:rPr>
           <w:rFonts w:ascii="Cambria" w:eastAsia="Times New Roman" w:hAnsi="Cambria" w:cs="Times New Roman"/>
         </w:rPr>
-        <w:t xml:space="preserve"> normal </w:t>
-      </w:r>
-      <w:proofErr w:type="gramStart"/>
-      <w:r>
-        <w:rPr>
-          <w:rFonts w:ascii="Cambria" w:eastAsia="Times New Roman" w:hAnsi="Cambria" w:cs="Times New Roman"/>
-        </w:rPr>
-        <w:t>form.</w:t>
-      </w:r>
-      <w:proofErr w:type="gramEnd"/>
-      <w:r>
-        <w:rPr>
-          <w:rFonts w:ascii="Cambria" w:eastAsia="Times New Roman" w:hAnsi="Cambria" w:cs="Times New Roman"/>
-        </w:rPr>
-        <w:t xml:space="preserve"> Give an example FD that prevents R from being in 3</w:t>
+        <w:t xml:space="preserve"> normal form. Give an example FD that prevents R from being in 3</w:t>
       </w:r>
       <w:r>
         <w:rPr>
@@ -2438,21 +2574,7 @@
         <w:rPr>
           <w:rFonts w:ascii="Cambria" w:eastAsia="Times New Roman" w:hAnsi="Cambria" w:cs="Times New Roman"/>
         </w:rPr>
-        <w:t xml:space="preserve">What if R has a key </w:t>
-      </w:r>
-      <w:proofErr w:type="gramStart"/>
-      <w:r>
-        <w:rPr>
-          <w:rFonts w:ascii="Cambria" w:eastAsia="Times New Roman" w:hAnsi="Cambria" w:cs="Times New Roman"/>
-        </w:rPr>
-        <w:t>AB.</w:t>
-      </w:r>
-      <w:proofErr w:type="gramEnd"/>
-      <w:r>
-        <w:rPr>
-          <w:rFonts w:ascii="Cambria" w:eastAsia="Times New Roman" w:hAnsi="Cambria" w:cs="Times New Roman"/>
-        </w:rPr>
-        <w:t xml:space="preserve"> What FD must be true for R to be in BCNF?</w:t>
+        <w:t>What if R has a key AB. What FD must be true for R to be in BCNF?</w:t>
       </w:r>
     </w:p>
     <w:p>
@@ -2502,19 +2624,11 @@
           <w:rFonts w:ascii="Cambria" w:hAnsi="Cambria"/>
         </w:rPr>
       </w:pPr>
-      <w:proofErr w:type="gramStart"/>
-      <w:r>
-        <w:rPr>
-          <w:rFonts w:ascii="Cambria" w:hAnsi="Cambria"/>
-        </w:rPr>
-        <w:t>R1(</w:t>
-      </w:r>
-      <w:proofErr w:type="gramEnd"/>
-      <w:r>
-        <w:rPr>
-          <w:rFonts w:ascii="Cambria" w:hAnsi="Cambria"/>
-        </w:rPr>
-        <w:t>A,B,C) and R2(C,D)</w:t>
+      <w:r>
+        <w:rPr>
+          <w:rFonts w:ascii="Cambria" w:hAnsi="Cambria"/>
+        </w:rPr>
+        <w:t>R1(A,B,C) and R2(C,D)</w:t>
       </w:r>
     </w:p>
     <w:p>
@@ -2578,21 +2692,7 @@
         <w:rPr>
           <w:rFonts w:ascii="Cambria" w:hAnsi="Cambria"/>
         </w:rPr>
-        <w:t xml:space="preserve"> relation </w:t>
-      </w:r>
-      <w:proofErr w:type="gramStart"/>
-      <w:r>
-        <w:rPr>
-          <w:rFonts w:ascii="Cambria" w:hAnsi="Cambria"/>
-        </w:rPr>
-        <w:t>S(</w:t>
-      </w:r>
-      <w:proofErr w:type="gramEnd"/>
-      <w:r>
-        <w:rPr>
-          <w:rFonts w:ascii="Cambria" w:hAnsi="Cambria"/>
-        </w:rPr>
-        <w:t>A,B,C,D), p.83</w:t>
+        <w:t xml:space="preserve"> relation S(A,B,C,D), p.83</w:t>
       </w:r>
     </w:p>
     <w:p>
@@ -2607,21 +2707,7 @@
           <w:rFonts w:ascii="Cambria" w:hAnsi="Cambria"/>
         </w:rPr>
         <w:lastRenderedPageBreak/>
-        <w:t xml:space="preserve">10. Given </w:t>
-      </w:r>
-      <w:proofErr w:type="gramStart"/>
-      <w:r>
-        <w:rPr>
-          <w:rFonts w:ascii="Cambria" w:hAnsi="Cambria"/>
-        </w:rPr>
-        <w:t>R(</w:t>
-      </w:r>
-      <w:proofErr w:type="gramEnd"/>
-      <w:r>
-        <w:rPr>
-          <w:rFonts w:ascii="Cambria" w:hAnsi="Cambria"/>
-        </w:rPr>
-        <w:t>A,B,C,D,E) and FDs: A→B, BC→E and DE→A, explain why ABCDE, ABCD and BDE are not candidate keys, and why ACD is (See p. 72).</w:t>
+        <w:t>10. Given R(A,B,C,D,E) and FDs: A→B, BC→E and DE→A, explain why ABCDE, ABCD and BDE are not candidate keys, and why ACD is (See p. 72).</w:t>
       </w:r>
     </w:p>
     <w:p>
@@ -2654,21 +2740,7 @@
         <w:rPr>
           <w:rFonts w:ascii="Cambria" w:hAnsi="Cambria"/>
         </w:rPr>
-        <w:t>11. Exercise 3.5.2, p. 105, is relation COURSES(C</w:t>
-      </w:r>
-      <w:proofErr w:type="gramStart"/>
-      <w:r>
-        <w:rPr>
-          <w:rFonts w:ascii="Cambria" w:hAnsi="Cambria"/>
-        </w:rPr>
-        <w:t>,T,H,R,S,C</w:t>
-      </w:r>
-      <w:proofErr w:type="gramEnd"/>
-      <w:r>
-        <w:rPr>
-          <w:rFonts w:ascii="Cambria" w:hAnsi="Cambria"/>
-        </w:rPr>
-        <w:t>) in 3rd normal form? BCNF? Explain.</w:t>
+        <w:t>11. Exercise 3.5.2, p. 105, is relation COURSES(C,T,H,R,S,C) in 3rd normal form? BCNF? Explain.</w:t>
       </w:r>
     </w:p>
     <w:p>
@@ -2724,21 +2796,7 @@
         <w:rPr>
           <w:rFonts w:ascii="Cambria" w:hAnsi="Cambria"/>
         </w:rPr>
-        <w:t xml:space="preserve"> </w:t>
-      </w:r>
-      <w:proofErr w:type="spellStart"/>
-      <w:r>
-        <w:rPr>
-          <w:rFonts w:ascii="Cambria" w:hAnsi="Cambria"/>
-        </w:rPr>
-        <w:t>vs</w:t>
-      </w:r>
-      <w:proofErr w:type="spellEnd"/>
-      <w:r>
-        <w:rPr>
-          <w:rFonts w:ascii="Cambria" w:hAnsi="Cambria"/>
-        </w:rPr>
-        <w:t xml:space="preserve"> the </w:t>
+        <w:t xml:space="preserve"> vs the </w:t>
       </w:r>
       <w:proofErr w:type="spellStart"/>
       <w:r>
@@ -2784,21 +2842,7 @@
         <w:rPr>
           <w:rFonts w:ascii="Cambria" w:hAnsi="Cambria"/>
         </w:rPr>
-        <w:t xml:space="preserve"> database structure is literally just the </w:t>
-      </w:r>
-      <w:proofErr w:type="gramStart"/>
-      <w:r>
-        <w:rPr>
-          <w:rFonts w:ascii="Cambria" w:hAnsi="Cambria"/>
-        </w:rPr>
-        <w:t>tables which</w:t>
-      </w:r>
-      <w:proofErr w:type="gramEnd"/>
-      <w:r>
-        <w:rPr>
-          <w:rFonts w:ascii="Cambria" w:hAnsi="Cambria"/>
-        </w:rPr>
-        <w:t xml:space="preserve"> contain their own rules for the tables. Derby is generally better</w:t>
+        <w:t xml:space="preserve"> database structure is literally just the tables which contain their own rules for the tables. Derby is generally better</w:t>
       </w:r>
       <w:r>
         <w:rPr>
@@ -2839,7 +2883,7 @@
                     <pic:cNvPicPr/>
                   </pic:nvPicPr>
                   <pic:blipFill>
-                    <a:blip r:embed="rId14">
+                    <a:blip r:embed="rId13">
                       <a:extLst>
                         <a:ext uri="{28A0092B-C50C-407E-A947-70E740481C1C}">
                           <a14:useLocalDpi xmlns:a14="http://schemas.microsoft.com/office/drawing/2010/main" val="0"/>
@@ -2897,7 +2941,7 @@
       </w:pPr>
     </w:p>
     <w:sectPr>
-      <w:headerReference w:type="default" r:id="rId15"/>
+      <w:headerReference w:type="default" r:id="rId14"/>
       <w:pgSz w:w="12240" w:h="15840"/>
       <w:pgMar w:top="1440" w:right="1440" w:bottom="1440" w:left="1440" w:header="720" w:footer="720" w:gutter="0"/>
       <w:cols w:space="720"/>
@@ -2908,7 +2952,7 @@
 </file>
 
 <file path=word/endnotes.xml><?xml version="1.0" encoding="utf-8"?>
-<w:endnotes xmlns:wpc="http://schemas.microsoft.com/office/word/2010/wordprocessingCanvas" xmlns:mo="http://schemas.microsoft.com/office/mac/office/2008/main" xmlns:mc="http://schemas.openxmlformats.org/markup-compatibility/2006" xmlns:mv="urn:schemas-microsoft-com:mac:vml" xmlns:o="urn:schemas-microsoft-com:office:office" xmlns:r="http://schemas.openxmlformats.org/officeDocument/2006/relationships" xmlns:m="http://schemas.openxmlformats.org/officeDocument/2006/math" xmlns:v="urn:schemas-microsoft-com:vml" xmlns:wp14="http://schemas.microsoft.com/office/word/2010/wordprocessingDrawing" xmlns:wp="http://schemas.openxmlformats.org/drawingml/2006/wordprocessingDrawing" xmlns:w10="urn:schemas-microsoft-com:office:word" xmlns:w="http://schemas.openxmlformats.org/wordprocessingml/2006/main" xmlns:w14="http://schemas.microsoft.com/office/word/2010/wordml" xmlns:wpg="http://schemas.microsoft.com/office/word/2010/wordprocessingGroup" xmlns:wpi="http://schemas.microsoft.com/office/word/2010/wordprocessingInk" xmlns:wne="http://schemas.microsoft.com/office/word/2006/wordml" xmlns:wps="http://schemas.microsoft.com/office/word/2010/wordprocessingShape" mc:Ignorable="w14 wp14">
+<w:endnotes xmlns:wpc="http://schemas.microsoft.com/office/word/2010/wordprocessingCanvas" xmlns:cx="http://schemas.microsoft.com/office/drawing/2014/chartex" xmlns:cx1="http://schemas.microsoft.com/office/drawing/2015/9/8/chartex" xmlns:cx2="http://schemas.microsoft.com/office/drawing/2015/10/21/chartex" xmlns:cx3="http://schemas.microsoft.com/office/drawing/2016/5/9/chartex" xmlns:cx4="http://schemas.microsoft.com/office/drawing/2016/5/10/chartex" xmlns:cx5="http://schemas.microsoft.com/office/drawing/2016/5/11/chartex" xmlns:cx6="http://schemas.microsoft.com/office/drawing/2016/5/12/chartex" xmlns:cx7="http://schemas.microsoft.com/office/drawing/2016/5/13/chartex" xmlns:cx8="http://schemas.microsoft.com/office/drawing/2016/5/14/chartex" xmlns:mc="http://schemas.openxmlformats.org/markup-compatibility/2006" xmlns:aink="http://schemas.microsoft.com/office/drawing/2016/ink" xmlns:am3d="http://schemas.microsoft.com/office/drawing/2017/model3d" xmlns:o="urn:schemas-microsoft-com:office:office" xmlns:r="http://schemas.openxmlformats.org/officeDocument/2006/relationships" xmlns:m="http://schemas.openxmlformats.org/officeDocument/2006/math" xmlns:v="urn:schemas-microsoft-com:vml" xmlns:wp14="http://schemas.microsoft.com/office/word/2010/wordprocessingDrawing" xmlns:wp="http://schemas.openxmlformats.org/drawingml/2006/wordprocessingDrawing" xmlns:w10="urn:schemas-microsoft-com:office:word" xmlns:w="http://schemas.openxmlformats.org/wordprocessingml/2006/main" xmlns:w14="http://schemas.microsoft.com/office/word/2010/wordml" xmlns:w15="http://schemas.microsoft.com/office/word/2012/wordml" xmlns:w16cid="http://schemas.microsoft.com/office/word/2016/wordml/cid" xmlns:w16se="http://schemas.microsoft.com/office/word/2015/wordml/symex" xmlns:wpg="http://schemas.microsoft.com/office/word/2010/wordprocessingGroup" xmlns:wpi="http://schemas.microsoft.com/office/word/2010/wordprocessingInk" xmlns:wne="http://schemas.microsoft.com/office/word/2006/wordml" xmlns:wps="http://schemas.microsoft.com/office/word/2010/wordprocessingShape" mc:Ignorable="w14 w15 w16se w16cid wp14">
   <w:endnote w:type="separator" w:id="-1">
     <w:p>
       <w:r>
@@ -2927,7 +2971,7 @@
 </file>
 
 <file path=word/footnotes.xml><?xml version="1.0" encoding="utf-8"?>
-<w:footnotes xmlns:wpc="http://schemas.microsoft.com/office/word/2010/wordprocessingCanvas" xmlns:mo="http://schemas.microsoft.com/office/mac/office/2008/main" xmlns:mc="http://schemas.openxmlformats.org/markup-compatibility/2006" xmlns:mv="urn:schemas-microsoft-com:mac:vml" xmlns:o="urn:schemas-microsoft-com:office:office" xmlns:r="http://schemas.openxmlformats.org/officeDocument/2006/relationships" xmlns:m="http://schemas.openxmlformats.org/officeDocument/2006/math" xmlns:v="urn:schemas-microsoft-com:vml" xmlns:wp14="http://schemas.microsoft.com/office/word/2010/wordprocessingDrawing" xmlns:wp="http://schemas.openxmlformats.org/drawingml/2006/wordprocessingDrawing" xmlns:w10="urn:schemas-microsoft-com:office:word" xmlns:w="http://schemas.openxmlformats.org/wordprocessingml/2006/main" xmlns:w14="http://schemas.microsoft.com/office/word/2010/wordml" xmlns:wpg="http://schemas.microsoft.com/office/word/2010/wordprocessingGroup" xmlns:wpi="http://schemas.microsoft.com/office/word/2010/wordprocessingInk" xmlns:wne="http://schemas.microsoft.com/office/word/2006/wordml" xmlns:wps="http://schemas.microsoft.com/office/word/2010/wordprocessingShape" mc:Ignorable="w14 wp14">
+<w:footnotes xmlns:wpc="http://schemas.microsoft.com/office/word/2010/wordprocessingCanvas" xmlns:cx="http://schemas.microsoft.com/office/drawing/2014/chartex" xmlns:cx1="http://schemas.microsoft.com/office/drawing/2015/9/8/chartex" xmlns:cx2="http://schemas.microsoft.com/office/drawing/2015/10/21/chartex" xmlns:cx3="http://schemas.microsoft.com/office/drawing/2016/5/9/chartex" xmlns:cx4="http://schemas.microsoft.com/office/drawing/2016/5/10/chartex" xmlns:cx5="http://schemas.microsoft.com/office/drawing/2016/5/11/chartex" xmlns:cx6="http://schemas.microsoft.com/office/drawing/2016/5/12/chartex" xmlns:cx7="http://schemas.microsoft.com/office/drawing/2016/5/13/chartex" xmlns:cx8="http://schemas.microsoft.com/office/drawing/2016/5/14/chartex" xmlns:mc="http://schemas.openxmlformats.org/markup-compatibility/2006" xmlns:aink="http://schemas.microsoft.com/office/drawing/2016/ink" xmlns:am3d="http://schemas.microsoft.com/office/drawing/2017/model3d" xmlns:o="urn:schemas-microsoft-com:office:office" xmlns:r="http://schemas.openxmlformats.org/officeDocument/2006/relationships" xmlns:m="http://schemas.openxmlformats.org/officeDocument/2006/math" xmlns:v="urn:schemas-microsoft-com:vml" xmlns:wp14="http://schemas.microsoft.com/office/word/2010/wordprocessingDrawing" xmlns:wp="http://schemas.openxmlformats.org/drawingml/2006/wordprocessingDrawing" xmlns:w10="urn:schemas-microsoft-com:office:word" xmlns:w="http://schemas.openxmlformats.org/wordprocessingml/2006/main" xmlns:w14="http://schemas.microsoft.com/office/word/2010/wordml" xmlns:w15="http://schemas.microsoft.com/office/word/2012/wordml" xmlns:w16cid="http://schemas.microsoft.com/office/word/2016/wordml/cid" xmlns:w16se="http://schemas.microsoft.com/office/word/2015/wordml/symex" xmlns:wpg="http://schemas.microsoft.com/office/word/2010/wordprocessingGroup" xmlns:wpi="http://schemas.microsoft.com/office/word/2010/wordprocessingInk" xmlns:wne="http://schemas.microsoft.com/office/word/2006/wordml" xmlns:wps="http://schemas.microsoft.com/office/word/2010/wordprocessingShape" mc:Ignorable="w14 w15 w16se w16cid wp14">
   <w:footnote w:type="separator" w:id="-1">
     <w:p>
       <w:r>
@@ -2946,7 +2990,7 @@
 </file>
 
 <file path=word/header1.xml><?xml version="1.0" encoding="utf-8"?>
-<w:hdr xmlns:wpc="http://schemas.microsoft.com/office/word/2010/wordprocessingCanvas" xmlns:mo="http://schemas.microsoft.com/office/mac/office/2008/main" xmlns:mc="http://schemas.openxmlformats.org/markup-compatibility/2006" xmlns:mv="urn:schemas-microsoft-com:mac:vml" xmlns:o="urn:schemas-microsoft-com:office:office" xmlns:r="http://schemas.openxmlformats.org/officeDocument/2006/relationships" xmlns:m="http://schemas.openxmlformats.org/officeDocument/2006/math" xmlns:v="urn:schemas-microsoft-com:vml" xmlns:wp14="http://schemas.microsoft.com/office/word/2010/wordprocessingDrawing" xmlns:wp="http://schemas.openxmlformats.org/drawingml/2006/wordprocessingDrawing" xmlns:w10="urn:schemas-microsoft-com:office:word" xmlns:w="http://schemas.openxmlformats.org/wordprocessingml/2006/main" xmlns:w14="http://schemas.microsoft.com/office/word/2010/wordml" xmlns:wpg="http://schemas.microsoft.com/office/word/2010/wordprocessingGroup" xmlns:wpi="http://schemas.microsoft.com/office/word/2010/wordprocessingInk" xmlns:wne="http://schemas.microsoft.com/office/word/2006/wordml" xmlns:wps="http://schemas.microsoft.com/office/word/2010/wordprocessingShape" mc:Ignorable="w14 wp14">
+<w:hdr xmlns:wpc="http://schemas.microsoft.com/office/word/2010/wordprocessingCanvas" xmlns:cx="http://schemas.microsoft.com/office/drawing/2014/chartex" xmlns:cx1="http://schemas.microsoft.com/office/drawing/2015/9/8/chartex" xmlns:cx2="http://schemas.microsoft.com/office/drawing/2015/10/21/chartex" xmlns:cx3="http://schemas.microsoft.com/office/drawing/2016/5/9/chartex" xmlns:cx4="http://schemas.microsoft.com/office/drawing/2016/5/10/chartex" xmlns:cx5="http://schemas.microsoft.com/office/drawing/2016/5/11/chartex" xmlns:cx6="http://schemas.microsoft.com/office/drawing/2016/5/12/chartex" xmlns:cx7="http://schemas.microsoft.com/office/drawing/2016/5/13/chartex" xmlns:cx8="http://schemas.microsoft.com/office/drawing/2016/5/14/chartex" xmlns:mc="http://schemas.openxmlformats.org/markup-compatibility/2006" xmlns:aink="http://schemas.microsoft.com/office/drawing/2016/ink" xmlns:am3d="http://schemas.microsoft.com/office/drawing/2017/model3d" xmlns:o="urn:schemas-microsoft-com:office:office" xmlns:r="http://schemas.openxmlformats.org/officeDocument/2006/relationships" xmlns:m="http://schemas.openxmlformats.org/officeDocument/2006/math" xmlns:v="urn:schemas-microsoft-com:vml" xmlns:wp14="http://schemas.microsoft.com/office/word/2010/wordprocessingDrawing" xmlns:wp="http://schemas.openxmlformats.org/drawingml/2006/wordprocessingDrawing" xmlns:w10="urn:schemas-microsoft-com:office:word" xmlns:w="http://schemas.openxmlformats.org/wordprocessingml/2006/main" xmlns:w14="http://schemas.microsoft.com/office/word/2010/wordml" xmlns:w15="http://schemas.microsoft.com/office/word/2012/wordml" xmlns:w16cid="http://schemas.microsoft.com/office/word/2016/wordml/cid" xmlns:w16se="http://schemas.microsoft.com/office/word/2015/wordml/symex" xmlns:wpg="http://schemas.microsoft.com/office/word/2010/wordprocessingGroup" xmlns:wpi="http://schemas.microsoft.com/office/word/2010/wordprocessingInk" xmlns:wne="http://schemas.microsoft.com/office/word/2006/wordml" xmlns:wps="http://schemas.microsoft.com/office/word/2010/wordprocessingShape" mc:Ignorable="w14 w15 w16se w16cid wp14">
   <w:p>
     <w:pPr>
       <w:pStyle w:val="Header"/>
@@ -2987,8 +3031,8 @@
 </file>
 
 <file path=word/numbering.xml><?xml version="1.0" encoding="utf-8"?>
-<w:numbering xmlns:wpc="http://schemas.microsoft.com/office/word/2010/wordprocessingCanvas" xmlns:mo="http://schemas.microsoft.com/office/mac/office/2008/main" xmlns:mc="http://schemas.openxmlformats.org/markup-compatibility/2006" xmlns:mv="urn:schemas-microsoft-com:mac:vml" xmlns:o="urn:schemas-microsoft-com:office:office" xmlns:r="http://schemas.openxmlformats.org/officeDocument/2006/relationships" xmlns:m="http://schemas.openxmlformats.org/officeDocument/2006/math" xmlns:v="urn:schemas-microsoft-com:vml" xmlns:wp14="http://schemas.microsoft.com/office/word/2010/wordprocessingDrawing" xmlns:wp="http://schemas.openxmlformats.org/drawingml/2006/wordprocessingDrawing" xmlns:w10="urn:schemas-microsoft-com:office:word" xmlns:w="http://schemas.openxmlformats.org/wordprocessingml/2006/main" xmlns:w14="http://schemas.microsoft.com/office/word/2010/wordml" xmlns:wpg="http://schemas.microsoft.com/office/word/2010/wordprocessingGroup" xmlns:wpi="http://schemas.microsoft.com/office/word/2010/wordprocessingInk" xmlns:wne="http://schemas.microsoft.com/office/word/2006/wordml" xmlns:wps="http://schemas.microsoft.com/office/word/2010/wordprocessingShape" mc:Ignorable="w14 wp14">
-  <w:abstractNum w:abstractNumId="0">
+<w:numbering xmlns:wpc="http://schemas.microsoft.com/office/word/2010/wordprocessingCanvas" xmlns:cx="http://schemas.microsoft.com/office/drawing/2014/chartex" xmlns:cx1="http://schemas.microsoft.com/office/drawing/2015/9/8/chartex" xmlns:cx2="http://schemas.microsoft.com/office/drawing/2015/10/21/chartex" xmlns:cx3="http://schemas.microsoft.com/office/drawing/2016/5/9/chartex" xmlns:cx4="http://schemas.microsoft.com/office/drawing/2016/5/10/chartex" xmlns:cx5="http://schemas.microsoft.com/office/drawing/2016/5/11/chartex" xmlns:cx6="http://schemas.microsoft.com/office/drawing/2016/5/12/chartex" xmlns:cx7="http://schemas.microsoft.com/office/drawing/2016/5/13/chartex" xmlns:cx8="http://schemas.microsoft.com/office/drawing/2016/5/14/chartex" xmlns:mc="http://schemas.openxmlformats.org/markup-compatibility/2006" xmlns:aink="http://schemas.microsoft.com/office/drawing/2016/ink" xmlns:am3d="http://schemas.microsoft.com/office/drawing/2017/model3d" xmlns:o="urn:schemas-microsoft-com:office:office" xmlns:r="http://schemas.openxmlformats.org/officeDocument/2006/relationships" xmlns:m="http://schemas.openxmlformats.org/officeDocument/2006/math" xmlns:v="urn:schemas-microsoft-com:vml" xmlns:wp14="http://schemas.microsoft.com/office/word/2010/wordprocessingDrawing" xmlns:wp="http://schemas.openxmlformats.org/drawingml/2006/wordprocessingDrawing" xmlns:w10="urn:schemas-microsoft-com:office:word" xmlns:w="http://schemas.openxmlformats.org/wordprocessingml/2006/main" xmlns:w14="http://schemas.microsoft.com/office/word/2010/wordml" xmlns:w15="http://schemas.microsoft.com/office/word/2012/wordml" xmlns:w16cid="http://schemas.microsoft.com/office/word/2016/wordml/cid" xmlns:w16se="http://schemas.microsoft.com/office/word/2015/wordml/symex" xmlns:wpg="http://schemas.microsoft.com/office/word/2010/wordprocessingGroup" xmlns:wpi="http://schemas.microsoft.com/office/word/2010/wordprocessingInk" xmlns:wne="http://schemas.microsoft.com/office/word/2006/wordml" xmlns:wps="http://schemas.microsoft.com/office/word/2010/wordprocessingShape" mc:Ignorable="w14 w15 w16se w16cid wp14">
+  <w:abstractNum w:abstractNumId="0" w15:restartNumberingAfterBreak="0">
     <w:nsid w:val="00642455"/>
     <w:multiLevelType w:val="multilevel"/>
     <w:tmpl w:val="94F87150"/>
@@ -3101,7 +3145,7 @@
       </w:pPr>
     </w:lvl>
   </w:abstractNum>
-  <w:abstractNum w:abstractNumId="1">
+  <w:abstractNum w:abstractNumId="1" w15:restartNumberingAfterBreak="0">
     <w:nsid w:val="02BA3FE6"/>
     <w:multiLevelType w:val="hybridMultilevel"/>
     <w:tmpl w:val="15FA6708"/>
@@ -3187,7 +3231,7 @@
       </w:pPr>
     </w:lvl>
   </w:abstractNum>
-  <w:abstractNum w:abstractNumId="2">
+  <w:abstractNum w:abstractNumId="2" w15:restartNumberingAfterBreak="0">
     <w:nsid w:val="05EF53E5"/>
     <w:multiLevelType w:val="hybridMultilevel"/>
     <w:tmpl w:val="98021A56"/>
@@ -3276,7 +3320,7 @@
       </w:pPr>
     </w:lvl>
   </w:abstractNum>
-  <w:abstractNum w:abstractNumId="3">
+  <w:abstractNum w:abstractNumId="3" w15:restartNumberingAfterBreak="0">
     <w:nsid w:val="0994179E"/>
     <w:multiLevelType w:val="multilevel"/>
     <w:tmpl w:val="7B40A59C"/>
@@ -3389,7 +3433,7 @@
       </w:pPr>
     </w:lvl>
   </w:abstractNum>
-  <w:abstractNum w:abstractNumId="4">
+  <w:abstractNum w:abstractNumId="4" w15:restartNumberingAfterBreak="0">
     <w:nsid w:val="1F3D21D8"/>
     <w:multiLevelType w:val="hybridMultilevel"/>
     <w:tmpl w:val="22AA2A30"/>
@@ -3478,7 +3522,7 @@
       </w:pPr>
     </w:lvl>
   </w:abstractNum>
-  <w:abstractNum w:abstractNumId="5">
+  <w:abstractNum w:abstractNumId="5" w15:restartNumberingAfterBreak="0">
     <w:nsid w:val="201E5191"/>
     <w:multiLevelType w:val="multilevel"/>
     <w:tmpl w:val="ECD0776C"/>
@@ -3591,27 +3635,33 @@
       </w:pPr>
     </w:lvl>
   </w:abstractNum>
-  <w:abstractNum w:abstractNumId="6">
+  <w:abstractNum w:abstractNumId="6" w15:restartNumberingAfterBreak="0">
     <w:nsid w:val="2E5C43D1"/>
     <w:multiLevelType w:val="hybridMultilevel"/>
-    <w:tmpl w:val="C79AE17E"/>
-    <w:lvl w:ilvl="0" w:tplc="04090019">
-      <w:start w:val="1"/>
-      <w:numFmt w:val="lowerLetter"/>
-      <w:lvlText w:val="%1."/>
+    <w:tmpl w:val="43C412F4"/>
+    <w:lvl w:ilvl="0" w:tplc="04090001">
+      <w:start w:val="1"/>
+      <w:numFmt w:val="bullet"/>
+      <w:lvlText w:val=""/>
       <w:lvlJc w:val="left"/>
       <w:pPr>
         <w:ind w:left="720" w:hanging="360"/>
       </w:pPr>
-    </w:lvl>
-    <w:lvl w:ilvl="1" w:tplc="04090019" w:tentative="1">
-      <w:start w:val="1"/>
-      <w:numFmt w:val="lowerLetter"/>
-      <w:lvlText w:val="%2."/>
+      <w:rPr>
+        <w:rFonts w:ascii="Symbol" w:hAnsi="Symbol" w:hint="default"/>
+      </w:rPr>
+    </w:lvl>
+    <w:lvl w:ilvl="1" w:tplc="04090001">
+      <w:start w:val="1"/>
+      <w:numFmt w:val="bullet"/>
+      <w:lvlText w:val=""/>
       <w:lvlJc w:val="left"/>
       <w:pPr>
         <w:ind w:left="1440" w:hanging="360"/>
       </w:pPr>
+      <w:rPr>
+        <w:rFonts w:ascii="Symbol" w:hAnsi="Symbol" w:hint="default"/>
+      </w:rPr>
     </w:lvl>
     <w:lvl w:ilvl="2" w:tplc="0409001B" w:tentative="1">
       <w:start w:val="1"/>
@@ -3677,7 +3727,7 @@
       </w:pPr>
     </w:lvl>
   </w:abstractNum>
-  <w:abstractNum w:abstractNumId="7">
+  <w:abstractNum w:abstractNumId="7" w15:restartNumberingAfterBreak="0">
     <w:nsid w:val="2F686428"/>
     <w:multiLevelType w:val="multilevel"/>
     <w:tmpl w:val="4EA6B1BA"/>
@@ -3790,7 +3840,7 @@
       </w:pPr>
     </w:lvl>
   </w:abstractNum>
-  <w:abstractNum w:abstractNumId="8">
+  <w:abstractNum w:abstractNumId="8" w15:restartNumberingAfterBreak="0">
     <w:nsid w:val="2FF808E4"/>
     <w:multiLevelType w:val="multilevel"/>
     <w:tmpl w:val="94F87150"/>
@@ -3903,7 +3953,7 @@
       </w:pPr>
     </w:lvl>
   </w:abstractNum>
-  <w:abstractNum w:abstractNumId="9">
+  <w:abstractNum w:abstractNumId="9" w15:restartNumberingAfterBreak="0">
     <w:nsid w:val="39622E66"/>
     <w:multiLevelType w:val="multilevel"/>
     <w:tmpl w:val="94F87150"/>
@@ -4016,7 +4066,7 @@
       </w:pPr>
     </w:lvl>
   </w:abstractNum>
-  <w:abstractNum w:abstractNumId="10">
+  <w:abstractNum w:abstractNumId="10" w15:restartNumberingAfterBreak="0">
     <w:nsid w:val="50BC735E"/>
     <w:multiLevelType w:val="multilevel"/>
     <w:tmpl w:val="626417EC"/>
@@ -4129,7 +4179,7 @@
       </w:pPr>
     </w:lvl>
   </w:abstractNum>
-  <w:abstractNum w:abstractNumId="11">
+  <w:abstractNum w:abstractNumId="11" w15:restartNumberingAfterBreak="0">
     <w:nsid w:val="52DE6488"/>
     <w:multiLevelType w:val="hybridMultilevel"/>
     <w:tmpl w:val="FC0E2F5A"/>
@@ -4218,7 +4268,7 @@
       </w:pPr>
     </w:lvl>
   </w:abstractNum>
-  <w:abstractNum w:abstractNumId="12">
+  <w:abstractNum w:abstractNumId="12" w15:restartNumberingAfterBreak="0">
     <w:nsid w:val="53C26FCF"/>
     <w:multiLevelType w:val="hybridMultilevel"/>
     <w:tmpl w:val="4E826138"/>
@@ -4304,7 +4354,7 @@
       </w:pPr>
     </w:lvl>
   </w:abstractNum>
-  <w:abstractNum w:abstractNumId="13">
+  <w:abstractNum w:abstractNumId="13" w15:restartNumberingAfterBreak="0">
     <w:nsid w:val="60764A14"/>
     <w:multiLevelType w:val="hybridMultilevel"/>
     <w:tmpl w:val="51BC1B44"/>
@@ -4390,7 +4440,7 @@
       </w:pPr>
     </w:lvl>
   </w:abstractNum>
-  <w:abstractNum w:abstractNumId="14">
+  <w:abstractNum w:abstractNumId="14" w15:restartNumberingAfterBreak="0">
     <w:nsid w:val="60A727CD"/>
     <w:multiLevelType w:val="hybridMultilevel"/>
     <w:tmpl w:val="44B8CB5C"/>
@@ -4476,7 +4526,233 @@
       </w:pPr>
     </w:lvl>
   </w:abstractNum>
-  <w:abstractNum w:abstractNumId="15">
+  <w:abstractNum w:abstractNumId="15" w15:restartNumberingAfterBreak="0">
+    <w:nsid w:val="6B4207E9"/>
+    <w:multiLevelType w:val="hybridMultilevel"/>
+    <w:tmpl w:val="5FACD338"/>
+    <w:lvl w:ilvl="0" w:tplc="04090001">
+      <w:start w:val="1"/>
+      <w:numFmt w:val="bullet"/>
+      <w:lvlText w:val=""/>
+      <w:lvlJc w:val="left"/>
+      <w:pPr>
+        <w:ind w:left="720" w:hanging="360"/>
+      </w:pPr>
+      <w:rPr>
+        <w:rFonts w:ascii="Symbol" w:hAnsi="Symbol" w:hint="default"/>
+      </w:rPr>
+    </w:lvl>
+    <w:lvl w:ilvl="1" w:tplc="04090003" w:tentative="1">
+      <w:start w:val="1"/>
+      <w:numFmt w:val="bullet"/>
+      <w:lvlText w:val="o"/>
+      <w:lvlJc w:val="left"/>
+      <w:pPr>
+        <w:ind w:left="1440" w:hanging="360"/>
+      </w:pPr>
+      <w:rPr>
+        <w:rFonts w:ascii="Courier New" w:hAnsi="Courier New" w:cs="Courier New" w:hint="default"/>
+      </w:rPr>
+    </w:lvl>
+    <w:lvl w:ilvl="2" w:tplc="04090005" w:tentative="1">
+      <w:start w:val="1"/>
+      <w:numFmt w:val="bullet"/>
+      <w:lvlText w:val=""/>
+      <w:lvlJc w:val="left"/>
+      <w:pPr>
+        <w:ind w:left="2160" w:hanging="360"/>
+      </w:pPr>
+      <w:rPr>
+        <w:rFonts w:ascii="Wingdings" w:hAnsi="Wingdings" w:hint="default"/>
+      </w:rPr>
+    </w:lvl>
+    <w:lvl w:ilvl="3" w:tplc="04090001" w:tentative="1">
+      <w:start w:val="1"/>
+      <w:numFmt w:val="bullet"/>
+      <w:lvlText w:val=""/>
+      <w:lvlJc w:val="left"/>
+      <w:pPr>
+        <w:ind w:left="2880" w:hanging="360"/>
+      </w:pPr>
+      <w:rPr>
+        <w:rFonts w:ascii="Symbol" w:hAnsi="Symbol" w:hint="default"/>
+      </w:rPr>
+    </w:lvl>
+    <w:lvl w:ilvl="4" w:tplc="04090003" w:tentative="1">
+      <w:start w:val="1"/>
+      <w:numFmt w:val="bullet"/>
+      <w:lvlText w:val="o"/>
+      <w:lvlJc w:val="left"/>
+      <w:pPr>
+        <w:ind w:left="3600" w:hanging="360"/>
+      </w:pPr>
+      <w:rPr>
+        <w:rFonts w:ascii="Courier New" w:hAnsi="Courier New" w:cs="Courier New" w:hint="default"/>
+      </w:rPr>
+    </w:lvl>
+    <w:lvl w:ilvl="5" w:tplc="04090005" w:tentative="1">
+      <w:start w:val="1"/>
+      <w:numFmt w:val="bullet"/>
+      <w:lvlText w:val=""/>
+      <w:lvlJc w:val="left"/>
+      <w:pPr>
+        <w:ind w:left="4320" w:hanging="360"/>
+      </w:pPr>
+      <w:rPr>
+        <w:rFonts w:ascii="Wingdings" w:hAnsi="Wingdings" w:hint="default"/>
+      </w:rPr>
+    </w:lvl>
+    <w:lvl w:ilvl="6" w:tplc="04090001" w:tentative="1">
+      <w:start w:val="1"/>
+      <w:numFmt w:val="bullet"/>
+      <w:lvlText w:val=""/>
+      <w:lvlJc w:val="left"/>
+      <w:pPr>
+        <w:ind w:left="5040" w:hanging="360"/>
+      </w:pPr>
+      <w:rPr>
+        <w:rFonts w:ascii="Symbol" w:hAnsi="Symbol" w:hint="default"/>
+      </w:rPr>
+    </w:lvl>
+    <w:lvl w:ilvl="7" w:tplc="04090003" w:tentative="1">
+      <w:start w:val="1"/>
+      <w:numFmt w:val="bullet"/>
+      <w:lvlText w:val="o"/>
+      <w:lvlJc w:val="left"/>
+      <w:pPr>
+        <w:ind w:left="5760" w:hanging="360"/>
+      </w:pPr>
+      <w:rPr>
+        <w:rFonts w:ascii="Courier New" w:hAnsi="Courier New" w:cs="Courier New" w:hint="default"/>
+      </w:rPr>
+    </w:lvl>
+    <w:lvl w:ilvl="8" w:tplc="04090005" w:tentative="1">
+      <w:start w:val="1"/>
+      <w:numFmt w:val="bullet"/>
+      <w:lvlText w:val=""/>
+      <w:lvlJc w:val="left"/>
+      <w:pPr>
+        <w:ind w:left="6480" w:hanging="360"/>
+      </w:pPr>
+      <w:rPr>
+        <w:rFonts w:ascii="Wingdings" w:hAnsi="Wingdings" w:hint="default"/>
+      </w:rPr>
+    </w:lvl>
+  </w:abstractNum>
+  <w:abstractNum w:abstractNumId="16" w15:restartNumberingAfterBreak="0">
+    <w:nsid w:val="7A446573"/>
+    <w:multiLevelType w:val="multilevel"/>
+    <w:tmpl w:val="94F87150"/>
+    <w:lvl w:ilvl="0">
+      <w:start w:val="1"/>
+      <w:numFmt w:val="decimal"/>
+      <w:lvlText w:val="%1."/>
+      <w:lvlJc w:val="left"/>
+      <w:pPr>
+        <w:tabs>
+          <w:tab w:val="num" w:pos="720"/>
+        </w:tabs>
+        <w:ind w:left="720" w:hanging="360"/>
+      </w:pPr>
+    </w:lvl>
+    <w:lvl w:ilvl="1" w:tentative="1">
+      <w:start w:val="1"/>
+      <w:numFmt w:val="decimal"/>
+      <w:lvlText w:val="%2."/>
+      <w:lvlJc w:val="left"/>
+      <w:pPr>
+        <w:tabs>
+          <w:tab w:val="num" w:pos="1440"/>
+        </w:tabs>
+        <w:ind w:left="1440" w:hanging="360"/>
+      </w:pPr>
+    </w:lvl>
+    <w:lvl w:ilvl="2" w:tentative="1">
+      <w:start w:val="1"/>
+      <w:numFmt w:val="decimal"/>
+      <w:lvlText w:val="%3."/>
+      <w:lvlJc w:val="left"/>
+      <w:pPr>
+        <w:tabs>
+          <w:tab w:val="num" w:pos="2160"/>
+        </w:tabs>
+        <w:ind w:left="2160" w:hanging="360"/>
+      </w:pPr>
+    </w:lvl>
+    <w:lvl w:ilvl="3" w:tentative="1">
+      <w:start w:val="1"/>
+      <w:numFmt w:val="decimal"/>
+      <w:lvlText w:val="%4."/>
+      <w:lvlJc w:val="left"/>
+      <w:pPr>
+        <w:tabs>
+          <w:tab w:val="num" w:pos="2880"/>
+        </w:tabs>
+        <w:ind w:left="2880" w:hanging="360"/>
+      </w:pPr>
+    </w:lvl>
+    <w:lvl w:ilvl="4" w:tentative="1">
+      <w:start w:val="1"/>
+      <w:numFmt w:val="decimal"/>
+      <w:lvlText w:val="%5."/>
+      <w:lvlJc w:val="left"/>
+      <w:pPr>
+        <w:tabs>
+          <w:tab w:val="num" w:pos="3600"/>
+        </w:tabs>
+        <w:ind w:left="3600" w:hanging="360"/>
+      </w:pPr>
+    </w:lvl>
+    <w:lvl w:ilvl="5" w:tentative="1">
+      <w:start w:val="1"/>
+      <w:numFmt w:val="decimal"/>
+      <w:lvlText w:val="%6."/>
+      <w:lvlJc w:val="left"/>
+      <w:pPr>
+        <w:tabs>
+          <w:tab w:val="num" w:pos="4320"/>
+        </w:tabs>
+        <w:ind w:left="4320" w:hanging="360"/>
+      </w:pPr>
+    </w:lvl>
+    <w:lvl w:ilvl="6" w:tentative="1">
+      <w:start w:val="1"/>
+      <w:numFmt w:val="decimal"/>
+      <w:lvlText w:val="%7."/>
+      <w:lvlJc w:val="left"/>
+      <w:pPr>
+        <w:tabs>
+          <w:tab w:val="num" w:pos="5040"/>
+        </w:tabs>
+        <w:ind w:left="5040" w:hanging="360"/>
+      </w:pPr>
+    </w:lvl>
+    <w:lvl w:ilvl="7" w:tentative="1">
+      <w:start w:val="1"/>
+      <w:numFmt w:val="decimal"/>
+      <w:lvlText w:val="%8."/>
+      <w:lvlJc w:val="left"/>
+      <w:pPr>
+        <w:tabs>
+          <w:tab w:val="num" w:pos="5760"/>
+        </w:tabs>
+        <w:ind w:left="5760" w:hanging="360"/>
+      </w:pPr>
+    </w:lvl>
+    <w:lvl w:ilvl="8" w:tentative="1">
+      <w:start w:val="1"/>
+      <w:numFmt w:val="decimal"/>
+      <w:lvlText w:val="%9."/>
+      <w:lvlJc w:val="left"/>
+      <w:pPr>
+        <w:tabs>
+          <w:tab w:val="num" w:pos="6480"/>
+        </w:tabs>
+        <w:ind w:left="6480" w:hanging="360"/>
+      </w:pPr>
+    </w:lvl>
+  </w:abstractNum>
+  <w:abstractNum w:abstractNumId="17" w15:restartNumberingAfterBreak="0">
     <w:nsid w:val="7C3C5D3A"/>
     <w:multiLevelType w:val="multilevel"/>
     <w:tmpl w:val="8552F912"/>
@@ -4602,7 +4878,7 @@
     <w:abstractNumId w:val="7"/>
   </w:num>
   <w:num w:numId="5">
-    <w:abstractNumId w:val="15"/>
+    <w:abstractNumId w:val="17"/>
   </w:num>
   <w:num w:numId="6">
     <w:abstractNumId w:val="10"/>
@@ -4637,11 +4913,17 @@
   <w:num w:numId="16">
     <w:abstractNumId w:val="11"/>
   </w:num>
+  <w:num w:numId="17">
+    <w:abstractNumId w:val="16"/>
+  </w:num>
+  <w:num w:numId="18">
+    <w:abstractNumId w:val="15"/>
+  </w:num>
 </w:numbering>
 </file>
 
 <file path=word/styles.xml><?xml version="1.0" encoding="utf-8"?>
-<w:styles xmlns:mc="http://schemas.openxmlformats.org/markup-compatibility/2006" xmlns:r="http://schemas.openxmlformats.org/officeDocument/2006/relationships" xmlns:w="http://schemas.openxmlformats.org/wordprocessingml/2006/main" xmlns:w14="http://schemas.microsoft.com/office/word/2010/wordml" mc:Ignorable="w14">
+<w:styles xmlns:mc="http://schemas.openxmlformats.org/markup-compatibility/2006" xmlns:r="http://schemas.openxmlformats.org/officeDocument/2006/relationships" xmlns:w="http://schemas.openxmlformats.org/wordprocessingml/2006/main" xmlns:w14="http://schemas.microsoft.com/office/word/2010/wordml" xmlns:w15="http://schemas.microsoft.com/office/word/2012/wordml" xmlns:w16cid="http://schemas.microsoft.com/office/word/2016/wordml/cid" xmlns:w16se="http://schemas.microsoft.com/office/word/2015/wordml/symex" mc:Ignorable="w14 w15 w16se w16cid">
   <w:docDefaults>
     <w:rPrDefault>
       <w:rPr>
@@ -4653,153 +4935,377 @@
     </w:rPrDefault>
     <w:pPrDefault/>
   </w:docDefaults>
-  <w:latentStyles w:defLockedState="0" w:defUIPriority="99" w:defSemiHidden="1" w:defUnhideWhenUsed="1" w:defQFormat="0" w:count="276">
-    <w:lsdException w:name="Normal" w:semiHidden="0" w:uiPriority="0" w:unhideWhenUsed="0" w:qFormat="1"/>
-    <w:lsdException w:name="heading 1" w:semiHidden="0" w:uiPriority="9" w:unhideWhenUsed="0" w:qFormat="1"/>
-    <w:lsdException w:name="heading 2" w:uiPriority="9" w:qFormat="1"/>
-    <w:lsdException w:name="heading 3" w:uiPriority="9" w:qFormat="1"/>
-    <w:lsdException w:name="heading 4" w:uiPriority="9" w:qFormat="1"/>
-    <w:lsdException w:name="heading 5" w:uiPriority="9" w:qFormat="1"/>
-    <w:lsdException w:name="heading 6" w:uiPriority="9" w:qFormat="1"/>
-    <w:lsdException w:name="heading 7" w:uiPriority="9" w:qFormat="1"/>
-    <w:lsdException w:name="heading 8" w:uiPriority="9" w:qFormat="1"/>
-    <w:lsdException w:name="heading 9" w:uiPriority="9" w:qFormat="1"/>
-    <w:lsdException w:name="toc 1" w:uiPriority="39"/>
-    <w:lsdException w:name="toc 2" w:uiPriority="39"/>
-    <w:lsdException w:name="toc 3" w:uiPriority="39"/>
-    <w:lsdException w:name="toc 4" w:uiPriority="39"/>
-    <w:lsdException w:name="toc 5" w:uiPriority="39"/>
-    <w:lsdException w:name="toc 6" w:uiPriority="39"/>
-    <w:lsdException w:name="toc 7" w:uiPriority="39"/>
-    <w:lsdException w:name="toc 8" w:uiPriority="39"/>
-    <w:lsdException w:name="toc 9" w:uiPriority="39"/>
-    <w:lsdException w:name="caption" w:uiPriority="35" w:qFormat="1"/>
-    <w:lsdException w:name="Title" w:semiHidden="0" w:uiPriority="10" w:unhideWhenUsed="0" w:qFormat="1"/>
-    <w:lsdException w:name="Default Paragraph Font" w:uiPriority="1"/>
-    <w:lsdException w:name="Subtitle" w:semiHidden="0" w:uiPriority="11" w:unhideWhenUsed="0" w:qFormat="1"/>
-    <w:lsdException w:name="Strong" w:semiHidden="0" w:uiPriority="22" w:unhideWhenUsed="0" w:qFormat="1"/>
-    <w:lsdException w:name="Emphasis" w:semiHidden="0" w:uiPriority="20" w:unhideWhenUsed="0" w:qFormat="1"/>
-    <w:lsdException w:name="Table Grid" w:semiHidden="0" w:uiPriority="39" w:unhideWhenUsed="0"/>
-    <w:lsdException w:name="Note Level 1" w:semiHidden="0" w:unhideWhenUsed="0"/>
-    <w:lsdException w:name="Note Level 2" w:semiHidden="0" w:unhideWhenUsed="0"/>
-    <w:lsdException w:name="Note Level 3" w:semiHidden="0" w:unhideWhenUsed="0"/>
-    <w:lsdException w:name="Note Level 4" w:semiHidden="0" w:unhideWhenUsed="0"/>
-    <w:lsdException w:name="Note Level 5" w:semiHidden="0" w:unhideWhenUsed="0"/>
-    <w:lsdException w:name="Note Level 6" w:semiHidden="0" w:unhideWhenUsed="0"/>
-    <w:lsdException w:name="Note Level 7" w:semiHidden="0" w:unhideWhenUsed="0"/>
-    <w:lsdException w:name="Note Level 8" w:semiHidden="0" w:unhideWhenUsed="0"/>
-    <w:lsdException w:name="Note Level 9" w:semiHidden="0" w:unhideWhenUsed="0"/>
-    <w:lsdException w:name="Placeholder Text" w:unhideWhenUsed="0"/>
-    <w:lsdException w:name="No Spacing" w:semiHidden="0" w:uiPriority="1" w:unhideWhenUsed="0" w:qFormat="1"/>
-    <w:lsdException w:name="Light Shading" w:semiHidden="0" w:uiPriority="60" w:unhideWhenUsed="0"/>
-    <w:lsdException w:name="Light List" w:semiHidden="0" w:uiPriority="61" w:unhideWhenUsed="0"/>
-    <w:lsdException w:name="Light Grid" w:semiHidden="0" w:uiPriority="62" w:unhideWhenUsed="0"/>
-    <w:lsdException w:name="Medium Shading 1" w:semiHidden="0" w:uiPriority="63" w:unhideWhenUsed="0"/>
-    <w:lsdException w:name="Medium Shading 2" w:semiHidden="0" w:uiPriority="64" w:unhideWhenUsed="0"/>
-    <w:lsdException w:name="Medium List 1" w:semiHidden="0" w:uiPriority="65" w:unhideWhenUsed="0"/>
-    <w:lsdException w:name="Medium List 2" w:semiHidden="0" w:uiPriority="66" w:unhideWhenUsed="0"/>
-    <w:lsdException w:name="Medium Grid 1" w:semiHidden="0" w:uiPriority="67" w:unhideWhenUsed="0"/>
-    <w:lsdException w:name="Medium Grid 2" w:semiHidden="0" w:uiPriority="68" w:unhideWhenUsed="0"/>
-    <w:lsdException w:name="Medium Grid 3" w:semiHidden="0" w:uiPriority="69" w:unhideWhenUsed="0"/>
-    <w:lsdException w:name="Dark List" w:semiHidden="0" w:uiPriority="70" w:unhideWhenUsed="0"/>
-    <w:lsdException w:name="Colorful Shading" w:semiHidden="0" w:uiPriority="71" w:unhideWhenUsed="0"/>
-    <w:lsdException w:name="Colorful List" w:semiHidden="0" w:uiPriority="72" w:unhideWhenUsed="0"/>
-    <w:lsdException w:name="Colorful Grid" w:semiHidden="0" w:uiPriority="73" w:unhideWhenUsed="0"/>
-    <w:lsdException w:name="Light Shading Accent 1" w:semiHidden="0" w:uiPriority="60" w:unhideWhenUsed="0"/>
-    <w:lsdException w:name="Light List Accent 1" w:semiHidden="0" w:uiPriority="61" w:unhideWhenUsed="0"/>
-    <w:lsdException w:name="Light Grid Accent 1" w:semiHidden="0" w:uiPriority="62" w:unhideWhenUsed="0"/>
-    <w:lsdException w:name="Medium Shading 1 Accent 1" w:semiHidden="0" w:uiPriority="63" w:unhideWhenUsed="0"/>
-    <w:lsdException w:name="Medium Shading 2 Accent 1" w:semiHidden="0" w:uiPriority="64" w:unhideWhenUsed="0"/>
-    <w:lsdException w:name="Medium List 1 Accent 1" w:semiHidden="0" w:uiPriority="65" w:unhideWhenUsed="0"/>
-    <w:lsdException w:name="Revision" w:unhideWhenUsed="0"/>
-    <w:lsdException w:name="List Paragraph" w:semiHidden="0" w:uiPriority="34" w:unhideWhenUsed="0" w:qFormat="1"/>
-    <w:lsdException w:name="Quote" w:semiHidden="0" w:uiPriority="29" w:unhideWhenUsed="0" w:qFormat="1"/>
-    <w:lsdException w:name="Intense Quote" w:semiHidden="0" w:uiPriority="30" w:unhideWhenUsed="0" w:qFormat="1"/>
-    <w:lsdException w:name="Medium List 2 Accent 1" w:semiHidden="0" w:uiPriority="66" w:unhideWhenUsed="0"/>
-    <w:lsdException w:name="Medium Grid 1 Accent 1" w:semiHidden="0" w:uiPriority="67" w:unhideWhenUsed="0"/>
-    <w:lsdException w:name="Medium Grid 2 Accent 1" w:semiHidden="0" w:uiPriority="68" w:unhideWhenUsed="0"/>
-    <w:lsdException w:name="Medium Grid 3 Accent 1" w:semiHidden="0" w:uiPriority="69" w:unhideWhenUsed="0"/>
-    <w:lsdException w:name="Dark List Accent 1" w:semiHidden="0" w:uiPriority="70" w:unhideWhenUsed="0"/>
-    <w:lsdException w:name="Colorful Shading Accent 1" w:semiHidden="0" w:uiPriority="71" w:unhideWhenUsed="0"/>
-    <w:lsdException w:name="Colorful List Accent 1" w:semiHidden="0" w:uiPriority="72" w:unhideWhenUsed="0"/>
-    <w:lsdException w:name="Colorful Grid Accent 1" w:semiHidden="0" w:uiPriority="73" w:unhideWhenUsed="0"/>
-    <w:lsdException w:name="Light Shading Accent 2" w:semiHidden="0" w:uiPriority="60" w:unhideWhenUsed="0"/>
-    <w:lsdException w:name="Light List Accent 2" w:semiHidden="0" w:uiPriority="61" w:unhideWhenUsed="0"/>
-    <w:lsdException w:name="Light Grid Accent 2" w:semiHidden="0" w:uiPriority="62" w:unhideWhenUsed="0"/>
-    <w:lsdException w:name="Medium Shading 1 Accent 2" w:semiHidden="0" w:uiPriority="63" w:unhideWhenUsed="0"/>
-    <w:lsdException w:name="Medium Shading 2 Accent 2" w:semiHidden="0" w:uiPriority="64" w:unhideWhenUsed="0"/>
-    <w:lsdException w:name="Medium List 1 Accent 2" w:semiHidden="0" w:uiPriority="65" w:unhideWhenUsed="0"/>
-    <w:lsdException w:name="Medium List 2 Accent 2" w:semiHidden="0" w:uiPriority="66" w:unhideWhenUsed="0"/>
-    <w:lsdException w:name="Medium Grid 1 Accent 2" w:semiHidden="0" w:uiPriority="67" w:unhideWhenUsed="0"/>
-    <w:lsdException w:name="Medium Grid 2 Accent 2" w:semiHidden="0" w:uiPriority="68" w:unhideWhenUsed="0"/>
-    <w:lsdException w:name="Medium Grid 3 Accent 2" w:semiHidden="0" w:uiPriority="69" w:unhideWhenUsed="0"/>
-    <w:lsdException w:name="Dark List Accent 2" w:semiHidden="0" w:uiPriority="70" w:unhideWhenUsed="0"/>
-    <w:lsdException w:name="Colorful Shading Accent 2" w:semiHidden="0" w:uiPriority="71" w:unhideWhenUsed="0"/>
-    <w:lsdException w:name="Colorful List Accent 2" w:semiHidden="0" w:uiPriority="72" w:unhideWhenUsed="0"/>
-    <w:lsdException w:name="Colorful Grid Accent 2" w:semiHidden="0" w:uiPriority="73" w:unhideWhenUsed="0"/>
-    <w:lsdException w:name="Light Shading Accent 3" w:semiHidden="0" w:uiPriority="60" w:unhideWhenUsed="0"/>
-    <w:lsdException w:name="Light List Accent 3" w:semiHidden="0" w:uiPriority="61" w:unhideWhenUsed="0"/>
-    <w:lsdException w:name="Light Grid Accent 3" w:semiHidden="0" w:uiPriority="62" w:unhideWhenUsed="0"/>
-    <w:lsdException w:name="Medium Shading 1 Accent 3" w:semiHidden="0" w:uiPriority="63" w:unhideWhenUsed="0"/>
-    <w:lsdException w:name="Medium Shading 2 Accent 3" w:semiHidden="0" w:uiPriority="64" w:unhideWhenUsed="0"/>
-    <w:lsdException w:name="Medium List 1 Accent 3" w:semiHidden="0" w:uiPriority="65" w:unhideWhenUsed="0"/>
-    <w:lsdException w:name="Medium List 2 Accent 3" w:semiHidden="0" w:uiPriority="66" w:unhideWhenUsed="0"/>
-    <w:lsdException w:name="Medium Grid 1 Accent 3" w:semiHidden="0" w:uiPriority="67" w:unhideWhenUsed="0"/>
-    <w:lsdException w:name="Medium Grid 2 Accent 3" w:semiHidden="0" w:uiPriority="68" w:unhideWhenUsed="0"/>
-    <w:lsdException w:name="Medium Grid 3 Accent 3" w:semiHidden="0" w:uiPriority="69" w:unhideWhenUsed="0"/>
-    <w:lsdException w:name="Dark List Accent 3" w:semiHidden="0" w:uiPriority="70" w:unhideWhenUsed="0"/>
-    <w:lsdException w:name="Colorful Shading Accent 3" w:semiHidden="0" w:uiPriority="71" w:unhideWhenUsed="0"/>
-    <w:lsdException w:name="Colorful List Accent 3" w:semiHidden="0" w:uiPriority="72" w:unhideWhenUsed="0"/>
-    <w:lsdException w:name="Colorful Grid Accent 3" w:semiHidden="0" w:uiPriority="73" w:unhideWhenUsed="0"/>
-    <w:lsdException w:name="Light Shading Accent 4" w:semiHidden="0" w:uiPriority="60" w:unhideWhenUsed="0"/>
-    <w:lsdException w:name="Light List Accent 4" w:semiHidden="0" w:uiPriority="61" w:unhideWhenUsed="0"/>
-    <w:lsdException w:name="Light Grid Accent 4" w:semiHidden="0" w:uiPriority="62" w:unhideWhenUsed="0"/>
-    <w:lsdException w:name="Medium Shading 1 Accent 4" w:semiHidden="0" w:uiPriority="63" w:unhideWhenUsed="0"/>
-    <w:lsdException w:name="Medium Shading 2 Accent 4" w:semiHidden="0" w:uiPriority="64" w:unhideWhenUsed="0"/>
-    <w:lsdException w:name="Medium List 1 Accent 4" w:semiHidden="0" w:uiPriority="65" w:unhideWhenUsed="0"/>
-    <w:lsdException w:name="Medium List 2 Accent 4" w:semiHidden="0" w:uiPriority="66" w:unhideWhenUsed="0"/>
-    <w:lsdException w:name="Medium Grid 1 Accent 4" w:semiHidden="0" w:uiPriority="67" w:unhideWhenUsed="0"/>
-    <w:lsdException w:name="Medium Grid 2 Accent 4" w:semiHidden="0" w:uiPriority="68" w:unhideWhenUsed="0"/>
-    <w:lsdException w:name="Medium Grid 3 Accent 4" w:semiHidden="0" w:uiPriority="69" w:unhideWhenUsed="0"/>
-    <w:lsdException w:name="Dark List Accent 4" w:semiHidden="0" w:uiPriority="70" w:unhideWhenUsed="0"/>
-    <w:lsdException w:name="Colorful Shading Accent 4" w:semiHidden="0" w:uiPriority="71" w:unhideWhenUsed="0"/>
-    <w:lsdException w:name="Colorful List Accent 4" w:semiHidden="0" w:uiPriority="72" w:unhideWhenUsed="0"/>
-    <w:lsdException w:name="Colorful Grid Accent 4" w:semiHidden="0" w:uiPriority="73" w:unhideWhenUsed="0"/>
-    <w:lsdException w:name="Light Shading Accent 5" w:semiHidden="0" w:uiPriority="60" w:unhideWhenUsed="0"/>
-    <w:lsdException w:name="Light List Accent 5" w:semiHidden="0" w:uiPriority="61" w:unhideWhenUsed="0"/>
-    <w:lsdException w:name="Light Grid Accent 5" w:semiHidden="0" w:uiPriority="62" w:unhideWhenUsed="0"/>
-    <w:lsdException w:name="Medium Shading 1 Accent 5" w:semiHidden="0" w:uiPriority="63" w:unhideWhenUsed="0"/>
-    <w:lsdException w:name="Medium Shading 2 Accent 5" w:semiHidden="0" w:uiPriority="64" w:unhideWhenUsed="0"/>
-    <w:lsdException w:name="Medium List 1 Accent 5" w:semiHidden="0" w:uiPriority="65" w:unhideWhenUsed="0"/>
-    <w:lsdException w:name="Medium List 2 Accent 5" w:semiHidden="0" w:uiPriority="66" w:unhideWhenUsed="0"/>
-    <w:lsdException w:name="Medium Grid 1 Accent 5" w:semiHidden="0" w:uiPriority="67" w:unhideWhenUsed="0"/>
-    <w:lsdException w:name="Medium Grid 2 Accent 5" w:semiHidden="0" w:uiPriority="68" w:unhideWhenUsed="0"/>
-    <w:lsdException w:name="Medium Grid 3 Accent 5" w:semiHidden="0" w:uiPriority="69" w:unhideWhenUsed="0"/>
-    <w:lsdException w:name="Dark List Accent 5" w:semiHidden="0" w:uiPriority="70" w:unhideWhenUsed="0"/>
-    <w:lsdException w:name="Colorful Shading Accent 5" w:semiHidden="0" w:uiPriority="71" w:unhideWhenUsed="0"/>
-    <w:lsdException w:name="Colorful List Accent 5" w:semiHidden="0" w:uiPriority="72" w:unhideWhenUsed="0"/>
-    <w:lsdException w:name="Colorful Grid Accent 5" w:semiHidden="0" w:uiPriority="73" w:unhideWhenUsed="0"/>
-    <w:lsdException w:name="Light Shading Accent 6" w:semiHidden="0" w:uiPriority="60" w:unhideWhenUsed="0"/>
-    <w:lsdException w:name="Light List Accent 6" w:semiHidden="0" w:uiPriority="61" w:unhideWhenUsed="0"/>
-    <w:lsdException w:name="Light Grid Accent 6" w:semiHidden="0" w:uiPriority="62" w:unhideWhenUsed="0"/>
-    <w:lsdException w:name="Medium Shading 1 Accent 6" w:semiHidden="0" w:uiPriority="63" w:unhideWhenUsed="0"/>
-    <w:lsdException w:name="Medium Shading 2 Accent 6" w:semiHidden="0" w:uiPriority="64" w:unhideWhenUsed="0"/>
-    <w:lsdException w:name="Medium List 1 Accent 6" w:semiHidden="0" w:uiPriority="65" w:unhideWhenUsed="0"/>
-    <w:lsdException w:name="Medium List 2 Accent 6" w:semiHidden="0" w:uiPriority="66" w:unhideWhenUsed="0"/>
-    <w:lsdException w:name="Medium Grid 1 Accent 6" w:semiHidden="0" w:uiPriority="67" w:unhideWhenUsed="0"/>
-    <w:lsdException w:name="Medium Grid 2 Accent 6" w:semiHidden="0" w:uiPriority="68" w:unhideWhenUsed="0"/>
-    <w:lsdException w:name="Medium Grid 3 Accent 6" w:semiHidden="0" w:uiPriority="69" w:unhideWhenUsed="0"/>
-    <w:lsdException w:name="Dark List Accent 6" w:semiHidden="0" w:uiPriority="70" w:unhideWhenUsed="0"/>
-    <w:lsdException w:name="Colorful Shading Accent 6" w:semiHidden="0" w:uiPriority="71" w:unhideWhenUsed="0"/>
-    <w:lsdException w:name="Colorful List Accent 6" w:semiHidden="0" w:uiPriority="72" w:unhideWhenUsed="0"/>
-    <w:lsdException w:name="Colorful Grid Accent 6" w:semiHidden="0" w:uiPriority="73" w:unhideWhenUsed="0"/>
-    <w:lsdException w:name="Subtle Emphasis" w:semiHidden="0" w:uiPriority="19" w:unhideWhenUsed="0" w:qFormat="1"/>
-    <w:lsdException w:name="Intense Emphasis" w:semiHidden="0" w:uiPriority="21" w:unhideWhenUsed="0" w:qFormat="1"/>
-    <w:lsdException w:name="Subtle Reference" w:semiHidden="0" w:uiPriority="31" w:unhideWhenUsed="0" w:qFormat="1"/>
-    <w:lsdException w:name="Intense Reference" w:semiHidden="0" w:uiPriority="32" w:unhideWhenUsed="0" w:qFormat="1"/>
-    <w:lsdException w:name="Book Title" w:semiHidden="0" w:uiPriority="33" w:unhideWhenUsed="0" w:qFormat="1"/>
-    <w:lsdException w:name="Bibliography" w:uiPriority="37"/>
-    <w:lsdException w:name="TOC Heading" w:uiPriority="39" w:qFormat="1"/>
+  <w:latentStyles w:defLockedState="0" w:defUIPriority="99" w:defSemiHidden="0" w:defUnhideWhenUsed="0" w:defQFormat="0" w:count="375">
+    <w:lsdException w:name="Normal" w:uiPriority="0" w:qFormat="1"/>
+    <w:lsdException w:name="heading 1" w:uiPriority="9" w:qFormat="1"/>
+    <w:lsdException w:name="heading 2" w:semiHidden="1" w:uiPriority="9" w:unhideWhenUsed="1" w:qFormat="1"/>
+    <w:lsdException w:name="heading 3" w:semiHidden="1" w:uiPriority="9" w:unhideWhenUsed="1" w:qFormat="1"/>
+    <w:lsdException w:name="heading 4" w:semiHidden="1" w:uiPriority="9" w:unhideWhenUsed="1" w:qFormat="1"/>
+    <w:lsdException w:name="heading 5" w:semiHidden="1" w:uiPriority="9" w:unhideWhenUsed="1" w:qFormat="1"/>
+    <w:lsdException w:name="heading 6" w:semiHidden="1" w:uiPriority="9" w:unhideWhenUsed="1" w:qFormat="1"/>
+    <w:lsdException w:name="heading 7" w:semiHidden="1" w:uiPriority="9" w:unhideWhenUsed="1" w:qFormat="1"/>
+    <w:lsdException w:name="heading 8" w:semiHidden="1" w:uiPriority="9" w:unhideWhenUsed="1" w:qFormat="1"/>
+    <w:lsdException w:name="heading 9" w:semiHidden="1" w:uiPriority="9" w:unhideWhenUsed="1" w:qFormat="1"/>
+    <w:lsdException w:name="index 1" w:semiHidden="1" w:unhideWhenUsed="1"/>
+    <w:lsdException w:name="index 2" w:semiHidden="1" w:unhideWhenUsed="1"/>
+    <w:lsdException w:name="index 3" w:semiHidden="1" w:unhideWhenUsed="1"/>
+    <w:lsdException w:name="index 4" w:semiHidden="1" w:unhideWhenUsed="1"/>
+    <w:lsdException w:name="index 5" w:semiHidden="1" w:unhideWhenUsed="1"/>
+    <w:lsdException w:name="index 6" w:semiHidden="1" w:unhideWhenUsed="1"/>
+    <w:lsdException w:name="index 7" w:semiHidden="1" w:unhideWhenUsed="1"/>
+    <w:lsdException w:name="index 8" w:semiHidden="1" w:unhideWhenUsed="1"/>
+    <w:lsdException w:name="index 9" w:semiHidden="1" w:unhideWhenUsed="1"/>
+    <w:lsdException w:name="toc 1" w:semiHidden="1" w:uiPriority="39" w:unhideWhenUsed="1"/>
+    <w:lsdException w:name="toc 2" w:semiHidden="1" w:uiPriority="39" w:unhideWhenUsed="1"/>
+    <w:lsdException w:name="toc 3" w:semiHidden="1" w:uiPriority="39" w:unhideWhenUsed="1"/>
+    <w:lsdException w:name="toc 4" w:semiHidden="1" w:uiPriority="39" w:unhideWhenUsed="1"/>
+    <w:lsdException w:name="toc 5" w:semiHidden="1" w:uiPriority="39" w:unhideWhenUsed="1"/>
+    <w:lsdException w:name="toc 6" w:semiHidden="1" w:uiPriority="39" w:unhideWhenUsed="1"/>
+    <w:lsdException w:name="toc 7" w:semiHidden="1" w:uiPriority="39" w:unhideWhenUsed="1"/>
+    <w:lsdException w:name="toc 8" w:semiHidden="1" w:uiPriority="39" w:unhideWhenUsed="1"/>
+    <w:lsdException w:name="toc 9" w:semiHidden="1" w:uiPriority="39" w:unhideWhenUsed="1"/>
+    <w:lsdException w:name="Normal Indent" w:semiHidden="1" w:unhideWhenUsed="1"/>
+    <w:lsdException w:name="footnote text" w:semiHidden="1" w:unhideWhenUsed="1"/>
+    <w:lsdException w:name="annotation text" w:semiHidden="1" w:unhideWhenUsed="1"/>
+    <w:lsdException w:name="header" w:semiHidden="1" w:unhideWhenUsed="1"/>
+    <w:lsdException w:name="footer" w:semiHidden="1" w:unhideWhenUsed="1"/>
+    <w:lsdException w:name="index heading" w:semiHidden="1" w:unhideWhenUsed="1"/>
+    <w:lsdException w:name="caption" w:semiHidden="1" w:uiPriority="35" w:unhideWhenUsed="1" w:qFormat="1"/>
+    <w:lsdException w:name="table of figures" w:semiHidden="1" w:unhideWhenUsed="1"/>
+    <w:lsdException w:name="envelope address" w:semiHidden="1" w:unhideWhenUsed="1"/>
+    <w:lsdException w:name="envelope return" w:semiHidden="1" w:unhideWhenUsed="1"/>
+    <w:lsdException w:name="footnote reference" w:semiHidden="1" w:unhideWhenUsed="1"/>
+    <w:lsdException w:name="annotation reference" w:semiHidden="1" w:unhideWhenUsed="1"/>
+    <w:lsdException w:name="line number" w:semiHidden="1" w:unhideWhenUsed="1"/>
+    <w:lsdException w:name="page number" w:semiHidden="1" w:unhideWhenUsed="1"/>
+    <w:lsdException w:name="endnote reference" w:semiHidden="1" w:unhideWhenUsed="1"/>
+    <w:lsdException w:name="endnote text" w:semiHidden="1" w:unhideWhenUsed="1"/>
+    <w:lsdException w:name="table of authorities" w:semiHidden="1" w:unhideWhenUsed="1"/>
+    <w:lsdException w:name="macro" w:semiHidden="1" w:unhideWhenUsed="1"/>
+    <w:lsdException w:name="toa heading" w:semiHidden="1" w:unhideWhenUsed="1"/>
+    <w:lsdException w:name="List" w:semiHidden="1" w:unhideWhenUsed="1"/>
+    <w:lsdException w:name="List Bullet" w:semiHidden="1" w:unhideWhenUsed="1"/>
+    <w:lsdException w:name="List Number" w:semiHidden="1" w:unhideWhenUsed="1"/>
+    <w:lsdException w:name="List 2" w:semiHidden="1" w:unhideWhenUsed="1"/>
+    <w:lsdException w:name="List 3" w:semiHidden="1" w:unhideWhenUsed="1"/>
+    <w:lsdException w:name="List 4" w:semiHidden="1" w:unhideWhenUsed="1"/>
+    <w:lsdException w:name="List 5" w:semiHidden="1" w:unhideWhenUsed="1"/>
+    <w:lsdException w:name="List Bullet 2" w:semiHidden="1" w:unhideWhenUsed="1"/>
+    <w:lsdException w:name="List Bullet 3" w:semiHidden="1" w:unhideWhenUsed="1"/>
+    <w:lsdException w:name="List Bullet 4" w:semiHidden="1" w:unhideWhenUsed="1"/>
+    <w:lsdException w:name="List Bullet 5" w:semiHidden="1" w:unhideWhenUsed="1"/>
+    <w:lsdException w:name="List Number 2" w:semiHidden="1" w:unhideWhenUsed="1"/>
+    <w:lsdException w:name="List Number 3" w:semiHidden="1" w:unhideWhenUsed="1"/>
+    <w:lsdException w:name="List Number 4" w:semiHidden="1" w:unhideWhenUsed="1"/>
+    <w:lsdException w:name="List Number 5" w:semiHidden="1" w:unhideWhenUsed="1"/>
+    <w:lsdException w:name="Title" w:uiPriority="10" w:qFormat="1"/>
+    <w:lsdException w:name="Closing" w:semiHidden="1" w:unhideWhenUsed="1"/>
+    <w:lsdException w:name="Signature" w:semiHidden="1" w:unhideWhenUsed="1"/>
+    <w:lsdException w:name="Default Paragraph Font" w:semiHidden="1" w:uiPriority="1" w:unhideWhenUsed="1"/>
+    <w:lsdException w:name="Body Text" w:semiHidden="1" w:unhideWhenUsed="1"/>
+    <w:lsdException w:name="Body Text Indent" w:semiHidden="1" w:unhideWhenUsed="1"/>
+    <w:lsdException w:name="List Continue" w:semiHidden="1" w:unhideWhenUsed="1"/>
+    <w:lsdException w:name="List Continue 2" w:semiHidden="1" w:unhideWhenUsed="1"/>
+    <w:lsdException w:name="List Continue 3" w:semiHidden="1" w:unhideWhenUsed="1"/>
+    <w:lsdException w:name="List Continue 4" w:semiHidden="1" w:unhideWhenUsed="1"/>
+    <w:lsdException w:name="List Continue 5" w:semiHidden="1" w:unhideWhenUsed="1"/>
+    <w:lsdException w:name="Message Header" w:semiHidden="1" w:unhideWhenUsed="1"/>
+    <w:lsdException w:name="Subtitle" w:uiPriority="11" w:qFormat="1"/>
+    <w:lsdException w:name="Salutation" w:semiHidden="1" w:unhideWhenUsed="1"/>
+    <w:lsdException w:name="Date" w:semiHidden="1" w:unhideWhenUsed="1"/>
+    <w:lsdException w:name="Body Text First Indent" w:semiHidden="1" w:unhideWhenUsed="1"/>
+    <w:lsdException w:name="Body Text First Indent 2" w:semiHidden="1" w:unhideWhenUsed="1"/>
+    <w:lsdException w:name="Note Heading" w:semiHidden="1" w:unhideWhenUsed="1"/>
+    <w:lsdException w:name="Body Text 2" w:semiHidden="1" w:unhideWhenUsed="1"/>
+    <w:lsdException w:name="Body Text 3" w:semiHidden="1" w:unhideWhenUsed="1"/>
+    <w:lsdException w:name="Body Text Indent 2" w:semiHidden="1" w:unhideWhenUsed="1"/>
+    <w:lsdException w:name="Body Text Indent 3" w:semiHidden="1" w:unhideWhenUsed="1"/>
+    <w:lsdException w:name="Block Text" w:semiHidden="1" w:unhideWhenUsed="1"/>
+    <w:lsdException w:name="Hyperlink" w:semiHidden="1" w:unhideWhenUsed="1"/>
+    <w:lsdException w:name="FollowedHyperlink" w:semiHidden="1" w:unhideWhenUsed="1"/>
+    <w:lsdException w:name="Strong" w:uiPriority="22" w:qFormat="1"/>
+    <w:lsdException w:name="Emphasis" w:uiPriority="20" w:qFormat="1"/>
+    <w:lsdException w:name="Document Map" w:semiHidden="1" w:unhideWhenUsed="1"/>
+    <w:lsdException w:name="Plain Text" w:semiHidden="1" w:unhideWhenUsed="1"/>
+    <w:lsdException w:name="E-mail Signature" w:semiHidden="1" w:unhideWhenUsed="1"/>
+    <w:lsdException w:name="HTML Top of Form" w:semiHidden="1" w:unhideWhenUsed="1"/>
+    <w:lsdException w:name="HTML Bottom of Form" w:semiHidden="1" w:unhideWhenUsed="1"/>
+    <w:lsdException w:name="Normal (Web)" w:semiHidden="1" w:unhideWhenUsed="1"/>
+    <w:lsdException w:name="HTML Acronym" w:semiHidden="1" w:unhideWhenUsed="1"/>
+    <w:lsdException w:name="HTML Address" w:semiHidden="1" w:unhideWhenUsed="1"/>
+    <w:lsdException w:name="HTML Cite" w:semiHidden="1" w:unhideWhenUsed="1"/>
+    <w:lsdException w:name="HTML Code" w:semiHidden="1" w:unhideWhenUsed="1"/>
+    <w:lsdException w:name="HTML Definition" w:semiHidden="1" w:unhideWhenUsed="1"/>
+    <w:lsdException w:name="HTML Keyboard" w:semiHidden="1" w:unhideWhenUsed="1"/>
+    <w:lsdException w:name="HTML Preformatted" w:semiHidden="1" w:unhideWhenUsed="1"/>
+    <w:lsdException w:name="HTML Sample" w:semiHidden="1" w:unhideWhenUsed="1"/>
+    <w:lsdException w:name="HTML Typewriter" w:semiHidden="1" w:unhideWhenUsed="1"/>
+    <w:lsdException w:name="HTML Variable" w:semiHidden="1" w:unhideWhenUsed="1"/>
+    <w:lsdException w:name="Normal Table" w:semiHidden="1" w:unhideWhenUsed="1"/>
+    <w:lsdException w:name="annotation subject" w:semiHidden="1" w:unhideWhenUsed="1"/>
+    <w:lsdException w:name="No List" w:semiHidden="1" w:unhideWhenUsed="1"/>
+    <w:lsdException w:name="Outline List 1" w:semiHidden="1" w:unhideWhenUsed="1"/>
+    <w:lsdException w:name="Outline List 2" w:semiHidden="1" w:unhideWhenUsed="1"/>
+    <w:lsdException w:name="Outline List 3" w:semiHidden="1" w:unhideWhenUsed="1"/>
+    <w:lsdException w:name="Table Simple 1" w:semiHidden="1" w:unhideWhenUsed="1"/>
+    <w:lsdException w:name="Table Simple 2" w:semiHidden="1" w:unhideWhenUsed="1"/>
+    <w:lsdException w:name="Table Simple 3" w:semiHidden="1" w:unhideWhenUsed="1"/>
+    <w:lsdException w:name="Table Classic 1" w:semiHidden="1" w:unhideWhenUsed="1"/>
+    <w:lsdException w:name="Table Classic 2" w:semiHidden="1" w:unhideWhenUsed="1"/>
+    <w:lsdException w:name="Table Classic 3" w:semiHidden="1" w:unhideWhenUsed="1"/>
+    <w:lsdException w:name="Table Classic 4" w:semiHidden="1" w:unhideWhenUsed="1"/>
+    <w:lsdException w:name="Table Colorful 1" w:semiHidden="1" w:unhideWhenUsed="1"/>
+    <w:lsdException w:name="Table Colorful 2" w:semiHidden="1" w:unhideWhenUsed="1"/>
+    <w:lsdException w:name="Table Colorful 3" w:semiHidden="1" w:unhideWhenUsed="1"/>
+    <w:lsdException w:name="Table Columns 1" w:semiHidden="1" w:unhideWhenUsed="1"/>
+    <w:lsdException w:name="Table Columns 2" w:semiHidden="1" w:unhideWhenUsed="1"/>
+    <w:lsdException w:name="Table Columns 3" w:semiHidden="1" w:unhideWhenUsed="1"/>
+    <w:lsdException w:name="Table Columns 4" w:semiHidden="1" w:unhideWhenUsed="1"/>
+    <w:lsdException w:name="Table Columns 5" w:semiHidden="1" w:unhideWhenUsed="1"/>
+    <w:lsdException w:name="Table Grid 1" w:semiHidden="1" w:unhideWhenUsed="1"/>
+    <w:lsdException w:name="Table Grid 2" w:semiHidden="1" w:unhideWhenUsed="1"/>
+    <w:lsdException w:name="Table Grid 3" w:semiHidden="1" w:unhideWhenUsed="1"/>
+    <w:lsdException w:name="Table Grid 4" w:semiHidden="1" w:unhideWhenUsed="1"/>
+    <w:lsdException w:name="Table Grid 5" w:semiHidden="1" w:unhideWhenUsed="1"/>
+    <w:lsdException w:name="Table Grid 6" w:semiHidden="1" w:unhideWhenUsed="1"/>
+    <w:lsdException w:name="Table Grid 7" w:semiHidden="1" w:unhideWhenUsed="1"/>
+    <w:lsdException w:name="Table Grid 8" w:semiHidden="1" w:unhideWhenUsed="1"/>
+    <w:lsdException w:name="Table List 1" w:semiHidden="1" w:unhideWhenUsed="1"/>
+    <w:lsdException w:name="Table List 2" w:semiHidden="1" w:unhideWhenUsed="1"/>
+    <w:lsdException w:name="Table List 3" w:semiHidden="1" w:unhideWhenUsed="1"/>
+    <w:lsdException w:name="Table List 4" w:semiHidden="1" w:unhideWhenUsed="1"/>
+    <w:lsdException w:name="Table List 5" w:semiHidden="1" w:unhideWhenUsed="1"/>
+    <w:lsdException w:name="Table List 6" w:semiHidden="1" w:unhideWhenUsed="1"/>
+    <w:lsdException w:name="Table List 7" w:semiHidden="1" w:unhideWhenUsed="1"/>
+    <w:lsdException w:name="Table List 8" w:semiHidden="1" w:unhideWhenUsed="1"/>
+    <w:lsdException w:name="Table 3D effects 1" w:semiHidden="1" w:unhideWhenUsed="1"/>
+    <w:lsdException w:name="Table 3D effects 2" w:semiHidden="1" w:unhideWhenUsed="1"/>
+    <w:lsdException w:name="Table 3D effects 3" w:semiHidden="1" w:unhideWhenUsed="1"/>
+    <w:lsdException w:name="Table Contemporary" w:semiHidden="1" w:unhideWhenUsed="1"/>
+    <w:lsdException w:name="Table Elegant" w:semiHidden="1" w:unhideWhenUsed="1"/>
+    <w:lsdException w:name="Table Professional" w:semiHidden="1" w:unhideWhenUsed="1"/>
+    <w:lsdException w:name="Table Subtle 1" w:semiHidden="1" w:unhideWhenUsed="1"/>
+    <w:lsdException w:name="Table Subtle 2" w:semiHidden="1" w:unhideWhenUsed="1"/>
+    <w:lsdException w:name="Table Web 1" w:semiHidden="1" w:unhideWhenUsed="1"/>
+    <w:lsdException w:name="Table Web 2" w:semiHidden="1" w:unhideWhenUsed="1"/>
+    <w:lsdException w:name="Table Web 3" w:semiHidden="1" w:unhideWhenUsed="1"/>
+    <w:lsdException w:name="Balloon Text" w:semiHidden="1" w:unhideWhenUsed="1"/>
+    <w:lsdException w:name="Table Grid" w:uiPriority="39"/>
+    <w:lsdException w:name="Table Theme" w:semiHidden="1" w:unhideWhenUsed="1"/>
+    <w:lsdException w:name="Placeholder Text" w:semiHidden="1"/>
+    <w:lsdException w:name="No Spacing" w:uiPriority="1" w:qFormat="1"/>
+    <w:lsdException w:name="Light Shading" w:uiPriority="60"/>
+    <w:lsdException w:name="Light List" w:uiPriority="61"/>
+    <w:lsdException w:name="Light Grid" w:uiPriority="62"/>
+    <w:lsdException w:name="Medium Shading 1" w:uiPriority="63"/>
+    <w:lsdException w:name="Medium Shading 2" w:uiPriority="64"/>
+    <w:lsdException w:name="Medium List 1" w:uiPriority="65"/>
+    <w:lsdException w:name="Medium List 2" w:uiPriority="66"/>
+    <w:lsdException w:name="Medium Grid 1" w:uiPriority="67"/>
+    <w:lsdException w:name="Medium Grid 2" w:uiPriority="68"/>
+    <w:lsdException w:name="Medium Grid 3" w:uiPriority="69"/>
+    <w:lsdException w:name="Dark List" w:uiPriority="70"/>
+    <w:lsdException w:name="Colorful Shading" w:uiPriority="71"/>
+    <w:lsdException w:name="Colorful List" w:uiPriority="72"/>
+    <w:lsdException w:name="Colorful Grid" w:uiPriority="73"/>
+    <w:lsdException w:name="Light Shading Accent 1" w:uiPriority="60"/>
+    <w:lsdException w:name="Light List Accent 1" w:uiPriority="61"/>
+    <w:lsdException w:name="Light Grid Accent 1" w:uiPriority="62"/>
+    <w:lsdException w:name="Medium Shading 1 Accent 1" w:uiPriority="63"/>
+    <w:lsdException w:name="Medium Shading 2 Accent 1" w:uiPriority="64"/>
+    <w:lsdException w:name="Medium List 1 Accent 1" w:uiPriority="65"/>
+    <w:lsdException w:name="Revision" w:semiHidden="1"/>
+    <w:lsdException w:name="List Paragraph" w:uiPriority="34" w:qFormat="1"/>
+    <w:lsdException w:name="Quote" w:uiPriority="29" w:qFormat="1"/>
+    <w:lsdException w:name="Intense Quote" w:uiPriority="30" w:qFormat="1"/>
+    <w:lsdException w:name="Medium List 2 Accent 1" w:uiPriority="66"/>
+    <w:lsdException w:name="Medium Grid 1 Accent 1" w:uiPriority="67"/>
+    <w:lsdException w:name="Medium Grid 2 Accent 1" w:uiPriority="68"/>
+    <w:lsdException w:name="Medium Grid 3 Accent 1" w:uiPriority="69"/>
+    <w:lsdException w:name="Dark List Accent 1" w:uiPriority="70"/>
+    <w:lsdException w:name="Colorful Shading Accent 1" w:uiPriority="71"/>
+    <w:lsdException w:name="Colorful List Accent 1" w:uiPriority="72"/>
+    <w:lsdException w:name="Colorful Grid Accent 1" w:uiPriority="73"/>
+    <w:lsdException w:name="Light Shading Accent 2" w:uiPriority="60"/>
+    <w:lsdException w:name="Light List Accent 2" w:uiPriority="61"/>
+    <w:lsdException w:name="Light Grid Accent 2" w:uiPriority="62"/>
+    <w:lsdException w:name="Medium Shading 1 Accent 2" w:uiPriority="63"/>
+    <w:lsdException w:name="Medium Shading 2 Accent 2" w:uiPriority="64"/>
+    <w:lsdException w:name="Medium List 1 Accent 2" w:uiPriority="65"/>
+    <w:lsdException w:name="Medium List 2 Accent 2" w:uiPriority="66"/>
+    <w:lsdException w:name="Medium Grid 1 Accent 2" w:uiPriority="67"/>
+    <w:lsdException w:name="Medium Grid 2 Accent 2" w:uiPriority="68"/>
+    <w:lsdException w:name="Medium Grid 3 Accent 2" w:uiPriority="69"/>
+    <w:lsdException w:name="Dark List Accent 2" w:uiPriority="70"/>
+    <w:lsdException w:name="Colorful Shading Accent 2" w:uiPriority="71"/>
+    <w:lsdException w:name="Colorful List Accent 2" w:uiPriority="72"/>
+    <w:lsdException w:name="Colorful Grid Accent 2" w:uiPriority="73"/>
+    <w:lsdException w:name="Light Shading Accent 3" w:uiPriority="60"/>
+    <w:lsdException w:name="Light List Accent 3" w:uiPriority="61"/>
+    <w:lsdException w:name="Light Grid Accent 3" w:uiPriority="62"/>
+    <w:lsdException w:name="Medium Shading 1 Accent 3" w:uiPriority="63"/>
+    <w:lsdException w:name="Medium Shading 2 Accent 3" w:uiPriority="64"/>
+    <w:lsdException w:name="Medium List 1 Accent 3" w:uiPriority="65"/>
+    <w:lsdException w:name="Medium List 2 Accent 3" w:uiPriority="66"/>
+    <w:lsdException w:name="Medium Grid 1 Accent 3" w:uiPriority="67"/>
+    <w:lsdException w:name="Medium Grid 2 Accent 3" w:uiPriority="68"/>
+    <w:lsdException w:name="Medium Grid 3 Accent 3" w:uiPriority="69"/>
+    <w:lsdException w:name="Dark List Accent 3" w:uiPriority="70"/>
+    <w:lsdException w:name="Colorful Shading Accent 3" w:uiPriority="71"/>
+    <w:lsdException w:name="Colorful List Accent 3" w:uiPriority="72"/>
+    <w:lsdException w:name="Colorful Grid Accent 3" w:uiPriority="73"/>
+    <w:lsdException w:name="Light Shading Accent 4" w:uiPriority="60"/>
+    <w:lsdException w:name="Light List Accent 4" w:uiPriority="61"/>
+    <w:lsdException w:name="Light Grid Accent 4" w:uiPriority="62"/>
+    <w:lsdException w:name="Medium Shading 1 Accent 4" w:uiPriority="63"/>
+    <w:lsdException w:name="Medium Shading 2 Accent 4" w:uiPriority="64"/>
+    <w:lsdException w:name="Medium List 1 Accent 4" w:uiPriority="65"/>
+    <w:lsdException w:name="Medium List 2 Accent 4" w:uiPriority="66"/>
+    <w:lsdException w:name="Medium Grid 1 Accent 4" w:uiPriority="67"/>
+    <w:lsdException w:name="Medium Grid 2 Accent 4" w:uiPriority="68"/>
+    <w:lsdException w:name="Medium Grid 3 Accent 4" w:uiPriority="69"/>
+    <w:lsdException w:name="Dark List Accent 4" w:uiPriority="70"/>
+    <w:lsdException w:name="Colorful Shading Accent 4" w:uiPriority="71"/>
+    <w:lsdException w:name="Colorful List Accent 4" w:uiPriority="72"/>
+    <w:lsdException w:name="Colorful Grid Accent 4" w:uiPriority="73"/>
+    <w:lsdException w:name="Light Shading Accent 5" w:uiPriority="60"/>
+    <w:lsdException w:name="Light List Accent 5" w:uiPriority="61"/>
+    <w:lsdException w:name="Light Grid Accent 5" w:uiPriority="62"/>
+    <w:lsdException w:name="Medium Shading 1 Accent 5" w:uiPriority="63"/>
+    <w:lsdException w:name="Medium Shading 2 Accent 5" w:uiPriority="64"/>
+    <w:lsdException w:name="Medium List 1 Accent 5" w:uiPriority="65"/>
+    <w:lsdException w:name="Medium List 2 Accent 5" w:uiPriority="66"/>
+    <w:lsdException w:name="Medium Grid 1 Accent 5" w:uiPriority="67"/>
+    <w:lsdException w:name="Medium Grid 2 Accent 5" w:uiPriority="68"/>
+    <w:lsdException w:name="Medium Grid 3 Accent 5" w:uiPriority="69"/>
+    <w:lsdException w:name="Dark List Accent 5" w:uiPriority="70"/>
+    <w:lsdException w:name="Colorful Shading Accent 5" w:uiPriority="71"/>
+    <w:lsdException w:name="Colorful List Accent 5" w:uiPriority="72"/>
+    <w:lsdException w:name="Colorful Grid Accent 5" w:uiPriority="73"/>
+    <w:lsdException w:name="Light Shading Accent 6" w:uiPriority="60"/>
+    <w:lsdException w:name="Light List Accent 6" w:uiPriority="61"/>
+    <w:lsdException w:name="Light Grid Accent 6" w:uiPriority="62"/>
+    <w:lsdException w:name="Medium Shading 1 Accent 6" w:uiPriority="63"/>
+    <w:lsdException w:name="Medium Shading 2 Accent 6" w:uiPriority="64"/>
+    <w:lsdException w:name="Medium List 1 Accent 6" w:uiPriority="65"/>
+    <w:lsdException w:name="Medium List 2 Accent 6" w:uiPriority="66"/>
+    <w:lsdException w:name="Medium Grid 1 Accent 6" w:uiPriority="67"/>
+    <w:lsdException w:name="Medium Grid 2 Accent 6" w:uiPriority="68"/>
+    <w:lsdException w:name="Medium Grid 3 Accent 6" w:uiPriority="69"/>
+    <w:lsdException w:name="Dark List Accent 6" w:uiPriority="70"/>
+    <w:lsdException w:name="Colorful Shading Accent 6" w:uiPriority="71"/>
+    <w:lsdException w:name="Colorful List Accent 6" w:uiPriority="72"/>
+    <w:lsdException w:name="Colorful Grid Accent 6" w:uiPriority="73"/>
+    <w:lsdException w:name="Subtle Emphasis" w:uiPriority="19" w:qFormat="1"/>
+    <w:lsdException w:name="Intense Emphasis" w:uiPriority="21" w:qFormat="1"/>
+    <w:lsdException w:name="Subtle Reference" w:uiPriority="31" w:qFormat="1"/>
+    <w:lsdException w:name="Intense Reference" w:uiPriority="32" w:qFormat="1"/>
+    <w:lsdException w:name="Book Title" w:uiPriority="33" w:qFormat="1"/>
+    <w:lsdException w:name="Bibliography" w:semiHidden="1" w:uiPriority="37" w:unhideWhenUsed="1"/>
+    <w:lsdException w:name="TOC Heading" w:semiHidden="1" w:uiPriority="39" w:unhideWhenUsed="1" w:qFormat="1"/>
+    <w:lsdException w:name="Grid Table Light" w:semiHidden="1" w:unhideWhenUsed="1"/>
+    <w:lsdException w:name="Grid Table 1 Light" w:semiHidden="1" w:unhideWhenUsed="1"/>
+    <w:lsdException w:name="Grid Table 2" w:semiHidden="1" w:unhideWhenUsed="1"/>
+    <w:lsdException w:name="Grid Table 3" w:semiHidden="1" w:unhideWhenUsed="1"/>
+    <w:lsdException w:name="Grid Table 4" w:uiPriority="49"/>
+    <w:lsdException w:name="Grid Table 5 Dark" w:uiPriority="50"/>
+    <w:lsdException w:name="Grid Table 6 Colorful" w:uiPriority="51"/>
+    <w:lsdException w:name="Grid Table 7 Colorful" w:uiPriority="52"/>
+    <w:lsdException w:name="Grid Table 1 Light Accent 1" w:uiPriority="46"/>
+    <w:lsdException w:name="Grid Table 2 Accent 1" w:uiPriority="47"/>
+    <w:lsdException w:name="Grid Table 3 Accent 1" w:uiPriority="48"/>
+    <w:lsdException w:name="Grid Table 4 Accent 1" w:uiPriority="49"/>
+    <w:lsdException w:name="Grid Table 5 Dark Accent 1" w:uiPriority="50"/>
+    <w:lsdException w:name="Grid Table 6 Colorful Accent 1" w:uiPriority="51"/>
+    <w:lsdException w:name="Grid Table 7 Colorful Accent 1" w:uiPriority="52"/>
+    <w:lsdException w:name="Grid Table 1 Light Accent 2" w:uiPriority="46"/>
+    <w:lsdException w:name="Grid Table 2 Accent 2" w:uiPriority="47"/>
+    <w:lsdException w:name="Grid Table 3 Accent 2" w:uiPriority="48"/>
+    <w:lsdException w:name="Grid Table 4 Accent 2" w:uiPriority="49"/>
+    <w:lsdException w:name="Grid Table 5 Dark Accent 2" w:uiPriority="50"/>
+    <w:lsdException w:name="Grid Table 6 Colorful Accent 2" w:uiPriority="51"/>
+    <w:lsdException w:name="Grid Table 7 Colorful Accent 2" w:uiPriority="52"/>
+    <w:lsdException w:name="Grid Table 1 Light Accent 3" w:uiPriority="46"/>
+    <w:lsdException w:name="Grid Table 2 Accent 3" w:uiPriority="47"/>
+    <w:lsdException w:name="Grid Table 3 Accent 3" w:uiPriority="48"/>
+    <w:lsdException w:name="Grid Table 4 Accent 3" w:uiPriority="49"/>
+    <w:lsdException w:name="Grid Table 5 Dark Accent 3" w:uiPriority="50"/>
+    <w:lsdException w:name="Grid Table 6 Colorful Accent 3" w:uiPriority="51"/>
+    <w:lsdException w:name="Grid Table 7 Colorful Accent 3" w:uiPriority="52"/>
+    <w:lsdException w:name="Grid Table 1 Light Accent 4" w:uiPriority="46"/>
+    <w:lsdException w:name="Grid Table 2 Accent 4" w:uiPriority="47"/>
+    <w:lsdException w:name="Grid Table 3 Accent 4" w:uiPriority="48"/>
+    <w:lsdException w:name="Grid Table 4 Accent 4" w:uiPriority="49"/>
+    <w:lsdException w:name="Grid Table 5 Dark Accent 4" w:uiPriority="50"/>
+    <w:lsdException w:name="Grid Table 6 Colorful Accent 4" w:uiPriority="51"/>
+    <w:lsdException w:name="Grid Table 7 Colorful Accent 4" w:uiPriority="52"/>
+    <w:lsdException w:name="Grid Table 1 Light Accent 5" w:uiPriority="46"/>
+    <w:lsdException w:name="Grid Table 2 Accent 5" w:uiPriority="47"/>
+    <w:lsdException w:name="Grid Table 3 Accent 5" w:uiPriority="48"/>
+    <w:lsdException w:name="Grid Table 4 Accent 5" w:uiPriority="49"/>
+    <w:lsdException w:name="Grid Table 5 Dark Accent 5" w:uiPriority="50"/>
+    <w:lsdException w:name="Grid Table 6 Colorful Accent 5" w:uiPriority="51"/>
+    <w:lsdException w:name="Grid Table 7 Colorful Accent 5" w:uiPriority="52"/>
+    <w:lsdException w:name="Grid Table 1 Light Accent 6" w:uiPriority="46"/>
+    <w:lsdException w:name="Grid Table 2 Accent 6" w:uiPriority="47"/>
+    <w:lsdException w:name="Grid Table 3 Accent 6" w:uiPriority="48"/>
+    <w:lsdException w:name="Grid Table 4 Accent 6" w:uiPriority="49"/>
+    <w:lsdException w:name="Grid Table 5 Dark Accent 6" w:uiPriority="50"/>
+    <w:lsdException w:name="Grid Table 6 Colorful Accent 6" w:uiPriority="51"/>
+    <w:lsdException w:name="Grid Table 7 Colorful Accent 6" w:uiPriority="52"/>
+    <w:lsdException w:name="List Table 1 Light" w:uiPriority="46"/>
+    <w:lsdException w:name="List Table 2" w:uiPriority="47"/>
+    <w:lsdException w:name="List Table 3" w:uiPriority="48"/>
+    <w:lsdException w:name="List Table 4" w:uiPriority="49"/>
+    <w:lsdException w:name="List Table 5 Dark" w:uiPriority="50"/>
+    <w:lsdException w:name="List Table 6 Colorful" w:uiPriority="51"/>
+    <w:lsdException w:name="List Table 7 Colorful" w:uiPriority="52"/>
+    <w:lsdException w:name="List Table 1 Light Accent 1" w:uiPriority="46"/>
+    <w:lsdException w:name="List Table 2 Accent 1" w:uiPriority="47"/>
+    <w:lsdException w:name="List Table 3 Accent 1" w:uiPriority="48"/>
+    <w:lsdException w:name="List Table 4 Accent 1" w:uiPriority="49"/>
+    <w:lsdException w:name="List Table 5 Dark Accent 1" w:uiPriority="50"/>
+    <w:lsdException w:name="List Table 6 Colorful Accent 1" w:uiPriority="51"/>
+    <w:lsdException w:name="List Table 7 Colorful Accent 1" w:uiPriority="52"/>
+    <w:lsdException w:name="List Table 1 Light Accent 2" w:uiPriority="46"/>
+    <w:lsdException w:name="List Table 2 Accent 2" w:uiPriority="47"/>
+    <w:lsdException w:name="List Table 3 Accent 2" w:uiPriority="48"/>
+    <w:lsdException w:name="List Table 4 Accent 2" w:uiPriority="49"/>
+    <w:lsdException w:name="List Table 5 Dark Accent 2" w:uiPriority="50"/>
+    <w:lsdException w:name="List Table 6 Colorful Accent 2" w:uiPriority="51"/>
+    <w:lsdException w:name="List Table 7 Colorful Accent 2" w:uiPriority="52"/>
+    <w:lsdException w:name="List Table 1 Light Accent 3" w:uiPriority="46"/>
+    <w:lsdException w:name="List Table 2 Accent 3" w:uiPriority="47"/>
+    <w:lsdException w:name="List Table 3 Accent 3" w:uiPriority="48"/>
+    <w:lsdException w:name="List Table 4 Accent 3" w:uiPriority="49"/>
+    <w:lsdException w:name="List Table 5 Dark Accent 3" w:uiPriority="50"/>
+    <w:lsdException w:name="List Table 6 Colorful Accent 3" w:uiPriority="51"/>
+    <w:lsdException w:name="List Table 7 Colorful Accent 3" w:uiPriority="52"/>
+    <w:lsdException w:name="List Table 1 Light Accent 4" w:uiPriority="46"/>
+    <w:lsdException w:name="List Table 2 Accent 4" w:uiPriority="47"/>
+    <w:lsdException w:name="List Table 3 Accent 4" w:uiPriority="48"/>
+    <w:lsdException w:name="List Table 4 Accent 4" w:uiPriority="49"/>
+    <w:lsdException w:name="List Table 5 Dark Accent 4" w:uiPriority="50"/>
+    <w:lsdException w:name="List Table 6 Colorful Accent 4" w:uiPriority="51"/>
+    <w:lsdException w:name="List Table 7 Colorful Accent 4" w:uiPriority="52"/>
+    <w:lsdException w:name="List Table 1 Light Accent 5" w:uiPriority="46"/>
+    <w:lsdException w:name="List Table 2 Accent 5" w:uiPriority="47"/>
+    <w:lsdException w:name="List Table 3 Accent 5" w:uiPriority="48"/>
+    <w:lsdException w:name="List Table 4 Accent 5" w:uiPriority="49"/>
+    <w:lsdException w:name="List Table 5 Dark Accent 5" w:uiPriority="50"/>
+    <w:lsdException w:name="List Table 6 Colorful Accent 5" w:uiPriority="51"/>
+    <w:lsdException w:name="List Table 7 Colorful Accent 5" w:uiPriority="52"/>
+    <w:lsdException w:name="List Table 1 Light Accent 6" w:uiPriority="46"/>
+    <w:lsdException w:name="List Table 2 Accent 6" w:uiPriority="47"/>
+    <w:lsdException w:name="List Table 3 Accent 6" w:uiPriority="48"/>
+    <w:lsdException w:name="List Table 4 Accent 6" w:uiPriority="49"/>
+    <w:lsdException w:name="List Table 5 Dark Accent 6" w:uiPriority="50"/>
+    <w:lsdException w:name="List Table 6 Colorful Accent 6" w:uiPriority="51"/>
+    <w:lsdException w:name="List Table 7 Colorful Accent 6" w:uiPriority="52"/>
+    <w:lsdException w:name="Mention" w:semiHidden="1" w:unhideWhenUsed="1"/>
+    <w:lsdException w:name="Smart Hyperlink" w:semiHidden="1" w:unhideWhenUsed="1"/>
+    <w:lsdException w:name="Hashtag" w:semiHidden="1" w:unhideWhenUsed="1"/>
+    <w:lsdException w:name="Unresolved Mention" w:semiHidden="1" w:unhideWhenUsed="1"/>
   </w:latentStyles>
   <w:style w:type="paragraph" w:default="1" w:styleId="Normal">
     <w:name w:val="Normal"/>
@@ -4889,308 +5395,6 @@
     <w:name w:val="Normal (Web)"/>
     <w:basedOn w:val="Normal"/>
     <w:uiPriority w:val="99"/>
-    <w:semiHidden/>
-    <w:unhideWhenUsed/>
-    <w:rsid w:val="00BA6618"/>
-    <w:pPr>
-      <w:spacing w:before="100" w:beforeAutospacing="1" w:after="100" w:afterAutospacing="1"/>
-    </w:pPr>
-    <w:rPr>
-      <w:rFonts w:ascii="Times New Roman" w:eastAsia="Times New Roman" w:hAnsi="Times New Roman" w:cs="Times New Roman"/>
-    </w:rPr>
-  </w:style>
-  <w:style w:type="character" w:styleId="Hyperlink">
-    <w:name w:val="Hyperlink"/>
-    <w:basedOn w:val="DefaultParagraphFont"/>
-    <w:uiPriority w:val="99"/>
-    <w:semiHidden/>
-    <w:unhideWhenUsed/>
-    <w:rsid w:val="0062794A"/>
-    <w:rPr>
-      <w:color w:val="0000FF"/>
-      <w:u w:val="single"/>
-    </w:rPr>
-  </w:style>
-  <w:style w:type="paragraph" w:styleId="BalloonText">
-    <w:name w:val="Balloon Text"/>
-    <w:basedOn w:val="Normal"/>
-    <w:link w:val="BalloonTextChar"/>
-    <w:uiPriority w:val="99"/>
-    <w:semiHidden/>
-    <w:unhideWhenUsed/>
-    <w:rsid w:val="00B3016B"/>
-    <w:rPr>
-      <w:rFonts w:ascii="Lucida Grande" w:hAnsi="Lucida Grande"/>
-      <w:sz w:val="18"/>
-      <w:szCs w:val="18"/>
-    </w:rPr>
-  </w:style>
-  <w:style w:type="character" w:customStyle="1" w:styleId="BalloonTextChar">
-    <w:name w:val="Balloon Text Char"/>
-    <w:basedOn w:val="DefaultParagraphFont"/>
-    <w:link w:val="BalloonText"/>
-    <w:uiPriority w:val="99"/>
-    <w:semiHidden/>
-    <w:rsid w:val="00B3016B"/>
-    <w:rPr>
-      <w:rFonts w:ascii="Lucida Grande" w:hAnsi="Lucida Grande"/>
-      <w:sz w:val="18"/>
-      <w:szCs w:val="18"/>
-    </w:rPr>
-  </w:style>
-</w:styles>
-</file>
-
-<file path=word/stylesWithEffects.xml><?xml version="1.0" encoding="utf-8"?>
-<w:styles xmlns:wpc="http://schemas.microsoft.com/office/word/2010/wordprocessingCanvas" xmlns:mo="http://schemas.microsoft.com/office/mac/office/2008/main" xmlns:mc="http://schemas.openxmlformats.org/markup-compatibility/2006" xmlns:mv="urn:schemas-microsoft-com:mac:vml" xmlns:o="urn:schemas-microsoft-com:office:office" xmlns:r="http://schemas.openxmlformats.org/officeDocument/2006/relationships" xmlns:m="http://schemas.openxmlformats.org/officeDocument/2006/math" xmlns:v="urn:schemas-microsoft-com:vml" xmlns:wp14="http://schemas.microsoft.com/office/word/2010/wordprocessingDrawing" xmlns:wp="http://schemas.openxmlformats.org/drawingml/2006/wordprocessingDrawing" xmlns:w10="urn:schemas-microsoft-com:office:word" xmlns:w="http://schemas.openxmlformats.org/wordprocessingml/2006/main" xmlns:w14="http://schemas.microsoft.com/office/word/2010/wordml" xmlns:wpg="http://schemas.microsoft.com/office/word/2010/wordprocessingGroup" xmlns:wpi="http://schemas.microsoft.com/office/word/2010/wordprocessingInk" xmlns:wne="http://schemas.microsoft.com/office/word/2006/wordml" xmlns:wps="http://schemas.microsoft.com/office/word/2010/wordprocessingShape" mc:Ignorable="w14 wp14">
-  <w:docDefaults>
-    <w:rPrDefault>
-      <w:rPr>
-        <w:rFonts w:asciiTheme="minorHAnsi" w:eastAsiaTheme="minorHAnsi" w:hAnsiTheme="minorHAnsi" w:cstheme="minorBidi"/>
-        <w:sz w:val="24"/>
-        <w:szCs w:val="24"/>
-        <w:lang w:val="en-US" w:eastAsia="en-US" w:bidi="ar-SA"/>
-      </w:rPr>
-    </w:rPrDefault>
-    <w:pPrDefault/>
-  </w:docDefaults>
-  <w:latentStyles w:defLockedState="0" w:defUIPriority="99" w:defSemiHidden="1" w:defUnhideWhenUsed="1" w:defQFormat="0" w:count="276">
-    <w:lsdException w:name="Normal" w:semiHidden="0" w:uiPriority="0" w:unhideWhenUsed="0" w:qFormat="1"/>
-    <w:lsdException w:name="heading 1" w:semiHidden="0" w:uiPriority="9" w:unhideWhenUsed="0" w:qFormat="1"/>
-    <w:lsdException w:name="heading 2" w:uiPriority="9" w:qFormat="1"/>
-    <w:lsdException w:name="heading 3" w:uiPriority="9" w:qFormat="1"/>
-    <w:lsdException w:name="heading 4" w:uiPriority="9" w:qFormat="1"/>
-    <w:lsdException w:name="heading 5" w:uiPriority="9" w:qFormat="1"/>
-    <w:lsdException w:name="heading 6" w:uiPriority="9" w:qFormat="1"/>
-    <w:lsdException w:name="heading 7" w:uiPriority="9" w:qFormat="1"/>
-    <w:lsdException w:name="heading 8" w:uiPriority="9" w:qFormat="1"/>
-    <w:lsdException w:name="heading 9" w:uiPriority="9" w:qFormat="1"/>
-    <w:lsdException w:name="toc 1" w:uiPriority="39"/>
-    <w:lsdException w:name="toc 2" w:uiPriority="39"/>
-    <w:lsdException w:name="toc 3" w:uiPriority="39"/>
-    <w:lsdException w:name="toc 4" w:uiPriority="39"/>
-    <w:lsdException w:name="toc 5" w:uiPriority="39"/>
-    <w:lsdException w:name="toc 6" w:uiPriority="39"/>
-    <w:lsdException w:name="toc 7" w:uiPriority="39"/>
-    <w:lsdException w:name="toc 8" w:uiPriority="39"/>
-    <w:lsdException w:name="toc 9" w:uiPriority="39"/>
-    <w:lsdException w:name="caption" w:uiPriority="35" w:qFormat="1"/>
-    <w:lsdException w:name="Title" w:semiHidden="0" w:uiPriority="10" w:unhideWhenUsed="0" w:qFormat="1"/>
-    <w:lsdException w:name="Default Paragraph Font" w:uiPriority="1"/>
-    <w:lsdException w:name="Subtitle" w:semiHidden="0" w:uiPriority="11" w:unhideWhenUsed="0" w:qFormat="1"/>
-    <w:lsdException w:name="Strong" w:semiHidden="0" w:uiPriority="22" w:unhideWhenUsed="0" w:qFormat="1"/>
-    <w:lsdException w:name="Emphasis" w:semiHidden="0" w:uiPriority="20" w:unhideWhenUsed="0" w:qFormat="1"/>
-    <w:lsdException w:name="Table Grid" w:semiHidden="0" w:uiPriority="39" w:unhideWhenUsed="0"/>
-    <w:lsdException w:name="Note Level 1" w:semiHidden="0" w:unhideWhenUsed="0"/>
-    <w:lsdException w:name="Note Level 2" w:semiHidden="0" w:unhideWhenUsed="0"/>
-    <w:lsdException w:name="Note Level 3" w:semiHidden="0" w:unhideWhenUsed="0"/>
-    <w:lsdException w:name="Note Level 4" w:semiHidden="0" w:unhideWhenUsed="0"/>
-    <w:lsdException w:name="Note Level 5" w:semiHidden="0" w:unhideWhenUsed="0"/>
-    <w:lsdException w:name="Note Level 6" w:semiHidden="0" w:unhideWhenUsed="0"/>
-    <w:lsdException w:name="Note Level 7" w:semiHidden="0" w:unhideWhenUsed="0"/>
-    <w:lsdException w:name="Note Level 8" w:semiHidden="0" w:unhideWhenUsed="0"/>
-    <w:lsdException w:name="Note Level 9" w:semiHidden="0" w:unhideWhenUsed="0"/>
-    <w:lsdException w:name="Placeholder Text" w:unhideWhenUsed="0"/>
-    <w:lsdException w:name="No Spacing" w:semiHidden="0" w:uiPriority="1" w:unhideWhenUsed="0" w:qFormat="1"/>
-    <w:lsdException w:name="Light Shading" w:semiHidden="0" w:uiPriority="60" w:unhideWhenUsed="0"/>
-    <w:lsdException w:name="Light List" w:semiHidden="0" w:uiPriority="61" w:unhideWhenUsed="0"/>
-    <w:lsdException w:name="Light Grid" w:semiHidden="0" w:uiPriority="62" w:unhideWhenUsed="0"/>
-    <w:lsdException w:name="Medium Shading 1" w:semiHidden="0" w:uiPriority="63" w:unhideWhenUsed="0"/>
-    <w:lsdException w:name="Medium Shading 2" w:semiHidden="0" w:uiPriority="64" w:unhideWhenUsed="0"/>
-    <w:lsdException w:name="Medium List 1" w:semiHidden="0" w:uiPriority="65" w:unhideWhenUsed="0"/>
-    <w:lsdException w:name="Medium List 2" w:semiHidden="0" w:uiPriority="66" w:unhideWhenUsed="0"/>
-    <w:lsdException w:name="Medium Grid 1" w:semiHidden="0" w:uiPriority="67" w:unhideWhenUsed="0"/>
-    <w:lsdException w:name="Medium Grid 2" w:semiHidden="0" w:uiPriority="68" w:unhideWhenUsed="0"/>
-    <w:lsdException w:name="Medium Grid 3" w:semiHidden="0" w:uiPriority="69" w:unhideWhenUsed="0"/>
-    <w:lsdException w:name="Dark List" w:semiHidden="0" w:uiPriority="70" w:unhideWhenUsed="0"/>
-    <w:lsdException w:name="Colorful Shading" w:semiHidden="0" w:uiPriority="71" w:unhideWhenUsed="0"/>
-    <w:lsdException w:name="Colorful List" w:semiHidden="0" w:uiPriority="72" w:unhideWhenUsed="0"/>
-    <w:lsdException w:name="Colorful Grid" w:semiHidden="0" w:uiPriority="73" w:unhideWhenUsed="0"/>
-    <w:lsdException w:name="Light Shading Accent 1" w:semiHidden="0" w:uiPriority="60" w:unhideWhenUsed="0"/>
-    <w:lsdException w:name="Light List Accent 1" w:semiHidden="0" w:uiPriority="61" w:unhideWhenUsed="0"/>
-    <w:lsdException w:name="Light Grid Accent 1" w:semiHidden="0" w:uiPriority="62" w:unhideWhenUsed="0"/>
-    <w:lsdException w:name="Medium Shading 1 Accent 1" w:semiHidden="0" w:uiPriority="63" w:unhideWhenUsed="0"/>
-    <w:lsdException w:name="Medium Shading 2 Accent 1" w:semiHidden="0" w:uiPriority="64" w:unhideWhenUsed="0"/>
-    <w:lsdException w:name="Medium List 1 Accent 1" w:semiHidden="0" w:uiPriority="65" w:unhideWhenUsed="0"/>
-    <w:lsdException w:name="Revision" w:unhideWhenUsed="0"/>
-    <w:lsdException w:name="List Paragraph" w:semiHidden="0" w:uiPriority="34" w:unhideWhenUsed="0" w:qFormat="1"/>
-    <w:lsdException w:name="Quote" w:semiHidden="0" w:uiPriority="29" w:unhideWhenUsed="0" w:qFormat="1"/>
-    <w:lsdException w:name="Intense Quote" w:semiHidden="0" w:uiPriority="30" w:unhideWhenUsed="0" w:qFormat="1"/>
-    <w:lsdException w:name="Medium List 2 Accent 1" w:semiHidden="0" w:uiPriority="66" w:unhideWhenUsed="0"/>
-    <w:lsdException w:name="Medium Grid 1 Accent 1" w:semiHidden="0" w:uiPriority="67" w:unhideWhenUsed="0"/>
-    <w:lsdException w:name="Medium Grid 2 Accent 1" w:semiHidden="0" w:uiPriority="68" w:unhideWhenUsed="0"/>
-    <w:lsdException w:name="Medium Grid 3 Accent 1" w:semiHidden="0" w:uiPriority="69" w:unhideWhenUsed="0"/>
-    <w:lsdException w:name="Dark List Accent 1" w:semiHidden="0" w:uiPriority="70" w:unhideWhenUsed="0"/>
-    <w:lsdException w:name="Colorful Shading Accent 1" w:semiHidden="0" w:uiPriority="71" w:unhideWhenUsed="0"/>
-    <w:lsdException w:name="Colorful List Accent 1" w:semiHidden="0" w:uiPriority="72" w:unhideWhenUsed="0"/>
-    <w:lsdException w:name="Colorful Grid Accent 1" w:semiHidden="0" w:uiPriority="73" w:unhideWhenUsed="0"/>
-    <w:lsdException w:name="Light Shading Accent 2" w:semiHidden="0" w:uiPriority="60" w:unhideWhenUsed="0"/>
-    <w:lsdException w:name="Light List Accent 2" w:semiHidden="0" w:uiPriority="61" w:unhideWhenUsed="0"/>
-    <w:lsdException w:name="Light Grid Accent 2" w:semiHidden="0" w:uiPriority="62" w:unhideWhenUsed="0"/>
-    <w:lsdException w:name="Medium Shading 1 Accent 2" w:semiHidden="0" w:uiPriority="63" w:unhideWhenUsed="0"/>
-    <w:lsdException w:name="Medium Shading 2 Accent 2" w:semiHidden="0" w:uiPriority="64" w:unhideWhenUsed="0"/>
-    <w:lsdException w:name="Medium List 1 Accent 2" w:semiHidden="0" w:uiPriority="65" w:unhideWhenUsed="0"/>
-    <w:lsdException w:name="Medium List 2 Accent 2" w:semiHidden="0" w:uiPriority="66" w:unhideWhenUsed="0"/>
-    <w:lsdException w:name="Medium Grid 1 Accent 2" w:semiHidden="0" w:uiPriority="67" w:unhideWhenUsed="0"/>
-    <w:lsdException w:name="Medium Grid 2 Accent 2" w:semiHidden="0" w:uiPriority="68" w:unhideWhenUsed="0"/>
-    <w:lsdException w:name="Medium Grid 3 Accent 2" w:semiHidden="0" w:uiPriority="69" w:unhideWhenUsed="0"/>
-    <w:lsdException w:name="Dark List Accent 2" w:semiHidden="0" w:uiPriority="70" w:unhideWhenUsed="0"/>
-    <w:lsdException w:name="Colorful Shading Accent 2" w:semiHidden="0" w:uiPriority="71" w:unhideWhenUsed="0"/>
-    <w:lsdException w:name="Colorful List Accent 2" w:semiHidden="0" w:uiPriority="72" w:unhideWhenUsed="0"/>
-    <w:lsdException w:name="Colorful Grid Accent 2" w:semiHidden="0" w:uiPriority="73" w:unhideWhenUsed="0"/>
-    <w:lsdException w:name="Light Shading Accent 3" w:semiHidden="0" w:uiPriority="60" w:unhideWhenUsed="0"/>
-    <w:lsdException w:name="Light List Accent 3" w:semiHidden="0" w:uiPriority="61" w:unhideWhenUsed="0"/>
-    <w:lsdException w:name="Light Grid Accent 3" w:semiHidden="0" w:uiPriority="62" w:unhideWhenUsed="0"/>
-    <w:lsdException w:name="Medium Shading 1 Accent 3" w:semiHidden="0" w:uiPriority="63" w:unhideWhenUsed="0"/>
-    <w:lsdException w:name="Medium Shading 2 Accent 3" w:semiHidden="0" w:uiPriority="64" w:unhideWhenUsed="0"/>
-    <w:lsdException w:name="Medium List 1 Accent 3" w:semiHidden="0" w:uiPriority="65" w:unhideWhenUsed="0"/>
-    <w:lsdException w:name="Medium List 2 Accent 3" w:semiHidden="0" w:uiPriority="66" w:unhideWhenUsed="0"/>
-    <w:lsdException w:name="Medium Grid 1 Accent 3" w:semiHidden="0" w:uiPriority="67" w:unhideWhenUsed="0"/>
-    <w:lsdException w:name="Medium Grid 2 Accent 3" w:semiHidden="0" w:uiPriority="68" w:unhideWhenUsed="0"/>
-    <w:lsdException w:name="Medium Grid 3 Accent 3" w:semiHidden="0" w:uiPriority="69" w:unhideWhenUsed="0"/>
-    <w:lsdException w:name="Dark List Accent 3" w:semiHidden="0" w:uiPriority="70" w:unhideWhenUsed="0"/>
-    <w:lsdException w:name="Colorful Shading Accent 3" w:semiHidden="0" w:uiPriority="71" w:unhideWhenUsed="0"/>
-    <w:lsdException w:name="Colorful List Accent 3" w:semiHidden="0" w:uiPriority="72" w:unhideWhenUsed="0"/>
-    <w:lsdException w:name="Colorful Grid Accent 3" w:semiHidden="0" w:uiPriority="73" w:unhideWhenUsed="0"/>
-    <w:lsdException w:name="Light Shading Accent 4" w:semiHidden="0" w:uiPriority="60" w:unhideWhenUsed="0"/>
-    <w:lsdException w:name="Light List Accent 4" w:semiHidden="0" w:uiPriority="61" w:unhideWhenUsed="0"/>
-    <w:lsdException w:name="Light Grid Accent 4" w:semiHidden="0" w:uiPriority="62" w:unhideWhenUsed="0"/>
-    <w:lsdException w:name="Medium Shading 1 Accent 4" w:semiHidden="0" w:uiPriority="63" w:unhideWhenUsed="0"/>
-    <w:lsdException w:name="Medium Shading 2 Accent 4" w:semiHidden="0" w:uiPriority="64" w:unhideWhenUsed="0"/>
-    <w:lsdException w:name="Medium List 1 Accent 4" w:semiHidden="0" w:uiPriority="65" w:unhideWhenUsed="0"/>
-    <w:lsdException w:name="Medium List 2 Accent 4" w:semiHidden="0" w:uiPriority="66" w:unhideWhenUsed="0"/>
-    <w:lsdException w:name="Medium Grid 1 Accent 4" w:semiHidden="0" w:uiPriority="67" w:unhideWhenUsed="0"/>
-    <w:lsdException w:name="Medium Grid 2 Accent 4" w:semiHidden="0" w:uiPriority="68" w:unhideWhenUsed="0"/>
-    <w:lsdException w:name="Medium Grid 3 Accent 4" w:semiHidden="0" w:uiPriority="69" w:unhideWhenUsed="0"/>
-    <w:lsdException w:name="Dark List Accent 4" w:semiHidden="0" w:uiPriority="70" w:unhideWhenUsed="0"/>
-    <w:lsdException w:name="Colorful Shading Accent 4" w:semiHidden="0" w:uiPriority="71" w:unhideWhenUsed="0"/>
-    <w:lsdException w:name="Colorful List Accent 4" w:semiHidden="0" w:uiPriority="72" w:unhideWhenUsed="0"/>
-    <w:lsdException w:name="Colorful Grid Accent 4" w:semiHidden="0" w:uiPriority="73" w:unhideWhenUsed="0"/>
-    <w:lsdException w:name="Light Shading Accent 5" w:semiHidden="0" w:uiPriority="60" w:unhideWhenUsed="0"/>
-    <w:lsdException w:name="Light List Accent 5" w:semiHidden="0" w:uiPriority="61" w:unhideWhenUsed="0"/>
-    <w:lsdException w:name="Light Grid Accent 5" w:semiHidden="0" w:uiPriority="62" w:unhideWhenUsed="0"/>
-    <w:lsdException w:name="Medium Shading 1 Accent 5" w:semiHidden="0" w:uiPriority="63" w:unhideWhenUsed="0"/>
-    <w:lsdException w:name="Medium Shading 2 Accent 5" w:semiHidden="0" w:uiPriority="64" w:unhideWhenUsed="0"/>
-    <w:lsdException w:name="Medium List 1 Accent 5" w:semiHidden="0" w:uiPriority="65" w:unhideWhenUsed="0"/>
-    <w:lsdException w:name="Medium List 2 Accent 5" w:semiHidden="0" w:uiPriority="66" w:unhideWhenUsed="0"/>
-    <w:lsdException w:name="Medium Grid 1 Accent 5" w:semiHidden="0" w:uiPriority="67" w:unhideWhenUsed="0"/>
-    <w:lsdException w:name="Medium Grid 2 Accent 5" w:semiHidden="0" w:uiPriority="68" w:unhideWhenUsed="0"/>
-    <w:lsdException w:name="Medium Grid 3 Accent 5" w:semiHidden="0" w:uiPriority="69" w:unhideWhenUsed="0"/>
-    <w:lsdException w:name="Dark List Accent 5" w:semiHidden="0" w:uiPriority="70" w:unhideWhenUsed="0"/>
-    <w:lsdException w:name="Colorful Shading Accent 5" w:semiHidden="0" w:uiPriority="71" w:unhideWhenUsed="0"/>
-    <w:lsdException w:name="Colorful List Accent 5" w:semiHidden="0" w:uiPriority="72" w:unhideWhenUsed="0"/>
-    <w:lsdException w:name="Colorful Grid Accent 5" w:semiHidden="0" w:uiPriority="73" w:unhideWhenUsed="0"/>
-    <w:lsdException w:name="Light Shading Accent 6" w:semiHidden="0" w:uiPriority="60" w:unhideWhenUsed="0"/>
-    <w:lsdException w:name="Light List Accent 6" w:semiHidden="0" w:uiPriority="61" w:unhideWhenUsed="0"/>
-    <w:lsdException w:name="Light Grid Accent 6" w:semiHidden="0" w:uiPriority="62" w:unhideWhenUsed="0"/>
-    <w:lsdException w:name="Medium Shading 1 Accent 6" w:semiHidden="0" w:uiPriority="63" w:unhideWhenUsed="0"/>
-    <w:lsdException w:name="Medium Shading 2 Accent 6" w:semiHidden="0" w:uiPriority="64" w:unhideWhenUsed="0"/>
-    <w:lsdException w:name="Medium List 1 Accent 6" w:semiHidden="0" w:uiPriority="65" w:unhideWhenUsed="0"/>
-    <w:lsdException w:name="Medium List 2 Accent 6" w:semiHidden="0" w:uiPriority="66" w:unhideWhenUsed="0"/>
-    <w:lsdException w:name="Medium Grid 1 Accent 6" w:semiHidden="0" w:uiPriority="67" w:unhideWhenUsed="0"/>
-    <w:lsdException w:name="Medium Grid 2 Accent 6" w:semiHidden="0" w:uiPriority="68" w:unhideWhenUsed="0"/>
-    <w:lsdException w:name="Medium Grid 3 Accent 6" w:semiHidden="0" w:uiPriority="69" w:unhideWhenUsed="0"/>
-    <w:lsdException w:name="Dark List Accent 6" w:semiHidden="0" w:uiPriority="70" w:unhideWhenUsed="0"/>
-    <w:lsdException w:name="Colorful Shading Accent 6" w:semiHidden="0" w:uiPriority="71" w:unhideWhenUsed="0"/>
-    <w:lsdException w:name="Colorful List Accent 6" w:semiHidden="0" w:uiPriority="72" w:unhideWhenUsed="0"/>
-    <w:lsdException w:name="Colorful Grid Accent 6" w:semiHidden="0" w:uiPriority="73" w:unhideWhenUsed="0"/>
-    <w:lsdException w:name="Subtle Emphasis" w:semiHidden="0" w:uiPriority="19" w:unhideWhenUsed="0" w:qFormat="1"/>
-    <w:lsdException w:name="Intense Emphasis" w:semiHidden="0" w:uiPriority="21" w:unhideWhenUsed="0" w:qFormat="1"/>
-    <w:lsdException w:name="Subtle Reference" w:semiHidden="0" w:uiPriority="31" w:unhideWhenUsed="0" w:qFormat="1"/>
-    <w:lsdException w:name="Intense Reference" w:semiHidden="0" w:uiPriority="32" w:unhideWhenUsed="0" w:qFormat="1"/>
-    <w:lsdException w:name="Book Title" w:semiHidden="0" w:uiPriority="33" w:unhideWhenUsed="0" w:qFormat="1"/>
-    <w:lsdException w:name="Bibliography" w:uiPriority="37"/>
-    <w:lsdException w:name="TOC Heading" w:uiPriority="39" w:qFormat="1"/>
-  </w:latentStyles>
-  <w:style w:type="paragraph" w:default="1" w:styleId="Normal">
-    <w:name w:val="Normal"/>
-    <w:qFormat/>
-  </w:style>
-  <w:style w:type="character" w:default="1" w:styleId="DefaultParagraphFont">
-    <w:name w:val="Default Paragraph Font"/>
-    <w:uiPriority w:val="1"/>
-    <w:semiHidden/>
-    <w:unhideWhenUsed/>
-  </w:style>
-  <w:style w:type="table" w:default="1" w:styleId="TableNormal">
-    <w:name w:val="Normal Table"/>
-    <w:uiPriority w:val="99"/>
-    <w:semiHidden/>
-    <w:unhideWhenUsed/>
-    <w:tblPr>
-      <w:tblInd w:w="0" w:type="dxa"/>
-      <w:tblCellMar>
-        <w:top w:w="0" w:type="dxa"/>
-        <w:left w:w="108" w:type="dxa"/>
-        <w:bottom w:w="0" w:type="dxa"/>
-        <w:right w:w="108" w:type="dxa"/>
-      </w:tblCellMar>
-    </w:tblPr>
-  </w:style>
-  <w:style w:type="numbering" w:default="1" w:styleId="NoList">
-    <w:name w:val="No List"/>
-    <w:uiPriority w:val="99"/>
-    <w:semiHidden/>
-    <w:unhideWhenUsed/>
-  </w:style>
-  <w:style w:type="paragraph" w:styleId="Header">
-    <w:name w:val="header"/>
-    <w:basedOn w:val="Normal"/>
-    <w:link w:val="HeaderChar"/>
-    <w:uiPriority w:val="99"/>
-    <w:unhideWhenUsed/>
-    <w:rsid w:val="008E73FE"/>
-    <w:pPr>
-      <w:tabs>
-        <w:tab w:val="center" w:pos="4680"/>
-        <w:tab w:val="right" w:pos="9360"/>
-      </w:tabs>
-    </w:pPr>
-  </w:style>
-  <w:style w:type="character" w:customStyle="1" w:styleId="HeaderChar">
-    <w:name w:val="Header Char"/>
-    <w:basedOn w:val="DefaultParagraphFont"/>
-    <w:link w:val="Header"/>
-    <w:uiPriority w:val="99"/>
-    <w:rsid w:val="008E73FE"/>
-  </w:style>
-  <w:style w:type="paragraph" w:styleId="Footer">
-    <w:name w:val="footer"/>
-    <w:basedOn w:val="Normal"/>
-    <w:link w:val="FooterChar"/>
-    <w:uiPriority w:val="99"/>
-    <w:unhideWhenUsed/>
-    <w:rsid w:val="008E73FE"/>
-    <w:pPr>
-      <w:tabs>
-        <w:tab w:val="center" w:pos="4680"/>
-        <w:tab w:val="right" w:pos="9360"/>
-      </w:tabs>
-    </w:pPr>
-  </w:style>
-  <w:style w:type="character" w:customStyle="1" w:styleId="FooterChar">
-    <w:name w:val="Footer Char"/>
-    <w:basedOn w:val="DefaultParagraphFont"/>
-    <w:link w:val="Footer"/>
-    <w:uiPriority w:val="99"/>
-    <w:rsid w:val="008E73FE"/>
-  </w:style>
-  <w:style w:type="paragraph" w:styleId="ListParagraph">
-    <w:name w:val="List Paragraph"/>
-    <w:basedOn w:val="Normal"/>
-    <w:uiPriority w:val="34"/>
-    <w:qFormat/>
-    <w:rsid w:val="000B6D80"/>
-    <w:pPr>
-      <w:ind w:left="720"/>
-      <w:contextualSpacing/>
-    </w:pPr>
-  </w:style>
-  <w:style w:type="paragraph" w:styleId="NormalWeb">
-    <w:name w:val="Normal (Web)"/>
-    <w:basedOn w:val="Normal"/>
-    <w:uiPriority w:val="99"/>
-    <w:semiHidden/>
     <w:unhideWhenUsed/>
     <w:rsid w:val="00BA6618"/>
     <w:pPr>
@@ -5497,7 +5701,7 @@
   <a:extraClrSchemeLst/>
   <a:extLst>
     <a:ext uri="{05A4C25C-085E-4340-85A3-A5531E510DB2}">
-      <thm15:themeFamily xmlns="" xmlns:thm15="http://schemas.microsoft.com/office/thememl/2012/main" name="Office Theme" id="{62F939B6-93AF-4DB8-9C6B-D6C7DFDC589F}" vid="{4A3C46E8-61CC-4603-A589-7422A47A8E4A}"/>
+      <thm15:themeFamily xmlns:thm15="http://schemas.microsoft.com/office/thememl/2012/main" name="Office Theme" id="{62F939B6-93AF-4DB8-9C6B-D6C7DFDC589F}" vid="{4A3C46E8-61CC-4603-A589-7422A47A8E4A}"/>
     </a:ext>
   </a:extLst>
 </a:theme>

</xml_diff>